<commit_message>
account modals and models revised
</commit_message>
<xml_diff>
--- a/documents/Database - Copy.docx
+++ b/documents/Database - Copy.docx
@@ -758,9 +758,12 @@
             </w:tcPrChange>
           </w:tcPr>
           <w:p>
+            <w:r>
+              <w:t>7</w:t>
+            </w:r>
             <w:ins w:id="48" w:author="Windows User" w:date="2018-06-29T10:10:00Z">
               <w:r>
-                <w:t>200</w:t>
+                <w:t>0</w:t>
               </w:r>
             </w:ins>
             <w:del w:id="49" w:author="Windows User" w:date="2018-06-29T10:07:00Z">
@@ -1471,9 +1474,12 @@
             </w:pPr>
             <w:ins w:id="129" w:author="Windows User" w:date="2018-06-29T10:16:00Z">
               <w:r>
-                <w:t xml:space="preserve">3.Rank </w:t>
+                <w:t>3.R</w:t>
               </w:r>
             </w:ins>
+            <w:r>
+              <w:t>ole</w:t>
+            </w:r>
           </w:p>
         </w:tc>
         <w:tc>
@@ -1500,11 +1506,9 @@
                 <w:b/>
               </w:rPr>
             </w:pPr>
-            <w:ins w:id="132" w:author="Windows User" w:date="2018-06-29T10:25:00Z">
-              <w:r>
-                <w:t>Character varying</w:t>
-              </w:r>
-            </w:ins>
+            <w:r>
+              <w:t>Small integer</w:t>
+            </w:r>
           </w:p>
         </w:tc>
         <w:tc>
@@ -1514,20 +1518,18 @@
           <w:p>
             <w:pPr>
               <w:rPr>
-                <w:ins w:id="133" w:author="Windows User" w:date="2018-06-29T10:12:00Z"/>
-                <w:rPrChange w:id="134" w:author="Windows User" w:date="2018-06-29T10:25:00Z">
+                <w:ins w:id="132" w:author="Windows User" w:date="2018-06-29T10:12:00Z"/>
+                <w:rPrChange w:id="133" w:author="Windows User" w:date="2018-06-29T10:25:00Z">
                   <w:rPr>
-                    <w:ins w:id="135" w:author="Windows User" w:date="2018-06-29T10:12:00Z"/>
+                    <w:ins w:id="134" w:author="Windows User" w:date="2018-06-29T10:12:00Z"/>
                     <w:b/>
                   </w:rPr>
                 </w:rPrChange>
               </w:rPr>
             </w:pPr>
-            <w:ins w:id="136" w:author="Windows User" w:date="2018-06-29T10:25:00Z">
-              <w:r>
-                <w:t>20</w:t>
-              </w:r>
-            </w:ins>
+            <w:r>
+              <w:t>2</w:t>
+            </w:r>
           </w:p>
         </w:tc>
         <w:tc>
@@ -1537,21 +1539,26 @@
           <w:p>
             <w:pPr>
               <w:rPr>
-                <w:ins w:id="137" w:author="Windows User" w:date="2018-06-29T10:12:00Z"/>
-                <w:rPrChange w:id="138" w:author="Windows User" w:date="2018-06-29T10:25:00Z">
+                <w:ins w:id="135" w:author="Windows User" w:date="2018-06-29T10:12:00Z"/>
+                <w:rPrChange w:id="136" w:author="Windows User" w:date="2018-06-29T10:25:00Z">
                   <w:rPr>
-                    <w:ins w:id="139" w:author="Windows User" w:date="2018-06-29T10:12:00Z"/>
+                    <w:ins w:id="137" w:author="Windows User" w:date="2018-06-29T10:12:00Z"/>
                     <w:b/>
                   </w:rPr>
                 </w:rPrChange>
               </w:rPr>
-              <w:pPrChange w:id="140" w:author="Windows User" w:date="2018-06-29T10:25:00Z">
-                <w:pPr/>
-              </w:pPrChange>
-            </w:pPr>
-            <w:ins w:id="141" w:author="Windows User" w:date="2018-06-29T10:25:00Z">
-              <w:r>
-                <w:t>Rank of the user</w:t>
+            </w:pPr>
+            <w:ins w:id="138" w:author="Windows User" w:date="2018-06-29T10:25:00Z">
+              <w:r>
+                <w:t>R</w:t>
+              </w:r>
+            </w:ins>
+            <w:r>
+              <w:t>ole</w:t>
+            </w:r>
+            <w:ins w:id="139" w:author="Windows User" w:date="2018-06-29T10:25:00Z">
+              <w:r>
+                <w:t xml:space="preserve"> of the user</w:t>
               </w:r>
             </w:ins>
           </w:p>
@@ -1561,7 +1568,7 @@
     <w:p>
       <w:pPr>
         <w:rPr>
-          <w:rPrChange w:id="142" w:author="Windows User" w:date="2018-06-29T10:11:00Z">
+          <w:rPrChange w:id="140" w:author="Windows User" w:date="2018-06-29T10:11:00Z">
             <w:rPr>
               <w:b/>
             </w:rPr>
@@ -1599,7 +1606,7 @@
       </w:tblGrid>
       <w:tr>
         <w:trPr>
-          <w:ins w:id="143" w:author="Windows User" w:date="2018-06-29T10:14:00Z"/>
+          <w:ins w:id="141" w:author="Windows User" w:date="2018-06-29T10:14:00Z"/>
         </w:trPr>
         <w:tc>
           <w:tcPr>
@@ -1608,11 +1615,11 @@
           <w:p>
             <w:pPr>
               <w:rPr>
-                <w:ins w:id="144" w:author="Windows User" w:date="2018-06-29T10:14:00Z"/>
-                <w:b/>
-              </w:rPr>
-            </w:pPr>
-            <w:ins w:id="145" w:author="Windows User" w:date="2018-06-29T10:14:00Z">
+                <w:ins w:id="142" w:author="Windows User" w:date="2018-06-29T10:14:00Z"/>
+                <w:b/>
+              </w:rPr>
+            </w:pPr>
+            <w:ins w:id="143" w:author="Windows User" w:date="2018-06-29T10:14:00Z">
               <w:r>
                 <w:rPr>
                   <w:b/>
@@ -1629,11 +1636,11 @@
           <w:p>
             <w:pPr>
               <w:rPr>
-                <w:ins w:id="146" w:author="Windows User" w:date="2018-06-29T10:14:00Z"/>
-                <w:b/>
-              </w:rPr>
-            </w:pPr>
-            <w:ins w:id="147" w:author="Windows User" w:date="2018-06-29T10:14:00Z">
+                <w:ins w:id="144" w:author="Windows User" w:date="2018-06-29T10:14:00Z"/>
+                <w:b/>
+              </w:rPr>
+            </w:pPr>
+            <w:ins w:id="145" w:author="Windows User" w:date="2018-06-29T10:14:00Z">
               <w:r>
                 <w:rPr>
                   <w:b/>
@@ -1650,11 +1657,11 @@
           <w:p>
             <w:pPr>
               <w:rPr>
-                <w:ins w:id="148" w:author="Windows User" w:date="2018-06-29T10:14:00Z"/>
-                <w:b/>
-              </w:rPr>
-            </w:pPr>
-            <w:ins w:id="149" w:author="Windows User" w:date="2018-06-29T10:14:00Z">
+                <w:ins w:id="146" w:author="Windows User" w:date="2018-06-29T10:14:00Z"/>
+                <w:b/>
+              </w:rPr>
+            </w:pPr>
+            <w:ins w:id="147" w:author="Windows User" w:date="2018-06-29T10:14:00Z">
               <w:r>
                 <w:rPr>
                   <w:b/>
@@ -1671,11 +1678,11 @@
           <w:p>
             <w:pPr>
               <w:rPr>
-                <w:ins w:id="150" w:author="Windows User" w:date="2018-06-29T10:14:00Z"/>
-                <w:b/>
-              </w:rPr>
-            </w:pPr>
-            <w:ins w:id="151" w:author="Windows User" w:date="2018-06-29T10:14:00Z">
+                <w:ins w:id="148" w:author="Windows User" w:date="2018-06-29T10:14:00Z"/>
+                <w:b/>
+              </w:rPr>
+            </w:pPr>
+            <w:ins w:id="149" w:author="Windows User" w:date="2018-06-29T10:14:00Z">
               <w:r>
                 <w:rPr>
                   <w:b/>
@@ -1692,11 +1699,11 @@
           <w:p>
             <w:pPr>
               <w:rPr>
-                <w:ins w:id="152" w:author="Windows User" w:date="2018-06-29T10:14:00Z"/>
-                <w:b/>
-              </w:rPr>
-            </w:pPr>
-            <w:ins w:id="153" w:author="Windows User" w:date="2018-06-29T10:14:00Z">
+                <w:ins w:id="150" w:author="Windows User" w:date="2018-06-29T10:14:00Z"/>
+                <w:b/>
+              </w:rPr>
+            </w:pPr>
+            <w:ins w:id="151" w:author="Windows User" w:date="2018-06-29T10:14:00Z">
               <w:r>
                 <w:rPr>
                   <w:b/>
@@ -1709,7 +1716,7 @@
       </w:tr>
       <w:tr>
         <w:trPr>
-          <w:ins w:id="154" w:author="Windows User" w:date="2018-06-29T10:14:00Z"/>
+          <w:ins w:id="152" w:author="Windows User" w:date="2018-06-29T10:14:00Z"/>
         </w:trPr>
         <w:tc>
           <w:tcPr>
@@ -1718,19 +1725,36 @@
           <w:p>
             <w:pPr>
               <w:rPr>
+                <w:ins w:id="153" w:author="Windows User" w:date="2018-06-29T10:14:00Z"/>
+              </w:rPr>
+            </w:pPr>
+            <w:ins w:id="154" w:author="Windows User" w:date="2018-06-29T10:14:00Z">
+              <w:r>
+                <w:t>1.StaffId</w:t>
+              </w:r>
+            </w:ins>
+          </w:p>
+        </w:tc>
+        <w:tc>
+          <w:tcPr>
+            <w:tcW w:w="1350" w:type="dxa"/>
+          </w:tcPr>
+          <w:p>
+            <w:pPr>
+              <w:rPr>
                 <w:ins w:id="155" w:author="Windows User" w:date="2018-06-29T10:14:00Z"/>
               </w:rPr>
             </w:pPr>
             <w:ins w:id="156" w:author="Windows User" w:date="2018-06-29T10:14:00Z">
               <w:r>
-                <w:t>1.StaffId</w:t>
+                <w:t>Primary key, Foreign key</w:t>
               </w:r>
             </w:ins>
           </w:p>
         </w:tc>
         <w:tc>
           <w:tcPr>
-            <w:tcW w:w="1350" w:type="dxa"/>
+            <w:tcW w:w="2735" w:type="dxa"/>
           </w:tcPr>
           <w:p>
             <w:pPr>
@@ -1740,14 +1764,14 @@
             </w:pPr>
             <w:ins w:id="158" w:author="Windows User" w:date="2018-06-29T10:14:00Z">
               <w:r>
-                <w:t>Primary key, Foreign key</w:t>
+                <w:t>Character varying</w:t>
               </w:r>
             </w:ins>
           </w:p>
         </w:tc>
         <w:tc>
           <w:tcPr>
-            <w:tcW w:w="2735" w:type="dxa"/>
+            <w:tcW w:w="685" w:type="dxa"/>
           </w:tcPr>
           <w:p>
             <w:pPr>
@@ -1757,14 +1781,14 @@
             </w:pPr>
             <w:ins w:id="160" w:author="Windows User" w:date="2018-06-29T10:14:00Z">
               <w:r>
-                <w:t>Character varying</w:t>
+                <w:t>15</w:t>
               </w:r>
             </w:ins>
           </w:p>
         </w:tc>
         <w:tc>
           <w:tcPr>
-            <w:tcW w:w="685" w:type="dxa"/>
+            <w:tcW w:w="3055" w:type="dxa"/>
           </w:tcPr>
           <w:p>
             <w:pPr>
@@ -1773,23 +1797,6 @@
               </w:rPr>
             </w:pPr>
             <w:ins w:id="162" w:author="Windows User" w:date="2018-06-29T10:14:00Z">
-              <w:r>
-                <w:t>15</w:t>
-              </w:r>
-            </w:ins>
-          </w:p>
-        </w:tc>
-        <w:tc>
-          <w:tcPr>
-            <w:tcW w:w="3055" w:type="dxa"/>
-          </w:tcPr>
-          <w:p>
-            <w:pPr>
-              <w:rPr>
-                <w:ins w:id="163" w:author="Windows User" w:date="2018-06-29T10:14:00Z"/>
-              </w:rPr>
-            </w:pPr>
-            <w:ins w:id="164" w:author="Windows User" w:date="2018-06-29T10:14:00Z">
               <w:r>
                 <w:t>Staff id of the user</w:t>
               </w:r>
@@ -1799,7 +1806,7 @@
       </w:tr>
       <w:tr>
         <w:trPr>
-          <w:ins w:id="165" w:author="Windows User" w:date="2018-06-29T10:14:00Z"/>
+          <w:ins w:id="163" w:author="Windows User" w:date="2018-06-29T10:14:00Z"/>
         </w:trPr>
         <w:tc>
           <w:tcPr>
@@ -1808,55 +1815,55 @@
           <w:p>
             <w:pPr>
               <w:rPr>
+                <w:ins w:id="164" w:author="Windows User" w:date="2018-06-29T10:14:00Z"/>
+              </w:rPr>
+            </w:pPr>
+            <w:ins w:id="165" w:author="Windows User" w:date="2018-06-29T10:14:00Z">
+              <w:r>
+                <w:t>2.Availability</w:t>
+              </w:r>
+            </w:ins>
+          </w:p>
+        </w:tc>
+        <w:tc>
+          <w:tcPr>
+            <w:tcW w:w="1350" w:type="dxa"/>
+          </w:tcPr>
+          <w:p>
+            <w:pPr>
+              <w:rPr>
                 <w:ins w:id="166" w:author="Windows User" w:date="2018-06-29T10:14:00Z"/>
-              </w:rPr>
-            </w:pPr>
-            <w:ins w:id="167" w:author="Windows User" w:date="2018-06-29T10:14:00Z">
-              <w:r>
-                <w:t>2.Availability</w:t>
+                <w:b/>
+              </w:rPr>
+            </w:pPr>
+          </w:p>
+        </w:tc>
+        <w:tc>
+          <w:tcPr>
+            <w:tcW w:w="2735" w:type="dxa"/>
+          </w:tcPr>
+          <w:p>
+            <w:pPr>
+              <w:rPr>
+                <w:ins w:id="167" w:author="Windows User" w:date="2018-06-29T10:14:00Z"/>
+                <w:b/>
+              </w:rPr>
+            </w:pPr>
+            <w:ins w:id="168" w:author="Windows User" w:date="2018-06-29T10:14:00Z">
+              <w:r>
+                <w:t>Boolean</w:t>
               </w:r>
             </w:ins>
           </w:p>
         </w:tc>
         <w:tc>
           <w:tcPr>
-            <w:tcW w:w="1350" w:type="dxa"/>
-          </w:tcPr>
-          <w:p>
-            <w:pPr>
-              <w:rPr>
-                <w:ins w:id="168" w:author="Windows User" w:date="2018-06-29T10:14:00Z"/>
-                <w:b/>
-              </w:rPr>
-            </w:pPr>
-          </w:p>
-        </w:tc>
-        <w:tc>
-          <w:tcPr>
-            <w:tcW w:w="2735" w:type="dxa"/>
+            <w:tcW w:w="685" w:type="dxa"/>
           </w:tcPr>
           <w:p>
             <w:pPr>
               <w:rPr>
                 <w:ins w:id="169" w:author="Windows User" w:date="2018-06-29T10:14:00Z"/>
-                <w:b/>
-              </w:rPr>
-            </w:pPr>
-            <w:ins w:id="170" w:author="Windows User" w:date="2018-06-29T10:14:00Z">
-              <w:r>
-                <w:t>Boolean</w:t>
-              </w:r>
-            </w:ins>
-          </w:p>
-        </w:tc>
-        <w:tc>
-          <w:tcPr>
-            <w:tcW w:w="685" w:type="dxa"/>
-          </w:tcPr>
-          <w:p>
-            <w:pPr>
-              <w:rPr>
-                <w:ins w:id="171" w:author="Windows User" w:date="2018-06-29T10:14:00Z"/>
               </w:rPr>
             </w:pPr>
           </w:p>
@@ -1868,10 +1875,10 @@
           <w:p>
             <w:pPr>
               <w:rPr>
-                <w:ins w:id="172" w:author="Windows User" w:date="2018-06-29T10:14:00Z"/>
-              </w:rPr>
-            </w:pPr>
-            <w:ins w:id="173" w:author="Windows User" w:date="2018-06-29T10:14:00Z">
+                <w:ins w:id="170" w:author="Windows User" w:date="2018-06-29T10:14:00Z"/>
+              </w:rPr>
+            </w:pPr>
+            <w:ins w:id="171" w:author="Windows User" w:date="2018-06-29T10:14:00Z">
               <w:r>
                 <w:t>Availability of the driver</w:t>
               </w:r>
@@ -1881,7 +1888,7 @@
       </w:tr>
       <w:tr>
         <w:trPr>
-          <w:ins w:id="174" w:author="Windows User" w:date="2018-06-29T10:14:00Z"/>
+          <w:ins w:id="172" w:author="Windows User" w:date="2018-06-29T10:14:00Z"/>
         </w:trPr>
         <w:tc>
           <w:tcPr>
@@ -1890,15 +1897,45 @@
           <w:p>
             <w:pPr>
               <w:rPr>
+                <w:ins w:id="173" w:author="Windows User" w:date="2018-06-29T10:14:00Z"/>
+              </w:rPr>
+            </w:pPr>
+            <w:r>
+              <w:t>3.Date</w:t>
+            </w:r>
+          </w:p>
+        </w:tc>
+        <w:tc>
+          <w:tcPr>
+            <w:tcW w:w="1350" w:type="dxa"/>
+          </w:tcPr>
+          <w:p>
+            <w:pPr>
+              <w:rPr>
+                <w:ins w:id="174" w:author="Windows User" w:date="2018-06-29T10:14:00Z"/>
+                <w:b/>
+              </w:rPr>
+            </w:pPr>
+          </w:p>
+        </w:tc>
+        <w:tc>
+          <w:tcPr>
+            <w:tcW w:w="2735" w:type="dxa"/>
+          </w:tcPr>
+          <w:p>
+            <w:pPr>
+              <w:rPr>
                 <w:ins w:id="175" w:author="Windows User" w:date="2018-06-29T10:14:00Z"/>
-                <w:b/>
-              </w:rPr>
-            </w:pPr>
-          </w:p>
-        </w:tc>
-        <w:tc>
-          <w:tcPr>
-            <w:tcW w:w="1350" w:type="dxa"/>
+              </w:rPr>
+            </w:pPr>
+            <w:r>
+              <w:t>Date</w:t>
+            </w:r>
+          </w:p>
+        </w:tc>
+        <w:tc>
+          <w:tcPr>
+            <w:tcW w:w="685" w:type="dxa"/>
           </w:tcPr>
           <w:p>
             <w:pPr>
@@ -1911,41 +1948,17 @@
         </w:tc>
         <w:tc>
           <w:tcPr>
-            <w:tcW w:w="2735" w:type="dxa"/>
+            <w:tcW w:w="3055" w:type="dxa"/>
           </w:tcPr>
           <w:p>
             <w:pPr>
               <w:rPr>
                 <w:ins w:id="177" w:author="Windows User" w:date="2018-06-29T10:14:00Z"/>
-                <w:b/>
-              </w:rPr>
-            </w:pPr>
-          </w:p>
-        </w:tc>
-        <w:tc>
-          <w:tcPr>
-            <w:tcW w:w="685" w:type="dxa"/>
-          </w:tcPr>
-          <w:p>
-            <w:pPr>
-              <w:rPr>
-                <w:ins w:id="178" w:author="Windows User" w:date="2018-06-29T10:14:00Z"/>
-                <w:b/>
-              </w:rPr>
-            </w:pPr>
-          </w:p>
-        </w:tc>
-        <w:tc>
-          <w:tcPr>
-            <w:tcW w:w="3055" w:type="dxa"/>
-          </w:tcPr>
-          <w:p>
-            <w:pPr>
-              <w:rPr>
-                <w:ins w:id="179" w:author="Windows User" w:date="2018-06-29T10:14:00Z"/>
-                <w:b/>
-              </w:rPr>
-            </w:pPr>
+              </w:rPr>
+            </w:pPr>
+            <w:r>
+              <w:t>Date the driver is available</w:t>
+            </w:r>
           </w:p>
         </w:tc>
       </w:tr>
@@ -1996,7 +2009,7 @@
       </w:tblGrid>
       <w:tr>
         <w:trPr>
-          <w:ins w:id="180" w:author="Windows User" w:date="2018-06-29T10:13:00Z"/>
+          <w:ins w:id="178" w:author="Windows User" w:date="2018-06-29T10:13:00Z"/>
         </w:trPr>
         <w:tc>
           <w:tcPr>
@@ -2005,11 +2018,11 @@
           <w:p>
             <w:pPr>
               <w:rPr>
-                <w:ins w:id="181" w:author="Windows User" w:date="2018-06-29T10:13:00Z"/>
-                <w:b/>
-              </w:rPr>
-            </w:pPr>
-            <w:ins w:id="182" w:author="Windows User" w:date="2018-06-29T10:13:00Z">
+                <w:ins w:id="179" w:author="Windows User" w:date="2018-06-29T10:13:00Z"/>
+                <w:b/>
+              </w:rPr>
+            </w:pPr>
+            <w:ins w:id="180" w:author="Windows User" w:date="2018-06-29T10:13:00Z">
               <w:r>
                 <w:rPr>
                   <w:b/>
@@ -2026,11 +2039,11 @@
           <w:p>
             <w:pPr>
               <w:rPr>
-                <w:ins w:id="183" w:author="Windows User" w:date="2018-06-29T10:13:00Z"/>
-                <w:b/>
-              </w:rPr>
-            </w:pPr>
-            <w:ins w:id="184" w:author="Windows User" w:date="2018-06-29T10:13:00Z">
+                <w:ins w:id="181" w:author="Windows User" w:date="2018-06-29T10:13:00Z"/>
+                <w:b/>
+              </w:rPr>
+            </w:pPr>
+            <w:ins w:id="182" w:author="Windows User" w:date="2018-06-29T10:13:00Z">
               <w:r>
                 <w:rPr>
                   <w:b/>
@@ -2047,11 +2060,11 @@
           <w:p>
             <w:pPr>
               <w:rPr>
-                <w:ins w:id="185" w:author="Windows User" w:date="2018-06-29T10:13:00Z"/>
-                <w:b/>
-              </w:rPr>
-            </w:pPr>
-            <w:ins w:id="186" w:author="Windows User" w:date="2018-06-29T10:13:00Z">
+                <w:ins w:id="183" w:author="Windows User" w:date="2018-06-29T10:13:00Z"/>
+                <w:b/>
+              </w:rPr>
+            </w:pPr>
+            <w:ins w:id="184" w:author="Windows User" w:date="2018-06-29T10:13:00Z">
               <w:r>
                 <w:rPr>
                   <w:b/>
@@ -2068,11 +2081,11 @@
           <w:p>
             <w:pPr>
               <w:rPr>
-                <w:ins w:id="187" w:author="Windows User" w:date="2018-06-29T10:13:00Z"/>
-                <w:b/>
-              </w:rPr>
-            </w:pPr>
-            <w:ins w:id="188" w:author="Windows User" w:date="2018-06-29T10:13:00Z">
+                <w:ins w:id="185" w:author="Windows User" w:date="2018-06-29T10:13:00Z"/>
+                <w:b/>
+              </w:rPr>
+            </w:pPr>
+            <w:ins w:id="186" w:author="Windows User" w:date="2018-06-29T10:13:00Z">
               <w:r>
                 <w:rPr>
                   <w:b/>
@@ -2089,11 +2102,11 @@
           <w:p>
             <w:pPr>
               <w:rPr>
-                <w:ins w:id="189" w:author="Windows User" w:date="2018-06-29T10:13:00Z"/>
-                <w:b/>
-              </w:rPr>
-            </w:pPr>
-            <w:ins w:id="190" w:author="Windows User" w:date="2018-06-29T10:13:00Z">
+                <w:ins w:id="187" w:author="Windows User" w:date="2018-06-29T10:13:00Z"/>
+                <w:b/>
+              </w:rPr>
+            </w:pPr>
+            <w:ins w:id="188" w:author="Windows User" w:date="2018-06-29T10:13:00Z">
               <w:r>
                 <w:rPr>
                   <w:b/>
@@ -2106,7 +2119,7 @@
       </w:tr>
       <w:tr>
         <w:trPr>
-          <w:ins w:id="191" w:author="Windows User" w:date="2018-06-29T10:13:00Z"/>
+          <w:ins w:id="189" w:author="Windows User" w:date="2018-06-29T10:13:00Z"/>
         </w:trPr>
         <w:tc>
           <w:tcPr>
@@ -2115,19 +2128,36 @@
           <w:p>
             <w:pPr>
               <w:rPr>
+                <w:ins w:id="190" w:author="Windows User" w:date="2018-06-29T10:13:00Z"/>
+              </w:rPr>
+            </w:pPr>
+            <w:ins w:id="191" w:author="Windows User" w:date="2018-06-29T10:13:00Z">
+              <w:r>
+                <w:t>1.StaffId</w:t>
+              </w:r>
+            </w:ins>
+          </w:p>
+        </w:tc>
+        <w:tc>
+          <w:tcPr>
+            <w:tcW w:w="1350" w:type="dxa"/>
+          </w:tcPr>
+          <w:p>
+            <w:pPr>
+              <w:rPr>
                 <w:ins w:id="192" w:author="Windows User" w:date="2018-06-29T10:13:00Z"/>
               </w:rPr>
             </w:pPr>
             <w:ins w:id="193" w:author="Windows User" w:date="2018-06-29T10:13:00Z">
               <w:r>
-                <w:t>1.StaffId</w:t>
+                <w:t>Primary key, Foreign key</w:t>
               </w:r>
             </w:ins>
           </w:p>
         </w:tc>
         <w:tc>
           <w:tcPr>
-            <w:tcW w:w="1350" w:type="dxa"/>
+            <w:tcW w:w="2735" w:type="dxa"/>
           </w:tcPr>
           <w:p>
             <w:pPr>
@@ -2137,14 +2167,14 @@
             </w:pPr>
             <w:ins w:id="195" w:author="Windows User" w:date="2018-06-29T10:13:00Z">
               <w:r>
-                <w:t>Primary key, Foreign key</w:t>
+                <w:t>Character varying</w:t>
               </w:r>
             </w:ins>
           </w:p>
         </w:tc>
         <w:tc>
           <w:tcPr>
-            <w:tcW w:w="2735" w:type="dxa"/>
+            <w:tcW w:w="685" w:type="dxa"/>
           </w:tcPr>
           <w:p>
             <w:pPr>
@@ -2154,14 +2184,14 @@
             </w:pPr>
             <w:ins w:id="197" w:author="Windows User" w:date="2018-06-29T10:13:00Z">
               <w:r>
-                <w:t>Character varying</w:t>
+                <w:t>15</w:t>
               </w:r>
             </w:ins>
           </w:p>
         </w:tc>
         <w:tc>
           <w:tcPr>
-            <w:tcW w:w="685" w:type="dxa"/>
+            <w:tcW w:w="3055" w:type="dxa"/>
           </w:tcPr>
           <w:p>
             <w:pPr>
@@ -2170,23 +2200,6 @@
               </w:rPr>
             </w:pPr>
             <w:ins w:id="199" w:author="Windows User" w:date="2018-06-29T10:13:00Z">
-              <w:r>
-                <w:t>15</w:t>
-              </w:r>
-            </w:ins>
-          </w:p>
-        </w:tc>
-        <w:tc>
-          <w:tcPr>
-            <w:tcW w:w="3055" w:type="dxa"/>
-          </w:tcPr>
-          <w:p>
-            <w:pPr>
-              <w:rPr>
-                <w:ins w:id="200" w:author="Windows User" w:date="2018-06-29T10:13:00Z"/>
-              </w:rPr>
-            </w:pPr>
-            <w:ins w:id="201" w:author="Windows User" w:date="2018-06-29T10:13:00Z">
               <w:r>
                 <w:t>Staff id of the mechanics</w:t>
               </w:r>
@@ -2196,7 +2209,7 @@
       </w:tr>
       <w:tr>
         <w:trPr>
-          <w:ins w:id="202" w:author="Windows User" w:date="2018-06-29T10:13:00Z"/>
+          <w:ins w:id="200" w:author="Windows User" w:date="2018-06-29T10:13:00Z"/>
         </w:trPr>
         <w:tc>
           <w:tcPr>
@@ -2205,55 +2218,55 @@
           <w:p>
             <w:pPr>
               <w:rPr>
+                <w:ins w:id="201" w:author="Windows User" w:date="2018-06-29T10:13:00Z"/>
+              </w:rPr>
+            </w:pPr>
+            <w:ins w:id="202" w:author="Windows User" w:date="2018-06-29T10:13:00Z">
+              <w:r>
+                <w:t>2.Availability</w:t>
+              </w:r>
+            </w:ins>
+          </w:p>
+        </w:tc>
+        <w:tc>
+          <w:tcPr>
+            <w:tcW w:w="1350" w:type="dxa"/>
+          </w:tcPr>
+          <w:p>
+            <w:pPr>
+              <w:rPr>
                 <w:ins w:id="203" w:author="Windows User" w:date="2018-06-29T10:13:00Z"/>
-              </w:rPr>
-            </w:pPr>
-            <w:ins w:id="204" w:author="Windows User" w:date="2018-06-29T10:13:00Z">
-              <w:r>
-                <w:t>2.Availability</w:t>
+                <w:b/>
+              </w:rPr>
+            </w:pPr>
+          </w:p>
+        </w:tc>
+        <w:tc>
+          <w:tcPr>
+            <w:tcW w:w="2735" w:type="dxa"/>
+          </w:tcPr>
+          <w:p>
+            <w:pPr>
+              <w:rPr>
+                <w:ins w:id="204" w:author="Windows User" w:date="2018-06-29T10:13:00Z"/>
+                <w:b/>
+              </w:rPr>
+            </w:pPr>
+            <w:ins w:id="205" w:author="Windows User" w:date="2018-06-29T10:13:00Z">
+              <w:r>
+                <w:t>Boolean</w:t>
               </w:r>
             </w:ins>
           </w:p>
         </w:tc>
         <w:tc>
           <w:tcPr>
-            <w:tcW w:w="1350" w:type="dxa"/>
-          </w:tcPr>
-          <w:p>
-            <w:pPr>
-              <w:rPr>
-                <w:ins w:id="205" w:author="Windows User" w:date="2018-06-29T10:13:00Z"/>
-                <w:b/>
-              </w:rPr>
-            </w:pPr>
-          </w:p>
-        </w:tc>
-        <w:tc>
-          <w:tcPr>
-            <w:tcW w:w="2735" w:type="dxa"/>
+            <w:tcW w:w="685" w:type="dxa"/>
           </w:tcPr>
           <w:p>
             <w:pPr>
               <w:rPr>
                 <w:ins w:id="206" w:author="Windows User" w:date="2018-06-29T10:13:00Z"/>
-                <w:b/>
-              </w:rPr>
-            </w:pPr>
-            <w:ins w:id="207" w:author="Windows User" w:date="2018-06-29T10:13:00Z">
-              <w:r>
-                <w:t>Boolean</w:t>
-              </w:r>
-            </w:ins>
-          </w:p>
-        </w:tc>
-        <w:tc>
-          <w:tcPr>
-            <w:tcW w:w="685" w:type="dxa"/>
-          </w:tcPr>
-          <w:p>
-            <w:pPr>
-              <w:rPr>
-                <w:ins w:id="208" w:author="Windows User" w:date="2018-06-29T10:13:00Z"/>
               </w:rPr>
             </w:pPr>
           </w:p>
@@ -2265,10 +2278,10 @@
           <w:p>
             <w:pPr>
               <w:rPr>
-                <w:ins w:id="209" w:author="Windows User" w:date="2018-06-29T10:13:00Z"/>
-              </w:rPr>
-            </w:pPr>
-            <w:ins w:id="210" w:author="Windows User" w:date="2018-06-29T10:13:00Z">
+                <w:ins w:id="207" w:author="Windows User" w:date="2018-06-29T10:13:00Z"/>
+              </w:rPr>
+            </w:pPr>
+            <w:ins w:id="208" w:author="Windows User" w:date="2018-06-29T10:13:00Z">
               <w:r>
                 <w:t>Availability of the mechanic</w:t>
               </w:r>
@@ -2278,7 +2291,7 @@
       </w:tr>
       <w:tr>
         <w:trPr>
-          <w:ins w:id="211" w:author="Windows User" w:date="2018-06-29T10:13:00Z"/>
+          <w:ins w:id="209" w:author="Windows User" w:date="2018-06-29T10:13:00Z"/>
         </w:trPr>
         <w:tc>
           <w:tcPr>
@@ -2287,10 +2300,12 @@
           <w:p>
             <w:pPr>
               <w:rPr>
-                <w:ins w:id="212" w:author="Windows User" w:date="2018-06-29T10:13:00Z"/>
-                <w:b/>
-              </w:rPr>
-            </w:pPr>
+                <w:ins w:id="210" w:author="Windows User" w:date="2018-06-29T10:14:00Z"/>
+              </w:rPr>
+            </w:pPr>
+            <w:r>
+              <w:t>3.Date</w:t>
+            </w:r>
           </w:p>
         </w:tc>
         <w:tc>
@@ -2300,7 +2315,7 @@
           <w:p>
             <w:pPr>
               <w:rPr>
-                <w:ins w:id="213" w:author="Windows User" w:date="2018-06-29T10:13:00Z"/>
+                <w:ins w:id="211" w:author="Windows User" w:date="2018-06-29T10:14:00Z"/>
                 <w:b/>
               </w:rPr>
             </w:pPr>
@@ -2313,10 +2328,12 @@
           <w:p>
             <w:pPr>
               <w:rPr>
-                <w:ins w:id="214" w:author="Windows User" w:date="2018-06-29T10:13:00Z"/>
-                <w:b/>
-              </w:rPr>
-            </w:pPr>
+                <w:ins w:id="212" w:author="Windows User" w:date="2018-06-29T10:14:00Z"/>
+              </w:rPr>
+            </w:pPr>
+            <w:r>
+              <w:t>Date</w:t>
+            </w:r>
           </w:p>
         </w:tc>
         <w:tc>
@@ -2326,7 +2343,7 @@
           <w:p>
             <w:pPr>
               <w:rPr>
-                <w:ins w:id="215" w:author="Windows User" w:date="2018-06-29T10:13:00Z"/>
+                <w:ins w:id="213" w:author="Windows User" w:date="2018-06-29T10:14:00Z"/>
                 <w:b/>
               </w:rPr>
             </w:pPr>
@@ -2339,10 +2356,18 @@
           <w:p>
             <w:pPr>
               <w:rPr>
-                <w:ins w:id="216" w:author="Windows User" w:date="2018-06-29T10:13:00Z"/>
-                <w:b/>
-              </w:rPr>
-            </w:pPr>
+                <w:ins w:id="214" w:author="Windows User" w:date="2018-06-29T10:14:00Z"/>
+              </w:rPr>
+            </w:pPr>
+            <w:r>
+              <w:t xml:space="preserve">Date </w:t>
+            </w:r>
+            <w:r>
+              <w:t>the mechanic</w:t>
+            </w:r>
+            <w:r>
+              <w:t xml:space="preserve"> is available</w:t>
+            </w:r>
           </w:p>
         </w:tc>
       </w:tr>
@@ -2375,7 +2400,7 @@
         <w:tblStyle w:val="TableGrid"/>
         <w:tblW w:w="0" w:type="auto"/>
         <w:tblLook w:val="04A0" w:firstRow="1" w:lastRow="0" w:firstColumn="1" w:lastColumn="0" w:noHBand="0" w:noVBand="1"/>
-        <w:tblPrChange w:id="217" w:author="Windows User" w:date="2018-06-29T10:27:00Z">
+        <w:tblPrChange w:id="215" w:author="Windows User" w:date="2018-06-29T10:27:00Z">
           <w:tblPr>
             <w:tblStyle w:val="TableGrid"/>
             <w:tblW w:w="0" w:type="auto"/>
@@ -2389,7 +2414,7 @@
         <w:gridCol w:w="2346"/>
         <w:gridCol w:w="654"/>
         <w:gridCol w:w="2632"/>
-        <w:tblGridChange w:id="218">
+        <w:tblGridChange w:id="216">
           <w:tblGrid>
             <w:gridCol w:w="2396"/>
             <w:gridCol w:w="1322"/>
@@ -2403,7 +2428,7 @@
         <w:tc>
           <w:tcPr>
             <w:tcW w:w="2396" w:type="dxa"/>
-            <w:tcPrChange w:id="219" w:author="Windows User" w:date="2018-06-29T10:27:00Z">
+            <w:tcPrChange w:id="217" w:author="Windows User" w:date="2018-06-29T10:27:00Z">
               <w:tcPr>
                 <w:tcW w:w="1684" w:type="dxa"/>
               </w:tcPr>
@@ -2432,7 +2457,7 @@
         <w:tc>
           <w:tcPr>
             <w:tcW w:w="1322" w:type="dxa"/>
-            <w:tcPrChange w:id="220" w:author="Windows User" w:date="2018-06-29T10:27:00Z">
+            <w:tcPrChange w:id="218" w:author="Windows User" w:date="2018-06-29T10:27:00Z">
               <w:tcPr>
                 <w:tcW w:w="1345" w:type="dxa"/>
               </w:tcPr>
@@ -2455,7 +2480,7 @@
         <w:tc>
           <w:tcPr>
             <w:tcW w:w="2346" w:type="dxa"/>
-            <w:tcPrChange w:id="221" w:author="Windows User" w:date="2018-06-29T10:27:00Z">
+            <w:tcPrChange w:id="219" w:author="Windows User" w:date="2018-06-29T10:27:00Z">
               <w:tcPr>
                 <w:tcW w:w="2664" w:type="dxa"/>
               </w:tcPr>
@@ -2478,7 +2503,7 @@
         <w:tc>
           <w:tcPr>
             <w:tcW w:w="654" w:type="dxa"/>
-            <w:tcPrChange w:id="222" w:author="Windows User" w:date="2018-06-29T10:27:00Z">
+            <w:tcPrChange w:id="220" w:author="Windows User" w:date="2018-06-29T10:27:00Z">
               <w:tcPr>
                 <w:tcW w:w="679" w:type="dxa"/>
               </w:tcPr>
@@ -2501,7 +2526,7 @@
         <w:tc>
           <w:tcPr>
             <w:tcW w:w="2632" w:type="dxa"/>
-            <w:tcPrChange w:id="223" w:author="Windows User" w:date="2018-06-29T10:27:00Z">
+            <w:tcPrChange w:id="221" w:author="Windows User" w:date="2018-06-29T10:27:00Z">
               <w:tcPr>
                 <w:tcW w:w="2978" w:type="dxa"/>
               </w:tcPr>
@@ -2526,30 +2551,22 @@
         <w:tc>
           <w:tcPr>
             <w:tcW w:w="2396" w:type="dxa"/>
-            <w:tcPrChange w:id="224" w:author="Windows User" w:date="2018-06-29T10:27:00Z">
+            <w:tcPrChange w:id="222" w:author="Windows User" w:date="2018-06-29T10:27:00Z">
               <w:tcPr>
                 <w:tcW w:w="1684" w:type="dxa"/>
               </w:tcPr>
             </w:tcPrChange>
           </w:tcPr>
           <w:p>
-            <w:pPr>
-              <w:pPrChange w:id="225" w:author="Windows User" w:date="2018-06-29T10:26:00Z">
-                <w:pPr/>
-              </w:pPrChange>
-            </w:pPr>
             <w:r>
               <w:t>1</w:t>
             </w:r>
-            <w:ins w:id="226" w:author="Windows User" w:date="2018-06-29T10:26:00Z">
-              <w:r>
-                <w:t xml:space="preserve">. </w:t>
-              </w:r>
-              <w:r>
-                <w:t>Number_plate</w:t>
+            <w:ins w:id="223" w:author="Windows User" w:date="2018-06-29T10:26:00Z">
+              <w:r>
+                <w:t>. Number_plate</w:t>
               </w:r>
             </w:ins>
-            <w:del w:id="227" w:author="Windows User" w:date="2018-06-29T10:26:00Z">
+            <w:del w:id="224" w:author="Windows User" w:date="2018-06-29T10:26:00Z">
               <w:r>
                 <w:delText>.VehicleId</w:delText>
               </w:r>
@@ -2559,7 +2576,7 @@
         <w:tc>
           <w:tcPr>
             <w:tcW w:w="1322" w:type="dxa"/>
-            <w:tcPrChange w:id="228" w:author="Windows User" w:date="2018-06-29T10:27:00Z">
+            <w:tcPrChange w:id="225" w:author="Windows User" w:date="2018-06-29T10:27:00Z">
               <w:tcPr>
                 <w:tcW w:w="1345" w:type="dxa"/>
               </w:tcPr>
@@ -2574,7 +2591,7 @@
         <w:tc>
           <w:tcPr>
             <w:tcW w:w="2346" w:type="dxa"/>
-            <w:tcPrChange w:id="229" w:author="Windows User" w:date="2018-06-29T10:27:00Z">
+            <w:tcPrChange w:id="226" w:author="Windows User" w:date="2018-06-29T10:27:00Z">
               <w:tcPr>
                 <w:tcW w:w="2664" w:type="dxa"/>
               </w:tcPr>
@@ -2582,14 +2599,14 @@
           </w:tcPr>
           <w:p>
             <w:r>
-              <w:t>integer</w:t>
+              <w:t>Character varying</w:t>
             </w:r>
           </w:p>
         </w:tc>
         <w:tc>
           <w:tcPr>
             <w:tcW w:w="654" w:type="dxa"/>
-            <w:tcPrChange w:id="230" w:author="Windows User" w:date="2018-06-29T10:27:00Z">
+            <w:tcPrChange w:id="227" w:author="Windows User" w:date="2018-06-29T10:27:00Z">
               <w:tcPr>
                 <w:tcW w:w="679" w:type="dxa"/>
               </w:tcPr>
@@ -2604,7 +2621,7 @@
         <w:tc>
           <w:tcPr>
             <w:tcW w:w="2632" w:type="dxa"/>
-            <w:tcPrChange w:id="231" w:author="Windows User" w:date="2018-06-29T10:27:00Z">
+            <w:tcPrChange w:id="228" w:author="Windows User" w:date="2018-06-29T10:27:00Z">
               <w:tcPr>
                 <w:tcW w:w="2978" w:type="dxa"/>
               </w:tcPr>
@@ -2621,7 +2638,7 @@
         <w:tc>
           <w:tcPr>
             <w:tcW w:w="2396" w:type="dxa"/>
-            <w:tcPrChange w:id="232" w:author="Windows User" w:date="2018-06-29T10:27:00Z">
+            <w:tcPrChange w:id="229" w:author="Windows User" w:date="2018-06-29T10:27:00Z">
               <w:tcPr>
                 <w:tcW w:w="1684" w:type="dxa"/>
               </w:tcPr>
@@ -2636,7 +2653,7 @@
         <w:tc>
           <w:tcPr>
             <w:tcW w:w="1322" w:type="dxa"/>
-            <w:tcPrChange w:id="233" w:author="Windows User" w:date="2018-06-29T10:27:00Z">
+            <w:tcPrChange w:id="230" w:author="Windows User" w:date="2018-06-29T10:27:00Z">
               <w:tcPr>
                 <w:tcW w:w="1345" w:type="dxa"/>
               </w:tcPr>
@@ -2653,7 +2670,7 @@
         <w:tc>
           <w:tcPr>
             <w:tcW w:w="2346" w:type="dxa"/>
-            <w:tcPrChange w:id="234" w:author="Windows User" w:date="2018-06-29T10:27:00Z">
+            <w:tcPrChange w:id="231" w:author="Windows User" w:date="2018-06-29T10:27:00Z">
               <w:tcPr>
                 <w:tcW w:w="2664" w:type="dxa"/>
               </w:tcPr>
@@ -2673,7 +2690,7 @@
         <w:tc>
           <w:tcPr>
             <w:tcW w:w="654" w:type="dxa"/>
-            <w:tcPrChange w:id="235" w:author="Windows User" w:date="2018-06-29T10:27:00Z">
+            <w:tcPrChange w:id="232" w:author="Windows User" w:date="2018-06-29T10:27:00Z">
               <w:tcPr>
                 <w:tcW w:w="679" w:type="dxa"/>
               </w:tcPr>
@@ -2688,7 +2705,7 @@
         <w:tc>
           <w:tcPr>
             <w:tcW w:w="2632" w:type="dxa"/>
-            <w:tcPrChange w:id="236" w:author="Windows User" w:date="2018-06-29T10:27:00Z">
+            <w:tcPrChange w:id="233" w:author="Windows User" w:date="2018-06-29T10:27:00Z">
               <w:tcPr>
                 <w:tcW w:w="2978" w:type="dxa"/>
               </w:tcPr>
@@ -2703,7 +2720,7 @@
       </w:tr>
       <w:tr>
         <w:trPr>
-          <w:ins w:id="237" w:author="Windows User" w:date="2018-06-29T10:27:00Z"/>
+          <w:ins w:id="234" w:author="Windows User" w:date="2018-06-29T10:27:00Z"/>
         </w:trPr>
         <w:tc>
           <w:tcPr>
@@ -2712,74 +2729,74 @@
           <w:p>
             <w:pPr>
               <w:rPr>
+                <w:ins w:id="235" w:author="Windows User" w:date="2018-06-29T10:27:00Z"/>
+              </w:rPr>
+            </w:pPr>
+            <w:ins w:id="236" w:author="Windows User" w:date="2018-06-29T10:28:00Z">
+              <w:r>
+                <w:t>3.Engine_capacity</w:t>
+              </w:r>
+            </w:ins>
+          </w:p>
+        </w:tc>
+        <w:tc>
+          <w:tcPr>
+            <w:tcW w:w="1322" w:type="dxa"/>
+          </w:tcPr>
+          <w:p>
+            <w:pPr>
+              <w:rPr>
+                <w:ins w:id="237" w:author="Windows User" w:date="2018-06-29T10:27:00Z"/>
+                <w:b/>
+              </w:rPr>
+            </w:pPr>
+          </w:p>
+        </w:tc>
+        <w:tc>
+          <w:tcPr>
+            <w:tcW w:w="2346" w:type="dxa"/>
+          </w:tcPr>
+          <w:p>
+            <w:pPr>
+              <w:rPr>
                 <w:ins w:id="238" w:author="Windows User" w:date="2018-06-29T10:27:00Z"/>
               </w:rPr>
             </w:pPr>
             <w:ins w:id="239" w:author="Windows User" w:date="2018-06-29T10:28:00Z">
               <w:r>
-                <w:t>3.Engine_capacity</w:t>
+                <w:t>Character varying</w:t>
               </w:r>
             </w:ins>
           </w:p>
         </w:tc>
         <w:tc>
           <w:tcPr>
-            <w:tcW w:w="1322" w:type="dxa"/>
+            <w:tcW w:w="654" w:type="dxa"/>
           </w:tcPr>
           <w:p>
             <w:pPr>
               <w:rPr>
                 <w:ins w:id="240" w:author="Windows User" w:date="2018-06-29T10:27:00Z"/>
-                <w:b/>
-              </w:rPr>
-            </w:pPr>
-          </w:p>
-        </w:tc>
-        <w:tc>
-          <w:tcPr>
-            <w:tcW w:w="2346" w:type="dxa"/>
-          </w:tcPr>
-          <w:p>
-            <w:pPr>
-              <w:rPr>
-                <w:ins w:id="241" w:author="Windows User" w:date="2018-06-29T10:27:00Z"/>
-              </w:rPr>
-            </w:pPr>
-            <w:ins w:id="242" w:author="Windows User" w:date="2018-06-29T10:28:00Z">
-              <w:r>
-                <w:t>Character varying</w:t>
+              </w:rPr>
+            </w:pPr>
+            <w:ins w:id="241" w:author="Windows User" w:date="2018-06-29T10:31:00Z">
+              <w:r>
+                <w:t>10</w:t>
               </w:r>
             </w:ins>
           </w:p>
         </w:tc>
         <w:tc>
           <w:tcPr>
-            <w:tcW w:w="654" w:type="dxa"/>
-          </w:tcPr>
-          <w:p>
-            <w:pPr>
-              <w:rPr>
-                <w:ins w:id="243" w:author="Windows User" w:date="2018-06-29T10:27:00Z"/>
-              </w:rPr>
-            </w:pPr>
-            <w:ins w:id="244" w:author="Windows User" w:date="2018-06-29T10:31:00Z">
-              <w:r>
-                <w:t>10</w:t>
-              </w:r>
-            </w:ins>
-          </w:p>
-        </w:tc>
-        <w:tc>
-          <w:tcPr>
             <w:tcW w:w="2632" w:type="dxa"/>
           </w:tcPr>
           <w:p>
             <w:pPr>
               <w:rPr>
-                <w:ins w:id="245" w:author="Windows User" w:date="2018-06-29T10:27:00Z"/>
-              </w:rPr>
-            </w:pPr>
-            <w:ins w:id="246" w:author="Windows User" w:date="2018-06-29T10:31:00Z">
+                <w:ins w:id="242" w:author="Windows User" w:date="2018-06-29T10:27:00Z"/>
+              </w:rPr>
+            </w:pPr>
+            <w:ins w:id="243" w:author="Windows User" w:date="2018-06-29T10:31:00Z">
               <w:r>
                 <w:t>The capacity of the engine</w:t>
               </w:r>
@@ -2789,12 +2806,12 @@
       </w:tr>
       <w:tr>
         <w:trPr>
-          <w:del w:id="247" w:author="Windows User" w:date="2018-06-29T10:27:00Z"/>
+          <w:del w:id="244" w:author="Windows User" w:date="2018-06-29T10:27:00Z"/>
         </w:trPr>
         <w:tc>
           <w:tcPr>
             <w:tcW w:w="2396" w:type="dxa"/>
-            <w:tcPrChange w:id="248" w:author="Windows User" w:date="2018-06-29T10:27:00Z">
+            <w:tcPrChange w:id="245" w:author="Windows User" w:date="2018-06-29T10:27:00Z">
               <w:tcPr>
                 <w:tcW w:w="1684" w:type="dxa"/>
               </w:tcPr>
@@ -2803,10 +2820,10 @@
           <w:p>
             <w:pPr>
               <w:rPr>
-                <w:del w:id="249" w:author="Windows User" w:date="2018-06-29T10:27:00Z"/>
-              </w:rPr>
-            </w:pPr>
-            <w:del w:id="250" w:author="Windows User" w:date="2018-06-29T10:27:00Z">
+                <w:del w:id="246" w:author="Windows User" w:date="2018-06-29T10:27:00Z"/>
+              </w:rPr>
+            </w:pPr>
+            <w:del w:id="247" w:author="Windows User" w:date="2018-06-29T10:27:00Z">
               <w:r>
                 <w:delText>3.Number_plate</w:delText>
               </w:r>
@@ -2816,7 +2833,7 @@
         <w:tc>
           <w:tcPr>
             <w:tcW w:w="1322" w:type="dxa"/>
-            <w:tcPrChange w:id="251" w:author="Windows User" w:date="2018-06-29T10:27:00Z">
+            <w:tcPrChange w:id="248" w:author="Windows User" w:date="2018-06-29T10:27:00Z">
               <w:tcPr>
                 <w:tcW w:w="1345" w:type="dxa"/>
               </w:tcPr>
@@ -2825,7 +2842,7 @@
           <w:p>
             <w:pPr>
               <w:rPr>
-                <w:del w:id="252" w:author="Windows User" w:date="2018-06-29T10:27:00Z"/>
+                <w:del w:id="249" w:author="Windows User" w:date="2018-06-29T10:27:00Z"/>
                 <w:b/>
               </w:rPr>
             </w:pPr>
@@ -2834,7 +2851,7 @@
         <w:tc>
           <w:tcPr>
             <w:tcW w:w="2346" w:type="dxa"/>
-            <w:tcPrChange w:id="253" w:author="Windows User" w:date="2018-06-29T10:27:00Z">
+            <w:tcPrChange w:id="250" w:author="Windows User" w:date="2018-06-29T10:27:00Z">
               <w:tcPr>
                 <w:tcW w:w="2664" w:type="dxa"/>
               </w:tcPr>
@@ -2843,11 +2860,11 @@
           <w:p>
             <w:pPr>
               <w:rPr>
-                <w:del w:id="254" w:author="Windows User" w:date="2018-06-29T10:27:00Z"/>
-                <w:b/>
-              </w:rPr>
-            </w:pPr>
-            <w:del w:id="255" w:author="Windows User" w:date="2018-06-29T10:27:00Z">
+                <w:del w:id="251" w:author="Windows User" w:date="2018-06-29T10:27:00Z"/>
+                <w:b/>
+              </w:rPr>
+            </w:pPr>
+            <w:del w:id="252" w:author="Windows User" w:date="2018-06-29T10:27:00Z">
               <w:r>
                 <w:delText>Character varying</w:delText>
               </w:r>
@@ -2857,7 +2874,7 @@
         <w:tc>
           <w:tcPr>
             <w:tcW w:w="654" w:type="dxa"/>
-            <w:tcPrChange w:id="256" w:author="Windows User" w:date="2018-06-29T10:27:00Z">
+            <w:tcPrChange w:id="253" w:author="Windows User" w:date="2018-06-29T10:27:00Z">
               <w:tcPr>
                 <w:tcW w:w="679" w:type="dxa"/>
               </w:tcPr>
@@ -2866,10 +2883,10 @@
           <w:p>
             <w:pPr>
               <w:rPr>
-                <w:del w:id="257" w:author="Windows User" w:date="2018-06-29T10:27:00Z"/>
-              </w:rPr>
-            </w:pPr>
-            <w:del w:id="258" w:author="Windows User" w:date="2018-06-29T10:27:00Z">
+                <w:del w:id="254" w:author="Windows User" w:date="2018-06-29T10:27:00Z"/>
+              </w:rPr>
+            </w:pPr>
+            <w:del w:id="255" w:author="Windows User" w:date="2018-06-29T10:27:00Z">
               <w:r>
                 <w:delText>10</w:delText>
               </w:r>
@@ -2879,7 +2896,7 @@
         <w:tc>
           <w:tcPr>
             <w:tcW w:w="2632" w:type="dxa"/>
-            <w:tcPrChange w:id="259" w:author="Windows User" w:date="2018-06-29T10:27:00Z">
+            <w:tcPrChange w:id="256" w:author="Windows User" w:date="2018-06-29T10:27:00Z">
               <w:tcPr>
                 <w:tcW w:w="2978" w:type="dxa"/>
               </w:tcPr>
@@ -2888,10 +2905,10 @@
           <w:p>
             <w:pPr>
               <w:rPr>
-                <w:del w:id="260" w:author="Windows User" w:date="2018-06-29T10:27:00Z"/>
-              </w:rPr>
-            </w:pPr>
-            <w:del w:id="261" w:author="Windows User" w:date="2018-06-29T10:27:00Z">
+                <w:del w:id="257" w:author="Windows User" w:date="2018-06-29T10:27:00Z"/>
+              </w:rPr>
+            </w:pPr>
+            <w:del w:id="258" w:author="Windows User" w:date="2018-06-29T10:27:00Z">
               <w:r>
                 <w:delText>License plate of the vehicle</w:delText>
               </w:r>
@@ -2903,7 +2920,7 @@
         <w:tc>
           <w:tcPr>
             <w:tcW w:w="2396" w:type="dxa"/>
-            <w:tcPrChange w:id="262" w:author="Windows User" w:date="2018-06-29T10:27:00Z">
+            <w:tcPrChange w:id="259" w:author="Windows User" w:date="2018-06-29T10:27:00Z">
               <w:tcPr>
                 <w:tcW w:w="1684" w:type="dxa"/>
               </w:tcPr>
@@ -2918,7 +2935,7 @@
         <w:tc>
           <w:tcPr>
             <w:tcW w:w="1322" w:type="dxa"/>
-            <w:tcPrChange w:id="263" w:author="Windows User" w:date="2018-06-29T10:27:00Z">
+            <w:tcPrChange w:id="260" w:author="Windows User" w:date="2018-06-29T10:27:00Z">
               <w:tcPr>
                 <w:tcW w:w="1345" w:type="dxa"/>
               </w:tcPr>
@@ -2935,7 +2952,7 @@
         <w:tc>
           <w:tcPr>
             <w:tcW w:w="2346" w:type="dxa"/>
-            <w:tcPrChange w:id="264" w:author="Windows User" w:date="2018-06-29T10:27:00Z">
+            <w:tcPrChange w:id="261" w:author="Windows User" w:date="2018-06-29T10:27:00Z">
               <w:tcPr>
                 <w:tcW w:w="2664" w:type="dxa"/>
               </w:tcPr>
@@ -2955,7 +2972,7 @@
         <w:tc>
           <w:tcPr>
             <w:tcW w:w="654" w:type="dxa"/>
-            <w:tcPrChange w:id="265" w:author="Windows User" w:date="2018-06-29T10:27:00Z">
+            <w:tcPrChange w:id="262" w:author="Windows User" w:date="2018-06-29T10:27:00Z">
               <w:tcPr>
                 <w:tcW w:w="679" w:type="dxa"/>
               </w:tcPr>
@@ -2970,7 +2987,7 @@
         <w:tc>
           <w:tcPr>
             <w:tcW w:w="2632" w:type="dxa"/>
-            <w:tcPrChange w:id="266" w:author="Windows User" w:date="2018-06-29T10:27:00Z">
+            <w:tcPrChange w:id="263" w:author="Windows User" w:date="2018-06-29T10:27:00Z">
               <w:tcPr>
                 <w:tcW w:w="2978" w:type="dxa"/>
               </w:tcPr>
@@ -2985,12 +3002,12 @@
       </w:tr>
       <w:tr>
         <w:trPr>
-          <w:del w:id="267" w:author="Windows User" w:date="2018-06-29T10:32:00Z"/>
+          <w:del w:id="264" w:author="Windows User" w:date="2018-06-29T10:32:00Z"/>
         </w:trPr>
         <w:tc>
           <w:tcPr>
             <w:tcW w:w="2396" w:type="dxa"/>
-            <w:tcPrChange w:id="268" w:author="Windows User" w:date="2018-06-29T10:27:00Z">
+            <w:tcPrChange w:id="265" w:author="Windows User" w:date="2018-06-29T10:27:00Z">
               <w:tcPr>
                 <w:tcW w:w="1684" w:type="dxa"/>
               </w:tcPr>
@@ -2999,10 +3016,10 @@
           <w:p>
             <w:pPr>
               <w:rPr>
-                <w:del w:id="269" w:author="Windows User" w:date="2018-06-29T10:32:00Z"/>
-              </w:rPr>
-            </w:pPr>
-            <w:del w:id="270" w:author="Windows User" w:date="2018-06-29T10:32:00Z">
+                <w:del w:id="266" w:author="Windows User" w:date="2018-06-29T10:32:00Z"/>
+              </w:rPr>
+            </w:pPr>
+            <w:del w:id="267" w:author="Windows User" w:date="2018-06-29T10:32:00Z">
               <w:r>
                 <w:delText>5.Availability</w:delText>
               </w:r>
@@ -3012,7 +3029,7 @@
         <w:tc>
           <w:tcPr>
             <w:tcW w:w="1322" w:type="dxa"/>
-            <w:tcPrChange w:id="271" w:author="Windows User" w:date="2018-06-29T10:27:00Z">
+            <w:tcPrChange w:id="268" w:author="Windows User" w:date="2018-06-29T10:27:00Z">
               <w:tcPr>
                 <w:tcW w:w="1345" w:type="dxa"/>
               </w:tcPr>
@@ -3021,7 +3038,7 @@
           <w:p>
             <w:pPr>
               <w:rPr>
-                <w:del w:id="272" w:author="Windows User" w:date="2018-06-29T10:32:00Z"/>
+                <w:del w:id="269" w:author="Windows User" w:date="2018-06-29T10:32:00Z"/>
                 <w:b/>
               </w:rPr>
             </w:pPr>
@@ -3030,7 +3047,7 @@
         <w:tc>
           <w:tcPr>
             <w:tcW w:w="2346" w:type="dxa"/>
-            <w:tcPrChange w:id="273" w:author="Windows User" w:date="2018-06-29T10:27:00Z">
+            <w:tcPrChange w:id="270" w:author="Windows User" w:date="2018-06-29T10:27:00Z">
               <w:tcPr>
                 <w:tcW w:w="2664" w:type="dxa"/>
               </w:tcPr>
@@ -3039,11 +3056,11 @@
           <w:p>
             <w:pPr>
               <w:rPr>
-                <w:del w:id="274" w:author="Windows User" w:date="2018-06-29T10:32:00Z"/>
-                <w:b/>
-              </w:rPr>
-            </w:pPr>
-            <w:del w:id="275" w:author="Windows User" w:date="2018-06-29T10:32:00Z">
+                <w:del w:id="271" w:author="Windows User" w:date="2018-06-29T10:32:00Z"/>
+                <w:b/>
+              </w:rPr>
+            </w:pPr>
+            <w:del w:id="272" w:author="Windows User" w:date="2018-06-29T10:32:00Z">
               <w:r>
                 <w:delText>Character varying</w:delText>
               </w:r>
@@ -3053,7 +3070,7 @@
         <w:tc>
           <w:tcPr>
             <w:tcW w:w="654" w:type="dxa"/>
-            <w:tcPrChange w:id="276" w:author="Windows User" w:date="2018-06-29T10:27:00Z">
+            <w:tcPrChange w:id="273" w:author="Windows User" w:date="2018-06-29T10:27:00Z">
               <w:tcPr>
                 <w:tcW w:w="679" w:type="dxa"/>
               </w:tcPr>
@@ -3062,10 +3079,10 @@
           <w:p>
             <w:pPr>
               <w:rPr>
-                <w:del w:id="277" w:author="Windows User" w:date="2018-06-29T10:32:00Z"/>
-              </w:rPr>
-            </w:pPr>
-            <w:del w:id="278" w:author="Windows User" w:date="2018-06-29T10:32:00Z">
+                <w:del w:id="274" w:author="Windows User" w:date="2018-06-29T10:32:00Z"/>
+              </w:rPr>
+            </w:pPr>
+            <w:del w:id="275" w:author="Windows User" w:date="2018-06-29T10:32:00Z">
               <w:r>
                 <w:delText>40</w:delText>
               </w:r>
@@ -3075,7 +3092,7 @@
         <w:tc>
           <w:tcPr>
             <w:tcW w:w="2632" w:type="dxa"/>
-            <w:tcPrChange w:id="279" w:author="Windows User" w:date="2018-06-29T10:27:00Z">
+            <w:tcPrChange w:id="276" w:author="Windows User" w:date="2018-06-29T10:27:00Z">
               <w:tcPr>
                 <w:tcW w:w="2978" w:type="dxa"/>
               </w:tcPr>
@@ -3084,10 +3101,10 @@
           <w:p>
             <w:pPr>
               <w:rPr>
-                <w:del w:id="280" w:author="Windows User" w:date="2018-06-29T10:32:00Z"/>
-              </w:rPr>
-            </w:pPr>
-            <w:del w:id="281" w:author="Windows User" w:date="2018-06-29T10:32:00Z">
+                <w:del w:id="277" w:author="Windows User" w:date="2018-06-29T10:32:00Z"/>
+              </w:rPr>
+            </w:pPr>
+            <w:del w:id="278" w:author="Windows User" w:date="2018-06-29T10:32:00Z">
               <w:r>
                 <w:delText>Availability of the vehicle</w:delText>
               </w:r>
@@ -3099,19 +3116,19 @@
         <w:tc>
           <w:tcPr>
             <w:tcW w:w="2396" w:type="dxa"/>
-            <w:tcPrChange w:id="282" w:author="Windows User" w:date="2018-06-29T10:27:00Z">
+            <w:tcPrChange w:id="279" w:author="Windows User" w:date="2018-06-29T10:27:00Z">
               <w:tcPr>
                 <w:tcW w:w="1684" w:type="dxa"/>
               </w:tcPr>
             </w:tcPrChange>
           </w:tcPr>
           <w:p>
-            <w:ins w:id="283" w:author="Windows User" w:date="2018-06-29T10:32:00Z">
+            <w:ins w:id="280" w:author="Windows User" w:date="2018-06-29T10:32:00Z">
               <w:r>
                 <w:t>5</w:t>
               </w:r>
             </w:ins>
-            <w:del w:id="284" w:author="Windows User" w:date="2018-06-29T10:32:00Z">
+            <w:del w:id="281" w:author="Windows User" w:date="2018-06-29T10:32:00Z">
               <w:r>
                 <w:delText>6</w:delText>
               </w:r>
@@ -3124,7 +3141,7 @@
         <w:tc>
           <w:tcPr>
             <w:tcW w:w="1322" w:type="dxa"/>
-            <w:tcPrChange w:id="285" w:author="Windows User" w:date="2018-06-29T10:27:00Z">
+            <w:tcPrChange w:id="282" w:author="Windows User" w:date="2018-06-29T10:27:00Z">
               <w:tcPr>
                 <w:tcW w:w="1345" w:type="dxa"/>
               </w:tcPr>
@@ -3139,7 +3156,7 @@
         <w:tc>
           <w:tcPr>
             <w:tcW w:w="2346" w:type="dxa"/>
-            <w:tcPrChange w:id="286" w:author="Windows User" w:date="2018-06-29T10:27:00Z">
+            <w:tcPrChange w:id="283" w:author="Windows User" w:date="2018-06-29T10:27:00Z">
               <w:tcPr>
                 <w:tcW w:w="2664" w:type="dxa"/>
               </w:tcPr>
@@ -3156,7 +3173,7 @@
         <w:tc>
           <w:tcPr>
             <w:tcW w:w="654" w:type="dxa"/>
-            <w:tcPrChange w:id="287" w:author="Windows User" w:date="2018-06-29T10:27:00Z">
+            <w:tcPrChange w:id="284" w:author="Windows User" w:date="2018-06-29T10:27:00Z">
               <w:tcPr>
                 <w:tcW w:w="679" w:type="dxa"/>
               </w:tcPr>
@@ -3171,7 +3188,7 @@
         <w:tc>
           <w:tcPr>
             <w:tcW w:w="2632" w:type="dxa"/>
-            <w:tcPrChange w:id="288" w:author="Windows User" w:date="2018-06-29T10:27:00Z">
+            <w:tcPrChange w:id="285" w:author="Windows User" w:date="2018-06-29T10:27:00Z">
               <w:tcPr>
                 <w:tcW w:w="2978" w:type="dxa"/>
               </w:tcPr>
@@ -3188,19 +3205,19 @@
         <w:tc>
           <w:tcPr>
             <w:tcW w:w="2396" w:type="dxa"/>
-            <w:tcPrChange w:id="289" w:author="Windows User" w:date="2018-06-29T10:27:00Z">
+            <w:tcPrChange w:id="286" w:author="Windows User" w:date="2018-06-29T10:27:00Z">
               <w:tcPr>
                 <w:tcW w:w="1684" w:type="dxa"/>
               </w:tcPr>
             </w:tcPrChange>
           </w:tcPr>
           <w:p>
-            <w:ins w:id="290" w:author="Windows User" w:date="2018-06-29T10:32:00Z">
+            <w:ins w:id="287" w:author="Windows User" w:date="2018-06-29T10:32:00Z">
               <w:r>
                 <w:t>6</w:t>
               </w:r>
             </w:ins>
-            <w:del w:id="291" w:author="Windows User" w:date="2018-06-29T10:32:00Z">
+            <w:del w:id="288" w:author="Windows User" w:date="2018-06-29T10:32:00Z">
               <w:r>
                 <w:delText>7</w:delText>
               </w:r>
@@ -3213,7 +3230,7 @@
         <w:tc>
           <w:tcPr>
             <w:tcW w:w="1322" w:type="dxa"/>
-            <w:tcPrChange w:id="292" w:author="Windows User" w:date="2018-06-29T10:27:00Z">
+            <w:tcPrChange w:id="289" w:author="Windows User" w:date="2018-06-29T10:27:00Z">
               <w:tcPr>
                 <w:tcW w:w="1345" w:type="dxa"/>
               </w:tcPr>
@@ -3233,7 +3250,7 @@
         <w:tc>
           <w:tcPr>
             <w:tcW w:w="2346" w:type="dxa"/>
-            <w:tcPrChange w:id="293" w:author="Windows User" w:date="2018-06-29T10:27:00Z">
+            <w:tcPrChange w:id="290" w:author="Windows User" w:date="2018-06-29T10:27:00Z">
               <w:tcPr>
                 <w:tcW w:w="2664" w:type="dxa"/>
               </w:tcPr>
@@ -3250,7 +3267,7 @@
         <w:tc>
           <w:tcPr>
             <w:tcW w:w="654" w:type="dxa"/>
-            <w:tcPrChange w:id="294" w:author="Windows User" w:date="2018-06-29T10:27:00Z">
+            <w:tcPrChange w:id="291" w:author="Windows User" w:date="2018-06-29T10:27:00Z">
               <w:tcPr>
                 <w:tcW w:w="679" w:type="dxa"/>
               </w:tcPr>
@@ -3265,7 +3282,7 @@
         <w:tc>
           <w:tcPr>
             <w:tcW w:w="2632" w:type="dxa"/>
-            <w:tcPrChange w:id="295" w:author="Windows User" w:date="2018-06-29T10:27:00Z">
+            <w:tcPrChange w:id="292" w:author="Windows User" w:date="2018-06-29T10:27:00Z">
               <w:tcPr>
                 <w:tcW w:w="2978" w:type="dxa"/>
               </w:tcPr>
@@ -3420,75 +3437,75 @@
             <w:r>
               <w:t>1.</w:t>
             </w:r>
-            <w:ins w:id="296" w:author="Windows User" w:date="2018-06-29T10:33:00Z">
+            <w:ins w:id="293" w:author="Windows User" w:date="2018-06-29T10:33:00Z">
               <w:r>
                 <w:t>Spare</w:t>
               </w:r>
             </w:ins>
+            <w:ins w:id="294" w:author="Windows User" w:date="2018-06-29T10:34:00Z">
+              <w:r>
+                <w:t>_</w:t>
+              </w:r>
+            </w:ins>
+            <w:ins w:id="295" w:author="Windows User" w:date="2018-06-29T10:33:00Z">
+              <w:r>
+                <w:t>parts</w:t>
+              </w:r>
+            </w:ins>
+            <w:del w:id="296" w:author="Windows User" w:date="2018-06-29T10:33:00Z">
+              <w:r>
+                <w:delText>Item</w:delText>
+              </w:r>
+            </w:del>
+            <w:r>
+              <w:t>_id</w:t>
+            </w:r>
+          </w:p>
+        </w:tc>
+        <w:tc>
+          <w:tcPr>
+            <w:tcW w:w="1350" w:type="dxa"/>
+          </w:tcPr>
+          <w:p>
+            <w:r>
+              <w:t>Primary key</w:t>
+            </w:r>
+          </w:p>
+        </w:tc>
+        <w:tc>
+          <w:tcPr>
+            <w:tcW w:w="2735" w:type="dxa"/>
+          </w:tcPr>
+          <w:p>
+            <w:r>
+              <w:t>Integer</w:t>
+            </w:r>
+          </w:p>
+        </w:tc>
+        <w:tc>
+          <w:tcPr>
+            <w:tcW w:w="685" w:type="dxa"/>
+          </w:tcPr>
+          <w:p>
+            <w:r>
+              <w:t>11</w:t>
+            </w:r>
+          </w:p>
+        </w:tc>
+        <w:tc>
+          <w:tcPr>
+            <w:tcW w:w="3055" w:type="dxa"/>
+          </w:tcPr>
+          <w:p>
+            <w:r>
+              <w:t xml:space="preserve">Unique identifier to </w:t>
+            </w:r>
             <w:ins w:id="297" w:author="Windows User" w:date="2018-06-29T10:34:00Z">
               <w:r>
-                <w:t>_</w:t>
+                <w:t>spare part</w:t>
               </w:r>
             </w:ins>
-            <w:ins w:id="298" w:author="Windows User" w:date="2018-06-29T10:33:00Z">
-              <w:r>
-                <w:t>parts</w:t>
-              </w:r>
-            </w:ins>
-            <w:del w:id="299" w:author="Windows User" w:date="2018-06-29T10:33:00Z">
-              <w:r>
-                <w:delText>Item</w:delText>
-              </w:r>
-            </w:del>
-            <w:r>
-              <w:t>_id</w:t>
-            </w:r>
-          </w:p>
-        </w:tc>
-        <w:tc>
-          <w:tcPr>
-            <w:tcW w:w="1350" w:type="dxa"/>
-          </w:tcPr>
-          <w:p>
-            <w:r>
-              <w:t>Primary key</w:t>
-            </w:r>
-          </w:p>
-        </w:tc>
-        <w:tc>
-          <w:tcPr>
-            <w:tcW w:w="2735" w:type="dxa"/>
-          </w:tcPr>
-          <w:p>
-            <w:r>
-              <w:t>Integer</w:t>
-            </w:r>
-          </w:p>
-        </w:tc>
-        <w:tc>
-          <w:tcPr>
-            <w:tcW w:w="685" w:type="dxa"/>
-          </w:tcPr>
-          <w:p>
-            <w:r>
-              <w:t>11</w:t>
-            </w:r>
-          </w:p>
-        </w:tc>
-        <w:tc>
-          <w:tcPr>
-            <w:tcW w:w="3055" w:type="dxa"/>
-          </w:tcPr>
-          <w:p>
-            <w:r>
-              <w:t xml:space="preserve">Unique identifier to </w:t>
-            </w:r>
-            <w:ins w:id="300" w:author="Windows User" w:date="2018-06-29T10:34:00Z">
-              <w:r>
-                <w:t>spare part</w:t>
-              </w:r>
-            </w:ins>
-            <w:del w:id="301" w:author="Windows User" w:date="2018-06-29T10:34:00Z">
+            <w:del w:id="298" w:author="Windows User" w:date="2018-06-29T10:34:00Z">
               <w:r>
                 <w:delText>items</w:delText>
               </w:r>
@@ -3552,7 +3569,7 @@
             <w:r>
               <w:t xml:space="preserve">Quantity of </w:t>
             </w:r>
-            <w:ins w:id="302" w:author="Windows User" w:date="2018-06-29T10:34:00Z">
+            <w:ins w:id="299" w:author="Windows User" w:date="2018-06-29T10:34:00Z">
               <w:r>
                 <w:t>spare part</w:t>
               </w:r>
@@ -3560,7 +3577,7 @@
                 <w:t xml:space="preserve"> </w:t>
               </w:r>
             </w:ins>
-            <w:del w:id="303" w:author="Windows User" w:date="2018-06-29T10:34:00Z">
+            <w:del w:id="300" w:author="Windows User" w:date="2018-06-29T10:34:00Z">
               <w:r>
                 <w:delText>item</w:delText>
               </w:r>
@@ -3624,7 +3641,7 @@
             <w:r>
               <w:t xml:space="preserve">Name of the </w:t>
             </w:r>
-            <w:ins w:id="304" w:author="Windows User" w:date="2018-06-29T10:34:00Z">
+            <w:ins w:id="301" w:author="Windows User" w:date="2018-06-29T10:34:00Z">
               <w:r>
                 <w:t>spare part</w:t>
               </w:r>
@@ -3632,7 +3649,7 @@
                 <w:t xml:space="preserve"> </w:t>
               </w:r>
             </w:ins>
-            <w:del w:id="305" w:author="Windows User" w:date="2018-06-29T10:34:00Z">
+            <w:del w:id="302" w:author="Windows User" w:date="2018-06-29T10:34:00Z">
               <w:r>
                 <w:delText>item</w:delText>
               </w:r>
@@ -3674,7 +3691,7 @@
               </w:rPr>
             </w:pPr>
             <w:r>
-              <w:t>Integer</w:t>
+              <w:t>Double</w:t>
             </w:r>
           </w:p>
         </w:tc>
@@ -3696,7 +3713,84 @@
             <w:r>
               <w:t xml:space="preserve">Cost of the </w:t>
             </w:r>
-            <w:ins w:id="306" w:author="Windows User" w:date="2018-06-29T10:34:00Z">
+            <w:ins w:id="303" w:author="Windows User" w:date="2018-06-29T10:34:00Z">
+              <w:r>
+                <w:t>spare part</w:t>
+              </w:r>
+              <w:r>
+                <w:t xml:space="preserve"> </w:t>
+              </w:r>
+            </w:ins>
+            <w:del w:id="304" w:author="Windows User" w:date="2018-06-29T10:34:00Z">
+              <w:r>
+                <w:delText>item</w:delText>
+              </w:r>
+            </w:del>
+          </w:p>
+        </w:tc>
+      </w:tr>
+      <w:tr>
+        <w:tc>
+          <w:tcPr>
+            <w:tcW w:w="1525" w:type="dxa"/>
+          </w:tcPr>
+          <w:p>
+            <w:r>
+              <w:t>5.</w:t>
+            </w:r>
+            <w:r>
+              <w:t xml:space="preserve"> Description</w:t>
+            </w:r>
+          </w:p>
+        </w:tc>
+        <w:tc>
+          <w:tcPr>
+            <w:tcW w:w="1350" w:type="dxa"/>
+          </w:tcPr>
+          <w:p>
+            <w:pPr>
+              <w:rPr>
+                <w:b/>
+              </w:rPr>
+            </w:pPr>
+          </w:p>
+        </w:tc>
+        <w:tc>
+          <w:tcPr>
+            <w:tcW w:w="2735" w:type="dxa"/>
+          </w:tcPr>
+          <w:p>
+            <w:pPr>
+              <w:rPr>
+                <w:b/>
+              </w:rPr>
+            </w:pPr>
+            <w:r>
+              <w:t>Character varying</w:t>
+            </w:r>
+          </w:p>
+        </w:tc>
+        <w:tc>
+          <w:tcPr>
+            <w:tcW w:w="685" w:type="dxa"/>
+          </w:tcPr>
+          <w:p>
+            <w:r>
+              <w:t>100</w:t>
+            </w:r>
+          </w:p>
+        </w:tc>
+        <w:tc>
+          <w:tcPr>
+            <w:tcW w:w="3055" w:type="dxa"/>
+          </w:tcPr>
+          <w:p>
+            <w:ins w:id="305" w:author="Windows User" w:date="2018-06-29T10:34:00Z">
+              <w:r>
+                <w:t xml:space="preserve">Description of the </w:t>
+              </w:r>
+            </w:ins>
+            <w:ins w:id="306" w:author="Windows User" w:date="2018-06-29T10:35:00Z">
               <w:r>
                 <w:t>spare part</w:t>
               </w:r>
@@ -3705,83 +3799,6 @@
               </w:r>
             </w:ins>
             <w:del w:id="307" w:author="Windows User" w:date="2018-06-29T10:34:00Z">
-              <w:r>
-                <w:delText>item</w:delText>
-              </w:r>
-            </w:del>
-          </w:p>
-        </w:tc>
-      </w:tr>
-      <w:tr>
-        <w:tc>
-          <w:tcPr>
-            <w:tcW w:w="1525" w:type="dxa"/>
-          </w:tcPr>
-          <w:p>
-            <w:r>
-              <w:t>5.</w:t>
-            </w:r>
-            <w:r>
-              <w:t xml:space="preserve"> Description</w:t>
-            </w:r>
-          </w:p>
-        </w:tc>
-        <w:tc>
-          <w:tcPr>
-            <w:tcW w:w="1350" w:type="dxa"/>
-          </w:tcPr>
-          <w:p>
-            <w:pPr>
-              <w:rPr>
-                <w:b/>
-              </w:rPr>
-            </w:pPr>
-          </w:p>
-        </w:tc>
-        <w:tc>
-          <w:tcPr>
-            <w:tcW w:w="2735" w:type="dxa"/>
-          </w:tcPr>
-          <w:p>
-            <w:pPr>
-              <w:rPr>
-                <w:b/>
-              </w:rPr>
-            </w:pPr>
-            <w:r>
-              <w:t>Character varying</w:t>
-            </w:r>
-          </w:p>
-        </w:tc>
-        <w:tc>
-          <w:tcPr>
-            <w:tcW w:w="685" w:type="dxa"/>
-          </w:tcPr>
-          <w:p>
-            <w:r>
-              <w:t>100</w:t>
-            </w:r>
-          </w:p>
-        </w:tc>
-        <w:tc>
-          <w:tcPr>
-            <w:tcW w:w="3055" w:type="dxa"/>
-          </w:tcPr>
-          <w:p>
-            <w:ins w:id="308" w:author="Windows User" w:date="2018-06-29T10:34:00Z">
-              <w:r>
-                <w:t xml:space="preserve">Description of the </w:t>
-              </w:r>
-            </w:ins>
-            <w:ins w:id="309" w:author="Windows User" w:date="2018-06-29T10:35:00Z">
-              <w:r>
-                <w:t>spare part</w:t>
-              </w:r>
-              <w:r>
-                <w:t xml:space="preserve"> </w:t>
-              </w:r>
-            </w:ins>
-            <w:del w:id="310" w:author="Windows User" w:date="2018-06-29T10:34:00Z">
               <w:r>
                 <w:delText>Supplier of  the item</w:delText>
               </w:r>
@@ -3945,7 +3962,10 @@
           </w:tcPr>
           <w:p>
             <w:r>
-              <w:t>integer</w:t>
+              <w:t>I</w:t>
+            </w:r>
+            <w:r>
+              <w:t>nteger</w:t>
             </w:r>
           </w:p>
         </w:tc>
@@ -3967,12 +3987,12 @@
             <w:r>
               <w:t xml:space="preserve">Unique identifier to </w:t>
             </w:r>
-            <w:ins w:id="311" w:author="Windows User" w:date="2018-06-29T10:36:00Z">
+            <w:ins w:id="308" w:author="Windows User" w:date="2018-06-29T10:36:00Z">
               <w:r>
                 <w:t>request</w:t>
               </w:r>
             </w:ins>
-            <w:del w:id="312" w:author="Windows User" w:date="2018-06-29T10:36:00Z">
+            <w:del w:id="309" w:author="Windows User" w:date="2018-06-29T10:36:00Z">
               <w:r>
                 <w:delText>vehicle</w:delText>
               </w:r>
@@ -3989,12 +4009,12 @@
             <w:r>
               <w:t>2.</w:t>
             </w:r>
-            <w:ins w:id="313" w:author="Windows User" w:date="2018-06-29T10:36:00Z">
+            <w:ins w:id="310" w:author="Windows User" w:date="2018-06-29T10:36:00Z">
               <w:r>
                 <w:t>D</w:t>
               </w:r>
             </w:ins>
-            <w:del w:id="314" w:author="Windows User" w:date="2018-06-29T10:36:00Z">
+            <w:del w:id="311" w:author="Windows User" w:date="2018-06-29T10:36:00Z">
               <w:r>
                 <w:delText>d</w:delText>
               </w:r>
@@ -4026,52 +4046,49 @@
                 <w:b/>
               </w:rPr>
             </w:pPr>
+            <w:del w:id="312" w:author="Windows User" w:date="2018-06-29T10:41:00Z">
+              <w:r>
+                <w:delText>integer</w:delText>
+              </w:r>
+            </w:del>
+            <w:ins w:id="313" w:author="Windows User" w:date="2018-06-29T10:41:00Z">
+              <w:r>
+                <w:t xml:space="preserve"> Character varying</w:t>
+              </w:r>
+            </w:ins>
+          </w:p>
+        </w:tc>
+        <w:tc>
+          <w:tcPr>
+            <w:tcW w:w="630" w:type="dxa"/>
+          </w:tcPr>
+          <w:p>
+            <w:r>
+              <w:t>1</w:t>
+            </w:r>
+            <w:ins w:id="314" w:author="Windows User" w:date="2018-06-29T10:41:00Z">
+              <w:r>
+                <w:t>00</w:t>
+              </w:r>
+            </w:ins>
             <w:del w:id="315" w:author="Windows User" w:date="2018-06-29T10:41:00Z">
               <w:r>
-                <w:delText>integer</w:delText>
+                <w:delText>1</w:delText>
               </w:r>
             </w:del>
+          </w:p>
+        </w:tc>
+        <w:tc>
+          <w:tcPr>
+            <w:tcW w:w="3150" w:type="dxa"/>
+          </w:tcPr>
+          <w:p>
             <w:ins w:id="316" w:author="Windows User" w:date="2018-06-29T10:41:00Z">
               <w:r>
-                <w:t xml:space="preserve"> </w:t>
-              </w:r>
-              <w:r>
-                <w:t>Character varying</w:t>
+                <w:t>Department making the request</w:t>
               </w:r>
             </w:ins>
-          </w:p>
-        </w:tc>
-        <w:tc>
-          <w:tcPr>
-            <w:tcW w:w="630" w:type="dxa"/>
-          </w:tcPr>
-          <w:p>
-            <w:r>
-              <w:t>1</w:t>
-            </w:r>
-            <w:ins w:id="317" w:author="Windows User" w:date="2018-06-29T10:41:00Z">
-              <w:r>
-                <w:t>00</w:t>
-              </w:r>
-            </w:ins>
-            <w:del w:id="318" w:author="Windows User" w:date="2018-06-29T10:41:00Z">
-              <w:r>
-                <w:delText>1</w:delText>
-              </w:r>
-            </w:del>
-          </w:p>
-        </w:tc>
-        <w:tc>
-          <w:tcPr>
-            <w:tcW w:w="3150" w:type="dxa"/>
-          </w:tcPr>
-          <w:p>
-            <w:ins w:id="319" w:author="Windows User" w:date="2018-06-29T10:41:00Z">
-              <w:r>
-                <w:t>Department making the request</w:t>
-              </w:r>
-            </w:ins>
-            <w:del w:id="320" w:author="Windows User" w:date="2018-06-29T10:41:00Z">
+            <w:del w:id="317" w:author="Windows User" w:date="2018-06-29T10:41:00Z">
               <w:r>
                 <w:delText>Number of travelers</w:delText>
               </w:r>
@@ -4081,7 +4098,7 @@
       </w:tr>
       <w:tr>
         <w:trPr>
-          <w:ins w:id="321" w:author="Windows User" w:date="2018-06-28T09:42:00Z"/>
+          <w:ins w:id="318" w:author="Windows User" w:date="2018-06-28T09:42:00Z"/>
         </w:trPr>
         <w:tc>
           <w:tcPr>
@@ -4090,79 +4107,79 @@
           <w:p>
             <w:pPr>
               <w:rPr>
+                <w:ins w:id="319" w:author="Windows User" w:date="2018-06-28T09:42:00Z"/>
+              </w:rPr>
+            </w:pPr>
+            <w:ins w:id="320" w:author="Windows User" w:date="2018-06-29T10:36:00Z">
+              <w:r>
+                <w:t>3.</w:t>
+              </w:r>
+            </w:ins>
+            <w:ins w:id="321" w:author="Windows User" w:date="2018-06-28T09:42:00Z">
+              <w:r>
+                <w:t>Reason</w:t>
+              </w:r>
+            </w:ins>
+          </w:p>
+        </w:tc>
+        <w:tc>
+          <w:tcPr>
+            <w:tcW w:w="1260" w:type="dxa"/>
+          </w:tcPr>
+          <w:p>
+            <w:pPr>
+              <w:rPr>
                 <w:ins w:id="322" w:author="Windows User" w:date="2018-06-28T09:42:00Z"/>
-              </w:rPr>
-            </w:pPr>
-            <w:ins w:id="323" w:author="Windows User" w:date="2018-06-29T10:36:00Z">
-              <w:r>
-                <w:t>3.</w:t>
+                <w:b/>
+              </w:rPr>
+            </w:pPr>
+          </w:p>
+        </w:tc>
+        <w:tc>
+          <w:tcPr>
+            <w:tcW w:w="2970" w:type="dxa"/>
+          </w:tcPr>
+          <w:p>
+            <w:pPr>
+              <w:rPr>
+                <w:ins w:id="323" w:author="Windows User" w:date="2018-06-28T09:42:00Z"/>
+              </w:rPr>
+            </w:pPr>
+            <w:ins w:id="324" w:author="Windows User" w:date="2018-06-29T10:41:00Z">
+              <w:r>
+                <w:t>Character varying</w:t>
               </w:r>
             </w:ins>
-            <w:ins w:id="324" w:author="Windows User" w:date="2018-06-28T09:42:00Z">
-              <w:r>
-                <w:t>Reason</w:t>
+          </w:p>
+        </w:tc>
+        <w:tc>
+          <w:tcPr>
+            <w:tcW w:w="630" w:type="dxa"/>
+          </w:tcPr>
+          <w:p>
+            <w:pPr>
+              <w:rPr>
+                <w:ins w:id="325" w:author="Windows User" w:date="2018-06-28T09:42:00Z"/>
+              </w:rPr>
+            </w:pPr>
+            <w:ins w:id="326" w:author="Windows User" w:date="2018-06-29T10:41:00Z">
+              <w:r>
+                <w:t>100</w:t>
               </w:r>
             </w:ins>
           </w:p>
         </w:tc>
         <w:tc>
           <w:tcPr>
-            <w:tcW w:w="1260" w:type="dxa"/>
-          </w:tcPr>
-          <w:p>
-            <w:pPr>
-              <w:rPr>
-                <w:ins w:id="325" w:author="Windows User" w:date="2018-06-28T09:42:00Z"/>
-                <w:b/>
-              </w:rPr>
-            </w:pPr>
-          </w:p>
-        </w:tc>
-        <w:tc>
-          <w:tcPr>
-            <w:tcW w:w="2970" w:type="dxa"/>
-          </w:tcPr>
-          <w:p>
-            <w:pPr>
-              <w:rPr>
-                <w:ins w:id="326" w:author="Windows User" w:date="2018-06-28T09:42:00Z"/>
-              </w:rPr>
-            </w:pPr>
-            <w:ins w:id="327" w:author="Windows User" w:date="2018-06-29T10:41:00Z">
-              <w:r>
-                <w:t>Character varying</w:t>
-              </w:r>
-            </w:ins>
-          </w:p>
-        </w:tc>
-        <w:tc>
-          <w:tcPr>
-            <w:tcW w:w="630" w:type="dxa"/>
-          </w:tcPr>
-          <w:p>
-            <w:pPr>
-              <w:rPr>
-                <w:ins w:id="328" w:author="Windows User" w:date="2018-06-28T09:42:00Z"/>
-              </w:rPr>
-            </w:pPr>
-            <w:ins w:id="329" w:author="Windows User" w:date="2018-06-29T10:41:00Z">
-              <w:r>
-                <w:t>100</w:t>
-              </w:r>
-            </w:ins>
-          </w:p>
-        </w:tc>
-        <w:tc>
-          <w:tcPr>
             <w:tcW w:w="3150" w:type="dxa"/>
           </w:tcPr>
           <w:p>
             <w:pPr>
               <w:rPr>
-                <w:ins w:id="330" w:author="Windows User" w:date="2018-06-28T09:42:00Z"/>
-              </w:rPr>
-            </w:pPr>
-            <w:ins w:id="331" w:author="Windows User" w:date="2018-06-28T09:43:00Z">
+                <w:ins w:id="327" w:author="Windows User" w:date="2018-06-28T09:42:00Z"/>
+              </w:rPr>
+            </w:pPr>
+            <w:ins w:id="328" w:author="Windows User" w:date="2018-06-28T09:43:00Z">
               <w:r>
                 <w:t>Reason for requesting</w:t>
               </w:r>
@@ -4176,12 +4193,12 @@
             <w:tcW w:w="1615" w:type="dxa"/>
           </w:tcPr>
           <w:p>
-            <w:ins w:id="332" w:author="Windows User" w:date="2018-06-29T10:36:00Z">
+            <w:ins w:id="329" w:author="Windows User" w:date="2018-06-29T10:36:00Z">
               <w:r>
                 <w:t>4</w:t>
               </w:r>
             </w:ins>
-            <w:del w:id="333" w:author="Windows User" w:date="2018-06-29T10:36:00Z">
+            <w:del w:id="330" w:author="Windows User" w:date="2018-06-29T10:36:00Z">
               <w:r>
                 <w:delText>3</w:delText>
               </w:r>
@@ -4245,12 +4262,12 @@
             <w:tcW w:w="1615" w:type="dxa"/>
           </w:tcPr>
           <w:p>
-            <w:ins w:id="334" w:author="Windows User" w:date="2018-06-29T10:36:00Z">
+            <w:ins w:id="331" w:author="Windows User" w:date="2018-06-29T10:36:00Z">
               <w:r>
                 <w:t>5</w:t>
               </w:r>
             </w:ins>
-            <w:del w:id="335" w:author="Windows User" w:date="2018-06-29T10:36:00Z">
+            <w:del w:id="332" w:author="Windows User" w:date="2018-06-29T10:36:00Z">
               <w:r>
                 <w:delText>4</w:delText>
               </w:r>
@@ -4314,12 +4331,12 @@
             <w:tcW w:w="1615" w:type="dxa"/>
           </w:tcPr>
           <w:p>
-            <w:ins w:id="336" w:author="Windows User" w:date="2018-06-29T10:36:00Z">
+            <w:ins w:id="333" w:author="Windows User" w:date="2018-06-29T10:36:00Z">
               <w:r>
                 <w:t>6</w:t>
               </w:r>
             </w:ins>
-            <w:del w:id="337" w:author="Windows User" w:date="2018-06-29T10:36:00Z">
+            <w:del w:id="334" w:author="Windows User" w:date="2018-06-29T10:36:00Z">
               <w:r>
                 <w:delText>5</w:delText>
               </w:r>
@@ -4383,12 +4400,12 @@
             <w:tcW w:w="1615" w:type="dxa"/>
           </w:tcPr>
           <w:p>
-            <w:ins w:id="338" w:author="Windows User" w:date="2018-06-29T10:36:00Z">
+            <w:ins w:id="335" w:author="Windows User" w:date="2018-06-29T10:36:00Z">
               <w:r>
                 <w:t>7</w:t>
               </w:r>
             </w:ins>
-            <w:del w:id="339" w:author="Windows User" w:date="2018-06-29T10:36:00Z">
+            <w:del w:id="336" w:author="Windows User" w:date="2018-06-29T10:36:00Z">
               <w:r>
                 <w:delText>6</w:delText>
               </w:r>
@@ -4441,7 +4458,7 @@
             <w:tcW w:w="1615" w:type="dxa"/>
           </w:tcPr>
           <w:p>
-            <w:ins w:id="340" w:author="Windows User" w:date="2018-06-29T10:36:00Z">
+            <w:ins w:id="337" w:author="Windows User" w:date="2018-06-29T10:36:00Z">
               <w:r>
                 <w:t>8.</w:t>
               </w:r>
@@ -4462,7 +4479,7 @@
             <w:tcW w:w="2970" w:type="dxa"/>
           </w:tcPr>
           <w:p>
-            <w:ins w:id="341" w:author="Windows User" w:date="2018-06-29T10:42:00Z">
+            <w:ins w:id="338" w:author="Windows User" w:date="2018-06-29T10:42:00Z">
               <w:r>
                 <w:t>Integer</w:t>
               </w:r>
@@ -4474,7 +4491,7 @@
             <w:tcW w:w="630" w:type="dxa"/>
           </w:tcPr>
           <w:p>
-            <w:ins w:id="342" w:author="Windows User" w:date="2018-06-29T10:42:00Z">
+            <w:ins w:id="339" w:author="Windows User" w:date="2018-06-29T10:42:00Z">
               <w:r>
                 <w:t>11</w:t>
               </w:r>
@@ -4486,7 +4503,7 @@
             <w:tcW w:w="3150" w:type="dxa"/>
           </w:tcPr>
           <w:p>
-            <w:ins w:id="343" w:author="Windows User" w:date="2018-06-29T10:42:00Z">
+            <w:ins w:id="340" w:author="Windows User" w:date="2018-06-29T10:42:00Z">
               <w:r>
                 <w:t xml:space="preserve">Number of </w:t>
               </w:r>
@@ -4503,12 +4520,12 @@
             <w:tcW w:w="1615" w:type="dxa"/>
           </w:tcPr>
           <w:p>
-            <w:ins w:id="344" w:author="Windows User" w:date="2018-06-29T10:36:00Z">
+            <w:ins w:id="341" w:author="Windows User" w:date="2018-06-29T10:36:00Z">
               <w:r>
                 <w:t>9</w:t>
               </w:r>
             </w:ins>
-            <w:del w:id="345" w:author="Windows User" w:date="2018-06-29T10:36:00Z">
+            <w:del w:id="342" w:author="Windows User" w:date="2018-06-29T10:36:00Z">
               <w:r>
                 <w:delText>7</w:delText>
               </w:r>
@@ -4583,13 +4600,13 @@
             <w:tcW w:w="1615" w:type="dxa"/>
           </w:tcPr>
           <w:p>
-            <w:ins w:id="346" w:author="Windows User" w:date="2018-06-29T10:36:00Z">
+            <w:ins w:id="343" w:author="Windows User" w:date="2018-06-29T10:36:00Z">
               <w:r>
                 <w:lastRenderedPageBreak/>
                 <w:t>10</w:t>
               </w:r>
             </w:ins>
-            <w:del w:id="347" w:author="Windows User" w:date="2018-06-29T10:36:00Z">
+            <w:del w:id="344" w:author="Windows User" w:date="2018-06-29T10:36:00Z">
               <w:r>
                 <w:delText>8</w:delText>
               </w:r>
@@ -4647,7 +4664,7 @@
           <w:u w:val="single"/>
         </w:rPr>
       </w:pPr>
-      <w:del w:id="348" w:author="Windows User" w:date="2018-06-29T10:40:00Z">
+      <w:del w:id="345" w:author="Windows User" w:date="2018-06-29T10:40:00Z">
         <w:r>
           <w:rPr>
             <w:b/>
@@ -4656,7 +4673,7 @@
           <w:delText>Bus_Allocation</w:delText>
         </w:r>
       </w:del>
-      <w:ins w:id="349" w:author="Windows User" w:date="2018-06-29T10:40:00Z">
+      <w:ins w:id="346" w:author="Windows User" w:date="2018-06-29T10:40:00Z">
         <w:r>
           <w:rPr>
             <w:b/>
@@ -4674,10 +4691,10 @@
       </w:tblPr>
       <w:tblGrid>
         <w:gridCol w:w="2170"/>
-        <w:gridCol w:w="2232"/>
-        <w:gridCol w:w="1524"/>
+        <w:gridCol w:w="2235"/>
+        <w:gridCol w:w="1523"/>
         <w:gridCol w:w="664"/>
-        <w:gridCol w:w="2760"/>
+        <w:gridCol w:w="2758"/>
       </w:tblGrid>
       <w:tr>
         <w:tc>
@@ -4712,7 +4729,13 @@
               <w:rPr>
                 <w:b/>
               </w:rPr>
-              <w:t>constraints</w:t>
+              <w:t>C</w:t>
+            </w:r>
+            <w:r>
+              <w:rPr>
+                <w:b/>
+              </w:rPr>
+              <w:t>onstraints</w:t>
             </w:r>
           </w:p>
         </w:tc>
@@ -4780,7 +4803,7 @@
             <w:r>
               <w:t>1.</w:t>
             </w:r>
-            <w:ins w:id="350" w:author="Windows User" w:date="2018-06-28T09:38:00Z">
+            <w:ins w:id="347" w:author="Windows User" w:date="2018-06-28T09:38:00Z">
               <w:r>
                 <w:t>REquest</w:t>
               </w:r>
@@ -4801,7 +4824,7 @@
             <w:r>
               <w:t>key, Foreign</w:t>
             </w:r>
-            <w:ins w:id="351" w:author="Windows User" w:date="2018-06-28T09:39:00Z">
+            <w:ins w:id="348" w:author="Windows User" w:date="2018-06-28T09:39:00Z">
               <w:r>
                 <w:t xml:space="preserve"> key</w:t>
               </w:r>
@@ -4848,12 +4871,12 @@
             <w:r>
               <w:t>2.</w:t>
             </w:r>
-            <w:ins w:id="352" w:author="Windows User" w:date="2018-06-28T09:41:00Z">
+            <w:ins w:id="349" w:author="Windows User" w:date="2018-06-28T09:41:00Z">
               <w:r>
                 <w:t>Driver fee</w:t>
               </w:r>
             </w:ins>
-            <w:del w:id="353" w:author="Windows User" w:date="2018-06-28T09:40:00Z">
+            <w:del w:id="350" w:author="Windows User" w:date="2018-06-28T09:40:00Z">
               <w:r>
                 <w:delText>2.User_id</w:delText>
               </w:r>
@@ -4865,7 +4888,7 @@
             <w:tcW w:w="2430" w:type="dxa"/>
           </w:tcPr>
           <w:p>
-            <w:del w:id="354" w:author="Windows User" w:date="2018-06-28T09:42:00Z">
+            <w:del w:id="351" w:author="Windows User" w:date="2018-06-28T09:42:00Z">
               <w:r>
                 <w:delText>Foreign key</w:delText>
               </w:r>
@@ -4910,7 +4933,7 @@
       </w:tr>
       <w:tr>
         <w:trPr>
-          <w:ins w:id="355" w:author="Windows User" w:date="2018-06-28T09:42:00Z"/>
+          <w:ins w:id="352" w:author="Windows User" w:date="2018-06-28T09:42:00Z"/>
         </w:trPr>
         <w:tc>
           <w:tcPr>
@@ -4919,70 +4942,70 @@
           <w:p>
             <w:pPr>
               <w:rPr>
+                <w:ins w:id="353" w:author="Windows User" w:date="2018-06-28T09:42:00Z"/>
+              </w:rPr>
+            </w:pPr>
+            <w:r>
+              <w:t>3.</w:t>
+            </w:r>
+            <w:ins w:id="354" w:author="Windows User" w:date="2018-06-28T09:42:00Z">
+              <w:r>
+                <w:t>Fuel money</w:t>
+              </w:r>
+            </w:ins>
+          </w:p>
+        </w:tc>
+        <w:tc>
+          <w:tcPr>
+            <w:tcW w:w="2430" w:type="dxa"/>
+          </w:tcPr>
+          <w:p>
+            <w:pPr>
+              <w:rPr>
+                <w:ins w:id="355" w:author="Windows User" w:date="2018-06-28T09:42:00Z"/>
+              </w:rPr>
+            </w:pPr>
+          </w:p>
+        </w:tc>
+        <w:tc>
+          <w:tcPr>
+            <w:tcW w:w="1655" w:type="dxa"/>
+          </w:tcPr>
+          <w:p>
+            <w:pPr>
+              <w:rPr>
                 <w:ins w:id="356" w:author="Windows User" w:date="2018-06-28T09:42:00Z"/>
-              </w:rPr>
-            </w:pPr>
-            <w:r>
-              <w:t>3.</w:t>
-            </w:r>
-            <w:ins w:id="357" w:author="Windows User" w:date="2018-06-28T09:42:00Z">
-              <w:r>
-                <w:t>Fuel money</w:t>
-              </w:r>
-            </w:ins>
-          </w:p>
-        </w:tc>
-        <w:tc>
-          <w:tcPr>
-            <w:tcW w:w="2430" w:type="dxa"/>
+                <w:b/>
+              </w:rPr>
+            </w:pPr>
+            <w:r>
+              <w:t>integer</w:t>
+            </w:r>
+          </w:p>
+        </w:tc>
+        <w:tc>
+          <w:tcPr>
+            <w:tcW w:w="685" w:type="dxa"/>
+          </w:tcPr>
+          <w:p>
+            <w:pPr>
+              <w:rPr>
+                <w:ins w:id="357" w:author="Windows User" w:date="2018-06-28T09:42:00Z"/>
+              </w:rPr>
+            </w:pPr>
+            <w:r>
+              <w:t>11</w:t>
+            </w:r>
+          </w:p>
+        </w:tc>
+        <w:tc>
+          <w:tcPr>
+            <w:tcW w:w="3055" w:type="dxa"/>
           </w:tcPr>
           <w:p>
             <w:pPr>
               <w:rPr>
                 <w:ins w:id="358" w:author="Windows User" w:date="2018-06-28T09:42:00Z"/>
-              </w:rPr>
-            </w:pPr>
-          </w:p>
-        </w:tc>
-        <w:tc>
-          <w:tcPr>
-            <w:tcW w:w="1655" w:type="dxa"/>
-          </w:tcPr>
-          <w:p>
-            <w:pPr>
-              <w:rPr>
-                <w:ins w:id="359" w:author="Windows User" w:date="2018-06-28T09:42:00Z"/>
-                <w:b/>
-              </w:rPr>
-            </w:pPr>
-            <w:r>
-              <w:t>integer</w:t>
-            </w:r>
-          </w:p>
-        </w:tc>
-        <w:tc>
-          <w:tcPr>
-            <w:tcW w:w="685" w:type="dxa"/>
-          </w:tcPr>
-          <w:p>
-            <w:pPr>
-              <w:rPr>
-                <w:ins w:id="360" w:author="Windows User" w:date="2018-06-28T09:42:00Z"/>
-              </w:rPr>
-            </w:pPr>
-            <w:r>
-              <w:t>11</w:t>
-            </w:r>
-          </w:p>
-        </w:tc>
-        <w:tc>
-          <w:tcPr>
-            <w:tcW w:w="3055" w:type="dxa"/>
-          </w:tcPr>
-          <w:p>
-            <w:pPr>
-              <w:rPr>
-                <w:ins w:id="361" w:author="Windows User" w:date="2018-06-28T09:42:00Z"/>
               </w:rPr>
             </w:pPr>
             <w:r>
@@ -5062,17 +5085,17 @@
             <w:r>
               <w:t>5</w:t>
             </w:r>
-            <w:del w:id="362" w:author="Windows User" w:date="2018-06-28T09:40:00Z">
+            <w:del w:id="359" w:author="Windows User" w:date="2018-06-28T09:40:00Z">
               <w:r>
                 <w:delText>.Request_i</w:delText>
               </w:r>
             </w:del>
-            <w:ins w:id="363" w:author="Windows User" w:date="2018-06-28T09:40:00Z">
+            <w:ins w:id="360" w:author="Windows User" w:date="2018-06-28T09:40:00Z">
               <w:r>
                 <w:t>Estimated distance</w:t>
               </w:r>
             </w:ins>
-            <w:del w:id="364" w:author="Windows User" w:date="2018-06-28T09:40:00Z">
+            <w:del w:id="361" w:author="Windows User" w:date="2018-06-28T09:40:00Z">
               <w:r>
                 <w:delText>d</w:delText>
               </w:r>
@@ -5185,13 +5208,69 @@
           <w:p>
             <w:r>
               <w:t>Driver Identifier</w:t>
+            </w:r>
+          </w:p>
+        </w:tc>
+      </w:tr>
+      <w:tr>
+        <w:tc>
+          <w:tcPr>
+            <w:tcW w:w="1525" w:type="dxa"/>
+          </w:tcPr>
+          <w:p>
+            <w:r>
+              <w:t>7.Travel_date</w:t>
+            </w:r>
+          </w:p>
+        </w:tc>
+        <w:tc>
+          <w:tcPr>
+            <w:tcW w:w="2430" w:type="dxa"/>
+          </w:tcPr>
+          <w:p>
+            <w:r>
+              <w:t>Foreign key</w:t>
+            </w:r>
+            <w:bookmarkStart w:id="362" w:name="_GoBack"/>
+            <w:bookmarkEnd w:id="362"/>
+          </w:p>
+        </w:tc>
+        <w:tc>
+          <w:tcPr>
+            <w:tcW w:w="1655" w:type="dxa"/>
+          </w:tcPr>
+          <w:p>
+            <w:pPr>
+              <w:rPr>
+                <w:b/>
+              </w:rPr>
+            </w:pPr>
+          </w:p>
+        </w:tc>
+        <w:tc>
+          <w:tcPr>
+            <w:tcW w:w="685" w:type="dxa"/>
+          </w:tcPr>
+          <w:p/>
+        </w:tc>
+        <w:tc>
+          <w:tcPr>
+            <w:tcW w:w="3055" w:type="dxa"/>
+          </w:tcPr>
+          <w:p>
+            <w:r>
+              <w:t>Foreign key of the request date</w:t>
             </w:r>
           </w:p>
         </w:tc>
       </w:tr>
     </w:tbl>
     <w:p/>
-    <w:p/>
+    <w:p>
+      <w:r>
+        <w:t>f</w:t>
+      </w:r>
+    </w:p>
     <w:p>
       <w:r>
         <w:t xml:space="preserve">           </w:t>
@@ -5237,22 +5316,21 @@
         <w:rPr>
           <w:noProof/>
         </w:rPr>
-        <w:lastRenderedPageBreak/>
         <mc:AlternateContent>
           <mc:Choice Requires="wps">
             <w:drawing>
-              <wp:anchor distT="0" distB="0" distL="114300" distR="114300" simplePos="0" relativeHeight="251707392" behindDoc="0" locked="0" layoutInCell="1" allowOverlap="1">
+              <wp:anchor distT="0" distB="0" distL="114300" distR="114300" simplePos="0" relativeHeight="251716608" behindDoc="0" locked="0" layoutInCell="1" allowOverlap="1">
                 <wp:simplePos x="0" y="0"/>
                 <wp:positionH relativeFrom="column">
-                  <wp:posOffset>3876675</wp:posOffset>
+                  <wp:posOffset>3891516</wp:posOffset>
                 </wp:positionH>
                 <wp:positionV relativeFrom="paragraph">
-                  <wp:posOffset>228600</wp:posOffset>
+                  <wp:posOffset>225277</wp:posOffset>
                 </wp:positionV>
-                <wp:extent cx="1276350" cy="95250"/>
-                <wp:effectExtent l="0" t="0" r="76200" b="95250"/>
+                <wp:extent cx="1268376" cy="104332"/>
+                <wp:effectExtent l="0" t="0" r="27305" b="29210"/>
                 <wp:wrapNone/>
-                <wp:docPr id="71" name="Straight Arrow Connector 71"/>
+                <wp:docPr id="7" name="Straight Connector 7"/>
                 <wp:cNvGraphicFramePr/>
                 <a:graphic xmlns:a="http://schemas.openxmlformats.org/drawingml/2006/main">
                   <a:graphicData uri="http://schemas.microsoft.com/office/word/2010/wordprocessingShape">
@@ -5261,14 +5339,11 @@
                       <wps:spPr>
                         <a:xfrm>
                           <a:off x="0" y="0"/>
-                          <a:ext cx="1276350" cy="95250"/>
+                          <a:ext cx="1268376" cy="104332"/>
                         </a:xfrm>
-                        <a:prstGeom prst="straightConnector1">
+                        <a:prstGeom prst="line">
                           <a:avLst/>
                         </a:prstGeom>
-                        <a:ln>
-                          <a:tailEnd type="triangle"/>
-                        </a:ln>
                       </wps:spPr>
                       <wps:style>
                         <a:lnRef idx="1">
@@ -5293,13 +5368,9 @@
           </mc:Choice>
           <mc:Fallback>
             <w:pict>
-              <v:shapetype w14:anchorId="5339605C" id="_x0000_t32" coordsize="21600,21600" o:spt="32" o:oned="t" path="m,l21600,21600e" filled="f">
-                <v:path arrowok="t" fillok="f" o:connecttype="none"/>
-                <o:lock v:ext="edit" shapetype="t"/>
-              </v:shapetype>
-              <v:shape id="Straight Arrow Connector 71" o:spid="_x0000_s1026" type="#_x0000_t32" style="position:absolute;margin-left:305.25pt;margin-top:18pt;width:100.5pt;height:7.5pt;z-index:251707392;visibility:visible;mso-wrap-style:square;mso-wrap-distance-left:9pt;mso-wrap-distance-top:0;mso-wrap-distance-right:9pt;mso-wrap-distance-bottom:0;mso-position-horizontal:absolute;mso-position-horizontal-relative:text;mso-position-vertical:absolute;mso-position-vertical-relative:text" o:gfxdata="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" strokecolor="black [3200]" strokeweight=".5pt">
-                <v:stroke endarrow="block" joinstyle="miter"/>
-              </v:shape>
+              <v:line w14:anchorId="296A740C" id="Straight Connector 7" o:spid="_x0000_s1026" style="position:absolute;z-index:251716608;visibility:visible;mso-wrap-style:square;mso-wrap-distance-left:9pt;mso-wrap-distance-top:0;mso-wrap-distance-right:9pt;mso-wrap-distance-bottom:0;mso-position-horizontal:absolute;mso-position-horizontal-relative:text;mso-position-vertical:absolute;mso-position-vertical-relative:text" from="306.4pt,17.75pt" to="406.25pt,25.95pt" o:gfxdata="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" strokecolor="black [3200]" strokeweight=".5pt">
+                <v:stroke joinstyle="miter"/>
+              </v:line>
             </w:pict>
           </mc:Fallback>
         </mc:AlternateContent>
@@ -5311,34 +5382,31 @@
         <mc:AlternateContent>
           <mc:Choice Requires="wps">
             <w:drawing>
-              <wp:anchor distT="0" distB="0" distL="114300" distR="114300" simplePos="0" relativeHeight="251696128" behindDoc="0" locked="0" layoutInCell="1" allowOverlap="1">
+              <wp:anchor distT="0" distB="0" distL="114300" distR="114300" simplePos="0" relativeHeight="251715584" behindDoc="0" locked="0" layoutInCell="1" allowOverlap="1">
                 <wp:simplePos x="0" y="0"/>
                 <wp:positionH relativeFrom="column">
-                  <wp:posOffset>2314575</wp:posOffset>
+                  <wp:posOffset>2296633</wp:posOffset>
                 </wp:positionH>
                 <wp:positionV relativeFrom="paragraph">
-                  <wp:posOffset>238125</wp:posOffset>
+                  <wp:posOffset>233916</wp:posOffset>
                 </wp:positionV>
-                <wp:extent cx="981075" cy="1238250"/>
-                <wp:effectExtent l="38100" t="0" r="28575" b="57150"/>
+                <wp:extent cx="956930" cy="1233377"/>
+                <wp:effectExtent l="0" t="0" r="34290" b="24130"/>
                 <wp:wrapNone/>
-                <wp:docPr id="59" name="Straight Arrow Connector 59"/>
+                <wp:docPr id="5" name="Straight Connector 5"/>
                 <wp:cNvGraphicFramePr/>
                 <a:graphic xmlns:a="http://schemas.openxmlformats.org/drawingml/2006/main">
                   <a:graphicData uri="http://schemas.microsoft.com/office/word/2010/wordprocessingShape">
                     <wps:wsp>
                       <wps:cNvCnPr/>
                       <wps:spPr>
-                        <a:xfrm flipH="1">
+                        <a:xfrm flipV="1">
                           <a:off x="0" y="0"/>
-                          <a:ext cx="981075" cy="1238250"/>
+                          <a:ext cx="956930" cy="1233377"/>
                         </a:xfrm>
-                        <a:prstGeom prst="straightConnector1">
+                        <a:prstGeom prst="line">
                           <a:avLst/>
                         </a:prstGeom>
-                        <a:ln>
-                          <a:tailEnd type="triangle"/>
-                        </a:ln>
                       </wps:spPr>
                       <wps:style>
                         <a:lnRef idx="1">
@@ -5363,9 +5431,9 @@
           </mc:Choice>
           <mc:Fallback>
             <w:pict>
-              <v:shape w14:anchorId="734356D0" id="Straight Arrow Connector 59" o:spid="_x0000_s1026" type="#_x0000_t32" style="position:absolute;margin-left:182.25pt;margin-top:18.75pt;width:77.25pt;height:97.5pt;flip:x;z-index:251696128;visibility:visible;mso-wrap-style:square;mso-wrap-distance-left:9pt;mso-wrap-distance-top:0;mso-wrap-distance-right:9pt;mso-wrap-distance-bottom:0;mso-position-horizontal:absolute;mso-position-horizontal-relative:text;mso-position-vertical:absolute;mso-position-vertical-relative:text" o:gfxdata="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" strokecolor="black [3200]" strokeweight=".5pt">
-                <v:stroke endarrow="block" joinstyle="miter"/>
-              </v:shape>
+              <v:line w14:anchorId="5AEB3DF3" id="Straight Connector 5" o:spid="_x0000_s1026" style="position:absolute;flip:y;z-index:251715584;visibility:visible;mso-wrap-style:square;mso-wrap-distance-left:9pt;mso-wrap-distance-top:0;mso-wrap-distance-right:9pt;mso-wrap-distance-bottom:0;mso-position-horizontal:absolute;mso-position-horizontal-relative:text;mso-position-vertical:absolute;mso-position-vertical-relative:text" from="180.85pt,18.4pt" to="256.2pt,115.5pt" o:gfxdata="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" strokecolor="black [3200]" strokeweight=".5pt">
+                <v:stroke joinstyle="miter"/>
+              </v:line>
             </w:pict>
           </mc:Fallback>
         </mc:AlternateContent>
@@ -5377,34 +5445,31 @@
         <mc:AlternateContent>
           <mc:Choice Requires="wps">
             <w:drawing>
-              <wp:anchor distT="0" distB="0" distL="114300" distR="114300" simplePos="0" relativeHeight="251688960" behindDoc="0" locked="0" layoutInCell="1" allowOverlap="1">
+              <wp:anchor distT="0" distB="0" distL="114300" distR="114300" simplePos="0" relativeHeight="251714560" behindDoc="0" locked="0" layoutInCell="1" allowOverlap="1">
                 <wp:simplePos x="0" y="0"/>
                 <wp:positionH relativeFrom="column">
-                  <wp:posOffset>1524000</wp:posOffset>
+                  <wp:posOffset>1531087</wp:posOffset>
                 </wp:positionH>
                 <wp:positionV relativeFrom="paragraph">
-                  <wp:posOffset>133350</wp:posOffset>
+                  <wp:posOffset>95693</wp:posOffset>
                 </wp:positionV>
-                <wp:extent cx="1495425" cy="200025"/>
-                <wp:effectExtent l="38100" t="0" r="28575" b="85725"/>
+                <wp:extent cx="1488559" cy="233916"/>
+                <wp:effectExtent l="0" t="0" r="35560" b="33020"/>
                 <wp:wrapNone/>
-                <wp:docPr id="52" name="Straight Arrow Connector 52"/>
+                <wp:docPr id="4" name="Straight Connector 4"/>
                 <wp:cNvGraphicFramePr/>
                 <a:graphic xmlns:a="http://schemas.openxmlformats.org/drawingml/2006/main">
                   <a:graphicData uri="http://schemas.microsoft.com/office/word/2010/wordprocessingShape">
                     <wps:wsp>
                       <wps:cNvCnPr/>
                       <wps:spPr>
-                        <a:xfrm flipH="1">
+                        <a:xfrm flipV="1">
                           <a:off x="0" y="0"/>
-                          <a:ext cx="1495425" cy="200025"/>
+                          <a:ext cx="1488559" cy="233916"/>
                         </a:xfrm>
-                        <a:prstGeom prst="straightConnector1">
+                        <a:prstGeom prst="line">
                           <a:avLst/>
                         </a:prstGeom>
-                        <a:ln>
-                          <a:tailEnd type="triangle"/>
-                        </a:ln>
                       </wps:spPr>
                       <wps:style>
                         <a:lnRef idx="1">
@@ -5429,9 +5494,9 @@
           </mc:Choice>
           <mc:Fallback>
             <w:pict>
-              <v:shape w14:anchorId="0B592986" id="Straight Arrow Connector 52" o:spid="_x0000_s1026" type="#_x0000_t32" style="position:absolute;margin-left:120pt;margin-top:10.5pt;width:117.75pt;height:15.75pt;flip:x;z-index:251688960;visibility:visible;mso-wrap-style:square;mso-wrap-distance-left:9pt;mso-wrap-distance-top:0;mso-wrap-distance-right:9pt;mso-wrap-distance-bottom:0;mso-position-horizontal:absolute;mso-position-horizontal-relative:text;mso-position-vertical:absolute;mso-position-vertical-relative:text" o:gfxdata="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" strokecolor="black [3200]" strokeweight=".5pt">
-                <v:stroke endarrow="block" joinstyle="miter"/>
-              </v:shape>
+              <v:line w14:anchorId="692A48CA" id="Straight Connector 4" o:spid="_x0000_s1026" style="position:absolute;flip:y;z-index:251714560;visibility:visible;mso-wrap-style:square;mso-wrap-distance-left:9pt;mso-wrap-distance-top:0;mso-wrap-distance-right:9pt;mso-wrap-distance-bottom:0;mso-position-horizontal:absolute;mso-position-horizontal-relative:text;mso-position-vertical:absolute;mso-position-vertical-relative:text" from="120.55pt,7.55pt" to="237.75pt,25.95pt" o:gfxdata="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" strokecolor="black [3200]" strokeweight=".5pt">
+                <v:stroke joinstyle="miter"/>
+              </v:line>
             </w:pict>
           </mc:Fallback>
         </mc:AlternateContent>
@@ -5648,13 +5713,8 @@
                               <w:jc w:val="center"/>
                             </w:pPr>
                             <w:r>
-                              <w:t xml:space="preserve">Profile </w:t>
+                              <w:t>Profile info</w:t>
                             </w:r>
-                            <w:proofErr w:type="spellStart"/>
-                            <w:r>
-                              <w:t>infor</w:t>
-                            </w:r>
-                            <w:proofErr w:type="spellEnd"/>
                           </w:p>
                         </w:txbxContent>
                       </wps:txbx>
@@ -5687,13 +5747,8 @@
                         <w:jc w:val="center"/>
                       </w:pPr>
                       <w:r>
-                        <w:t xml:space="preserve">Profile </w:t>
+                        <w:t>Profile info</w:t>
                       </w:r>
-                      <w:proofErr w:type="spellStart"/>
-                      <w:r>
-                        <w:t>infor</w:t>
-                      </w:r>
-                      <w:proofErr w:type="spellEnd"/>
                     </w:p>
                   </w:txbxContent>
                 </v:textbox>
@@ -5756,13 +5811,8 @@
                               <w:jc w:val="center"/>
                             </w:pPr>
                             <w:r>
-                              <w:t xml:space="preserve">Profile </w:t>
+                              <w:t>Profile info</w:t>
                             </w:r>
-                            <w:proofErr w:type="spellStart"/>
-                            <w:r>
-                              <w:t>infor</w:t>
-                            </w:r>
-                            <w:proofErr w:type="spellEnd"/>
                           </w:p>
                         </w:txbxContent>
                       </wps:txbx>
@@ -5791,13 +5841,8 @@
                         <w:jc w:val="center"/>
                       </w:pPr>
                       <w:r>
-                        <w:t xml:space="preserve">Profile </w:t>
+                        <w:t>Profile info</w:t>
                       </w:r>
-                      <w:proofErr w:type="spellStart"/>
-                      <w:r>
-                        <w:t>infor</w:t>
-                      </w:r>
-                      <w:proofErr w:type="spellEnd"/>
                     </w:p>
                   </w:txbxContent>
                 </v:textbox>
@@ -5856,18 +5901,18 @@
         <mc:AlternateContent>
           <mc:Choice Requires="wps">
             <w:drawing>
-              <wp:anchor distT="0" distB="0" distL="114300" distR="114300" simplePos="0" relativeHeight="251689984" behindDoc="0" locked="0" layoutInCell="1" allowOverlap="1">
+              <wp:anchor distT="0" distB="0" distL="114300" distR="114300" simplePos="0" relativeHeight="251735040" behindDoc="0" locked="0" layoutInCell="1" allowOverlap="1">
                 <wp:simplePos x="0" y="0"/>
                 <wp:positionH relativeFrom="column">
-                  <wp:posOffset>600075</wp:posOffset>
+                  <wp:posOffset>648143</wp:posOffset>
                 </wp:positionH>
                 <wp:positionV relativeFrom="paragraph">
-                  <wp:posOffset>190500</wp:posOffset>
+                  <wp:posOffset>194044</wp:posOffset>
                 </wp:positionV>
-                <wp:extent cx="295275" cy="971550"/>
-                <wp:effectExtent l="57150" t="0" r="28575" b="57150"/>
+                <wp:extent cx="244992" cy="956930"/>
+                <wp:effectExtent l="0" t="0" r="22225" b="34290"/>
                 <wp:wrapNone/>
-                <wp:docPr id="53" name="Straight Arrow Connector 53"/>
+                <wp:docPr id="29" name="Straight Connector 29"/>
                 <wp:cNvGraphicFramePr/>
                 <a:graphic xmlns:a="http://schemas.openxmlformats.org/drawingml/2006/main">
                   <a:graphicData uri="http://schemas.microsoft.com/office/word/2010/wordprocessingShape">
@@ -5876,14 +5921,11 @@
                       <wps:spPr>
                         <a:xfrm flipH="1">
                           <a:off x="0" y="0"/>
-                          <a:ext cx="295275" cy="971550"/>
+                          <a:ext cx="244992" cy="956930"/>
                         </a:xfrm>
-                        <a:prstGeom prst="straightConnector1">
+                        <a:prstGeom prst="line">
                           <a:avLst/>
                         </a:prstGeom>
-                        <a:ln>
-                          <a:tailEnd type="triangle"/>
-                        </a:ln>
                       </wps:spPr>
                       <wps:style>
                         <a:lnRef idx="1">
@@ -5908,8 +5950,109 @@
           </mc:Choice>
           <mc:Fallback>
             <w:pict>
-              <v:shape w14:anchorId="0BA6055D" id="Straight Arrow Connector 53" o:spid="_x0000_s1026" type="#_x0000_t32" style="position:absolute;margin-left:47.25pt;margin-top:15pt;width:23.25pt;height:76.5pt;flip:x;z-index:251689984;visibility:visible;mso-wrap-style:square;mso-wrap-distance-left:9pt;mso-wrap-distance-top:0;mso-wrap-distance-right:9pt;mso-wrap-distance-bottom:0;mso-position-horizontal:absolute;mso-position-horizontal-relative:text;mso-position-vertical:absolute;mso-position-vertical-relative:text" o:gfxdata="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" strokecolor="black [3200]" strokeweight=".5pt">
-                <v:stroke endarrow="block" joinstyle="miter"/>
+              <v:line w14:anchorId="3A92DE40" id="Straight Connector 29" o:spid="_x0000_s1026" style="position:absolute;flip:x;z-index:251735040;visibility:visible;mso-wrap-style:square;mso-wrap-distance-left:9pt;mso-wrap-distance-top:0;mso-wrap-distance-right:9pt;mso-wrap-distance-bottom:0;mso-position-horizontal:absolute;mso-position-horizontal-relative:text;mso-position-vertical:absolute;mso-position-vertical-relative:text" from="51.05pt,15.3pt" to="70.35pt,90.65pt" o:gfxdata="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" strokecolor="black [3200]" strokeweight=".5pt">
+                <v:stroke joinstyle="miter"/>
+              </v:line>
+            </w:pict>
+          </mc:Fallback>
+        </mc:AlternateContent>
+      </w:r>
+      <w:r>
+        <w:tab/>
+      </w:r>
+    </w:p>
+    <w:p>
+      <w:pPr>
+        <w:rPr>
+          <w:b/>
+        </w:rPr>
+      </w:pPr>
+      <w:r>
+        <w:rPr>
+          <w:noProof/>
+        </w:rPr>
+        <mc:AlternateContent>
+          <mc:Choice Requires="wps">
+            <w:drawing>
+              <wp:anchor distT="0" distB="0" distL="114300" distR="114300" simplePos="0" relativeHeight="251711488" behindDoc="0" locked="0" layoutInCell="1" allowOverlap="1" wp14:anchorId="4B270D7D" wp14:editId="343D524C">
+                <wp:simplePos x="0" y="0"/>
+                <wp:positionH relativeFrom="column">
+                  <wp:posOffset>3019425</wp:posOffset>
+                </wp:positionH>
+                <wp:positionV relativeFrom="paragraph">
+                  <wp:posOffset>29210</wp:posOffset>
+                </wp:positionV>
+                <wp:extent cx="1438275" cy="561975"/>
+                <wp:effectExtent l="19050" t="19050" r="47625" b="47625"/>
+                <wp:wrapNone/>
+                <wp:docPr id="1" name="Diamond 1"/>
+                <wp:cNvGraphicFramePr/>
+                <a:graphic xmlns:a="http://schemas.openxmlformats.org/drawingml/2006/main">
+                  <a:graphicData uri="http://schemas.microsoft.com/office/word/2010/wordprocessingShape">
+                    <wps:wsp>
+                      <wps:cNvSpPr/>
+                      <wps:spPr>
+                        <a:xfrm>
+                          <a:off x="0" y="0"/>
+                          <a:ext cx="1438275" cy="561975"/>
+                        </a:xfrm>
+                        <a:prstGeom prst="diamond">
+                          <a:avLst/>
+                        </a:prstGeom>
+                      </wps:spPr>
+                      <wps:style>
+                        <a:lnRef idx="2">
+                          <a:schemeClr val="dk1"/>
+                        </a:lnRef>
+                        <a:fillRef idx="1">
+                          <a:schemeClr val="lt1"/>
+                        </a:fillRef>
+                        <a:effectRef idx="0">
+                          <a:schemeClr val="dk1"/>
+                        </a:effectRef>
+                        <a:fontRef idx="minor">
+                          <a:schemeClr val="dk1"/>
+                        </a:fontRef>
+                      </wps:style>
+                      <wps:txbx>
+                        <w:txbxContent>
+                          <w:p>
+                            <w:r>
+                              <w:t>Manages</w:t>
+                            </w:r>
+                          </w:p>
+                        </w:txbxContent>
+                      </wps:txbx>
+                      <wps:bodyPr rot="0" spcFirstLastPara="0" vertOverflow="overflow" horzOverflow="overflow" vert="horz" wrap="square" lIns="91440" tIns="45720" rIns="91440" bIns="45720" numCol="1" spcCol="0" rtlCol="0" fromWordArt="0" anchor="ctr" anchorCtr="0" forceAA="0" compatLnSpc="1">
+                        <a:prstTxWarp prst="textNoShape">
+                          <a:avLst/>
+                        </a:prstTxWarp>
+                        <a:noAutofit/>
+                      </wps:bodyPr>
+                    </wps:wsp>
+                  </a:graphicData>
+                </a:graphic>
+                <wp14:sizeRelH relativeFrom="margin">
+                  <wp14:pctWidth>0</wp14:pctWidth>
+                </wp14:sizeRelH>
+                <wp14:sizeRelV relativeFrom="margin">
+                  <wp14:pctHeight>0</wp14:pctHeight>
+                </wp14:sizeRelV>
+              </wp:anchor>
+            </w:drawing>
+          </mc:Choice>
+          <mc:Fallback>
+            <w:pict>
+              <v:shape w14:anchorId="4B270D7D" id="Diamond 1" o:spid="_x0000_s1029" type="#_x0000_t4" style="position:absolute;margin-left:237.75pt;margin-top:2.3pt;width:113.25pt;height:44.25pt;z-index:251711488;visibility:visible;mso-wrap-style:square;mso-width-percent:0;mso-height-percent:0;mso-wrap-distance-left:9pt;mso-wrap-distance-top:0;mso-wrap-distance-right:9pt;mso-wrap-distance-bottom:0;mso-position-horizontal:absolute;mso-position-horizontal-relative:text;mso-position-vertical:absolute;mso-position-vertical-relative:text;mso-width-percent:0;mso-height-percent:0;mso-width-relative:margin;mso-height-relative:margin;v-text-anchor:middle" o:gfxdata="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" fillcolor="white [3201]" strokecolor="black [3200]" strokeweight="1pt">
+                <v:textbox>
+                  <w:txbxContent>
+                    <w:p>
+                      <w:r>
+                        <w:t>Manages</w:t>
+                      </w:r>
+                    </w:p>
+                  </w:txbxContent>
+                </v:textbox>
               </v:shape>
             </w:pict>
           </mc:Fallback>
@@ -5918,16 +6061,6 @@
       <w:r>
         <w:tab/>
       </w:r>
-    </w:p>
-    <w:p>
-      <w:pPr>
-        <w:rPr>
-          <w:b/>
-        </w:rPr>
-      </w:pPr>
-      <w:r>
-        <w:tab/>
-      </w:r>
       <w:r>
         <w:tab/>
       </w:r>
@@ -5956,34 +6089,31 @@
         <mc:AlternateContent>
           <mc:Choice Requires="wps">
             <w:drawing>
-              <wp:anchor distT="0" distB="0" distL="114300" distR="114300" simplePos="0" relativeHeight="251708416" behindDoc="0" locked="0" layoutInCell="1" allowOverlap="1">
+              <wp:anchor distT="0" distB="0" distL="114300" distR="114300" simplePos="0" relativeHeight="251721728" behindDoc="0" locked="0" layoutInCell="1" allowOverlap="1">
                 <wp:simplePos x="0" y="0"/>
                 <wp:positionH relativeFrom="column">
-                  <wp:posOffset>3990975</wp:posOffset>
+                  <wp:posOffset>3009014</wp:posOffset>
                 </wp:positionH>
                 <wp:positionV relativeFrom="paragraph">
-                  <wp:posOffset>38735</wp:posOffset>
+                  <wp:posOffset>37849</wp:posOffset>
                 </wp:positionV>
-                <wp:extent cx="1162050" cy="685800"/>
-                <wp:effectExtent l="38100" t="0" r="19050" b="57150"/>
+                <wp:extent cx="606056" cy="691116"/>
+                <wp:effectExtent l="0" t="0" r="22860" b="33020"/>
                 <wp:wrapNone/>
-                <wp:docPr id="72" name="Straight Arrow Connector 72"/>
+                <wp:docPr id="12" name="Straight Connector 12"/>
                 <wp:cNvGraphicFramePr/>
                 <a:graphic xmlns:a="http://schemas.openxmlformats.org/drawingml/2006/main">
                   <a:graphicData uri="http://schemas.microsoft.com/office/word/2010/wordprocessingShape">
                     <wps:wsp>
                       <wps:cNvCnPr/>
                       <wps:spPr>
-                        <a:xfrm flipH="1">
+                        <a:xfrm flipH="1" flipV="1">
                           <a:off x="0" y="0"/>
-                          <a:ext cx="1162050" cy="685800"/>
+                          <a:ext cx="606056" cy="691116"/>
                         </a:xfrm>
-                        <a:prstGeom prst="straightConnector1">
+                        <a:prstGeom prst="line">
                           <a:avLst/>
                         </a:prstGeom>
-                        <a:ln>
-                          <a:tailEnd type="triangle"/>
-                        </a:ln>
                       </wps:spPr>
                       <wps:style>
                         <a:lnRef idx="1">
@@ -6008,9 +6138,135 @@
           </mc:Choice>
           <mc:Fallback>
             <w:pict>
-              <v:shape w14:anchorId="712CFFA6" id="Straight Arrow Connector 72" o:spid="_x0000_s1026" type="#_x0000_t32" style="position:absolute;margin-left:314.25pt;margin-top:3.05pt;width:91.5pt;height:54pt;flip:x;z-index:251708416;visibility:visible;mso-wrap-style:square;mso-wrap-distance-left:9pt;mso-wrap-distance-top:0;mso-wrap-distance-right:9pt;mso-wrap-distance-bottom:0;mso-position-horizontal:absolute;mso-position-horizontal-relative:text;mso-position-vertical:absolute;mso-position-vertical-relative:text" o:gfxdata="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" strokecolor="black [3200]" strokeweight=".5pt">
-                <v:stroke endarrow="block" joinstyle="miter"/>
-              </v:shape>
+              <v:line w14:anchorId="0332CCC3" id="Straight Connector 12" o:spid="_x0000_s1026" style="position:absolute;flip:x y;z-index:251721728;visibility:visible;mso-wrap-style:square;mso-wrap-distance-left:9pt;mso-wrap-distance-top:0;mso-wrap-distance-right:9pt;mso-wrap-distance-bottom:0;mso-position-horizontal:absolute;mso-position-horizontal-relative:text;mso-position-vertical:absolute;mso-position-vertical-relative:text" from="236.95pt,3pt" to="284.65pt,57.4pt" o:gfxdata="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" strokecolor="black [3200]" strokeweight=".5pt">
+                <v:stroke joinstyle="miter"/>
+              </v:line>
+            </w:pict>
+          </mc:Fallback>
+        </mc:AlternateContent>
+      </w:r>
+      <w:r>
+        <w:rPr>
+          <w:noProof/>
+        </w:rPr>
+        <mc:AlternateContent>
+          <mc:Choice Requires="wps">
+            <w:drawing>
+              <wp:anchor distT="0" distB="0" distL="114300" distR="114300" simplePos="0" relativeHeight="251720704" behindDoc="0" locked="0" layoutInCell="1" allowOverlap="1">
+                <wp:simplePos x="0" y="0"/>
+                <wp:positionH relativeFrom="column">
+                  <wp:posOffset>3934047</wp:posOffset>
+                </wp:positionH>
+                <wp:positionV relativeFrom="paragraph">
+                  <wp:posOffset>37849</wp:posOffset>
+                </wp:positionV>
+                <wp:extent cx="523875" cy="702635"/>
+                <wp:effectExtent l="0" t="0" r="28575" b="21590"/>
+                <wp:wrapNone/>
+                <wp:docPr id="11" name="Straight Connector 11"/>
+                <wp:cNvGraphicFramePr/>
+                <a:graphic xmlns:a="http://schemas.openxmlformats.org/drawingml/2006/main">
+                  <a:graphicData uri="http://schemas.microsoft.com/office/word/2010/wordprocessingShape">
+                    <wps:wsp>
+                      <wps:cNvCnPr/>
+                      <wps:spPr>
+                        <a:xfrm flipV="1">
+                          <a:off x="0" y="0"/>
+                          <a:ext cx="523875" cy="702635"/>
+                        </a:xfrm>
+                        <a:prstGeom prst="line">
+                          <a:avLst/>
+                        </a:prstGeom>
+                      </wps:spPr>
+                      <wps:style>
+                        <a:lnRef idx="1">
+                          <a:schemeClr val="dk1"/>
+                        </a:lnRef>
+                        <a:fillRef idx="0">
+                          <a:schemeClr val="dk1"/>
+                        </a:fillRef>
+                        <a:effectRef idx="0">
+                          <a:schemeClr val="dk1"/>
+                        </a:effectRef>
+                        <a:fontRef idx="minor">
+                          <a:schemeClr val="tx1"/>
+                        </a:fontRef>
+                      </wps:style>
+                      <wps:bodyPr/>
+                    </wps:wsp>
+                  </a:graphicData>
+                </a:graphic>
+              </wp:anchor>
+            </w:drawing>
+          </mc:Choice>
+          <mc:Fallback>
+            <w:pict>
+              <v:line w14:anchorId="5A062DCC" id="Straight Connector 11" o:spid="_x0000_s1026" style="position:absolute;flip:y;z-index:251720704;visibility:visible;mso-wrap-style:square;mso-wrap-distance-left:9pt;mso-wrap-distance-top:0;mso-wrap-distance-right:9pt;mso-wrap-distance-bottom:0;mso-position-horizontal:absolute;mso-position-horizontal-relative:text;mso-position-vertical:absolute;mso-position-vertical-relative:text" from="309.75pt,3pt" to="351pt,58.35pt" o:gfxdata="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" strokecolor="black [3200]" strokeweight=".5pt">
+                <v:stroke joinstyle="miter"/>
+              </v:line>
+            </w:pict>
+          </mc:Fallback>
+        </mc:AlternateContent>
+      </w:r>
+      <w:r>
+        <w:rPr>
+          <w:noProof/>
+        </w:rPr>
+        <mc:AlternateContent>
+          <mc:Choice Requires="wps">
+            <w:drawing>
+              <wp:anchor distT="0" distB="0" distL="114300" distR="114300" simplePos="0" relativeHeight="251717632" behindDoc="0" locked="0" layoutInCell="1" allowOverlap="1">
+                <wp:simplePos x="0" y="0"/>
+                <wp:positionH relativeFrom="column">
+                  <wp:posOffset>4262770</wp:posOffset>
+                </wp:positionH>
+                <wp:positionV relativeFrom="paragraph">
+                  <wp:posOffset>33862</wp:posOffset>
+                </wp:positionV>
+                <wp:extent cx="896841" cy="706622"/>
+                <wp:effectExtent l="0" t="0" r="36830" b="17780"/>
+                <wp:wrapNone/>
+                <wp:docPr id="8" name="Straight Connector 8"/>
+                <wp:cNvGraphicFramePr/>
+                <a:graphic xmlns:a="http://schemas.openxmlformats.org/drawingml/2006/main">
+                  <a:graphicData uri="http://schemas.microsoft.com/office/word/2010/wordprocessingShape">
+                    <wps:wsp>
+                      <wps:cNvCnPr/>
+                      <wps:spPr>
+                        <a:xfrm flipV="1">
+                          <a:off x="0" y="0"/>
+                          <a:ext cx="896841" cy="706622"/>
+                        </a:xfrm>
+                        <a:prstGeom prst="line">
+                          <a:avLst/>
+                        </a:prstGeom>
+                      </wps:spPr>
+                      <wps:style>
+                        <a:lnRef idx="1">
+                          <a:schemeClr val="dk1"/>
+                        </a:lnRef>
+                        <a:fillRef idx="0">
+                          <a:schemeClr val="dk1"/>
+                        </a:fillRef>
+                        <a:effectRef idx="0">
+                          <a:schemeClr val="dk1"/>
+                        </a:effectRef>
+                        <a:fontRef idx="minor">
+                          <a:schemeClr val="tx1"/>
+                        </a:fontRef>
+                      </wps:style>
+                      <wps:bodyPr/>
+                    </wps:wsp>
+                  </a:graphicData>
+                </a:graphic>
+              </wp:anchor>
+            </w:drawing>
+          </mc:Choice>
+          <mc:Fallback>
+            <w:pict>
+              <v:line w14:anchorId="31940704" id="Straight Connector 8" o:spid="_x0000_s1026" style="position:absolute;flip:y;z-index:251717632;visibility:visible;mso-wrap-style:square;mso-wrap-distance-left:9pt;mso-wrap-distance-top:0;mso-wrap-distance-right:9pt;mso-wrap-distance-bottom:0;mso-position-horizontal:absolute;mso-position-horizontal-relative:text;mso-position-vertical:absolute;mso-position-vertical-relative:text" from="335.65pt,2.65pt" to="406.25pt,58.3pt" o:gfxdata="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" strokecolor="black [3200]" strokeweight=".5pt">
+                <v:stroke joinstyle="miter"/>
+              </v:line>
             </w:pict>
           </mc:Fallback>
         </mc:AlternateContent>
@@ -6076,13 +6332,8 @@
                               <w:jc w:val="center"/>
                             </w:pPr>
                             <w:r>
-                              <w:t xml:space="preserve">Profile </w:t>
+                              <w:t>Profile info</w:t>
                             </w:r>
-                            <w:proofErr w:type="spellStart"/>
-                            <w:r>
-                              <w:t>infor</w:t>
-                            </w:r>
-                            <w:proofErr w:type="spellEnd"/>
                           </w:p>
                         </w:txbxContent>
                       </wps:txbx>
@@ -6103,7 +6354,7 @@
           </mc:Choice>
           <mc:Fallback>
             <w:pict>
-              <v:shape w14:anchorId="280B65B0" id="Diamond 43" o:spid="_x0000_s1029" type="#_x0000_t4" style="position:absolute;margin-left:128.25pt;margin-top:2.2pt;width:103.5pt;height:67.5pt;z-index:251668480;visibility:visible;mso-wrap-style:square;mso-height-percent:0;mso-wrap-distance-left:9pt;mso-wrap-distance-top:0;mso-wrap-distance-right:9pt;mso-wrap-distance-bottom:0;mso-position-horizontal:absolute;mso-position-horizontal-relative:text;mso-position-vertical:absolute;mso-position-vertical-relative:text;mso-height-percent:0;mso-height-relative:margin;v-text-anchor:middle" o:gfxdata="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" fillcolor="white [3201]" strokecolor="black [3200]" strokeweight="1pt">
+              <v:shape w14:anchorId="280B65B0" id="Diamond 43" o:spid="_x0000_s1030" type="#_x0000_t4" style="position:absolute;margin-left:128.25pt;margin-top:2.2pt;width:103.5pt;height:67.5pt;z-index:251668480;visibility:visible;mso-wrap-style:square;mso-height-percent:0;mso-wrap-distance-left:9pt;mso-wrap-distance-top:0;mso-wrap-distance-right:9pt;mso-wrap-distance-bottom:0;mso-position-horizontal:absolute;mso-position-horizontal-relative:text;mso-position-vertical:absolute;mso-position-vertical-relative:text;mso-height-percent:0;mso-height-relative:margin;v-text-anchor:middle" o:gfxdata="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" fillcolor="white [3201]" strokecolor="black [3200]" strokeweight="1pt">
                 <v:textbox>
                   <w:txbxContent>
                     <w:p>
@@ -6111,13 +6362,8 @@
                         <w:jc w:val="center"/>
                       </w:pPr>
                       <w:r>
-                        <w:t xml:space="preserve">Profile </w:t>
+                        <w:t>Profile info</w:t>
                       </w:r>
-                      <w:proofErr w:type="spellStart"/>
-                      <w:r>
-                        <w:t>infor</w:t>
-                      </w:r>
-                      <w:proofErr w:type="spellEnd"/>
                     </w:p>
                   </w:txbxContent>
                 </v:textbox>
@@ -6148,11 +6394,19 @@
         <w:tab/>
       </w:r>
       <w:r>
-        <w:tab/>
-      </w:r>
-      <w:r>
-        <w:tab/>
-        <w:t xml:space="preserve">        </w:t>
+        <w:rPr>
+          <w:b/>
+        </w:rPr>
+        <w:t xml:space="preserve">N                          </w:t>
+      </w:r>
+      <w:r>
+        <w:rPr>
+          <w:b/>
+        </w:rPr>
+        <w:t>1</w:t>
+      </w:r>
+      <w:r>
+        <w:t xml:space="preserve">             </w:t>
       </w:r>
       <w:r>
         <w:rPr>
@@ -6174,18 +6428,18 @@
         <mc:AlternateContent>
           <mc:Choice Requires="wps">
             <w:drawing>
-              <wp:anchor distT="0" distB="0" distL="114300" distR="114300" simplePos="0" relativeHeight="251691008" behindDoc="0" locked="0" layoutInCell="1" allowOverlap="1">
+              <wp:anchor distT="0" distB="0" distL="114300" distR="114300" simplePos="0" relativeHeight="251736064" behindDoc="0" locked="0" layoutInCell="1" allowOverlap="1">
                 <wp:simplePos x="0" y="0"/>
                 <wp:positionH relativeFrom="column">
-                  <wp:posOffset>619125</wp:posOffset>
+                  <wp:posOffset>627321</wp:posOffset>
                 </wp:positionH>
                 <wp:positionV relativeFrom="paragraph">
-                  <wp:posOffset>238760</wp:posOffset>
+                  <wp:posOffset>253158</wp:posOffset>
                 </wp:positionV>
-                <wp:extent cx="38100" cy="228600"/>
-                <wp:effectExtent l="38100" t="0" r="57150" b="57150"/>
+                <wp:extent cx="31898" cy="202019"/>
+                <wp:effectExtent l="0" t="0" r="25400" b="26670"/>
                 <wp:wrapNone/>
-                <wp:docPr id="54" name="Straight Arrow Connector 54"/>
+                <wp:docPr id="30" name="Straight Connector 30"/>
                 <wp:cNvGraphicFramePr/>
                 <a:graphic xmlns:a="http://schemas.openxmlformats.org/drawingml/2006/main">
                   <a:graphicData uri="http://schemas.microsoft.com/office/word/2010/wordprocessingShape">
@@ -6194,14 +6448,11 @@
                       <wps:spPr>
                         <a:xfrm>
                           <a:off x="0" y="0"/>
-                          <a:ext cx="38100" cy="228600"/>
+                          <a:ext cx="31898" cy="202019"/>
                         </a:xfrm>
-                        <a:prstGeom prst="straightConnector1">
+                        <a:prstGeom prst="line">
                           <a:avLst/>
                         </a:prstGeom>
-                        <a:ln>
-                          <a:tailEnd type="triangle"/>
-                        </a:ln>
                       </wps:spPr>
                       <wps:style>
                         <a:lnRef idx="1">
@@ -6226,9 +6477,72 @@
           </mc:Choice>
           <mc:Fallback>
             <w:pict>
-              <v:shape w14:anchorId="17845F0F" id="Straight Arrow Connector 54" o:spid="_x0000_s1026" type="#_x0000_t32" style="position:absolute;margin-left:48.75pt;margin-top:18.8pt;width:3pt;height:18pt;z-index:251691008;visibility:visible;mso-wrap-style:square;mso-wrap-distance-left:9pt;mso-wrap-distance-top:0;mso-wrap-distance-right:9pt;mso-wrap-distance-bottom:0;mso-position-horizontal:absolute;mso-position-horizontal-relative:text;mso-position-vertical:absolute;mso-position-vertical-relative:text" o:gfxdata="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" strokecolor="black [3200]" strokeweight=".5pt">
-                <v:stroke endarrow="block" joinstyle="miter"/>
-              </v:shape>
+              <v:line w14:anchorId="00F35765" id="Straight Connector 30" o:spid="_x0000_s1026" style="position:absolute;z-index:251736064;visibility:visible;mso-wrap-style:square;mso-wrap-distance-left:9pt;mso-wrap-distance-top:0;mso-wrap-distance-right:9pt;mso-wrap-distance-bottom:0;mso-position-horizontal:absolute;mso-position-horizontal-relative:text;mso-position-vertical:absolute;mso-position-vertical-relative:text" from="49.4pt,19.95pt" to="51.9pt,35.85pt" o:gfxdata="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" strokecolor="black [3200]" strokeweight=".5pt">
+                <v:stroke joinstyle="miter"/>
+              </v:line>
+            </w:pict>
+          </mc:Fallback>
+        </mc:AlternateContent>
+      </w:r>
+      <w:r>
+        <w:rPr>
+          <w:noProof/>
+        </w:rPr>
+        <mc:AlternateContent>
+          <mc:Choice Requires="wps">
+            <w:drawing>
+              <wp:anchor distT="0" distB="0" distL="114300" distR="114300" simplePos="0" relativeHeight="251718656" behindDoc="0" locked="0" layoutInCell="1" allowOverlap="1">
+                <wp:simplePos x="0" y="0"/>
+                <wp:positionH relativeFrom="column">
+                  <wp:posOffset>4263655</wp:posOffset>
+                </wp:positionH>
+                <wp:positionV relativeFrom="paragraph">
+                  <wp:posOffset>274423</wp:posOffset>
+                </wp:positionV>
+                <wp:extent cx="1690577" cy="42531"/>
+                <wp:effectExtent l="0" t="0" r="24130" b="34290"/>
+                <wp:wrapNone/>
+                <wp:docPr id="9" name="Straight Connector 9"/>
+                <wp:cNvGraphicFramePr/>
+                <a:graphic xmlns:a="http://schemas.openxmlformats.org/drawingml/2006/main">
+                  <a:graphicData uri="http://schemas.microsoft.com/office/word/2010/wordprocessingShape">
+                    <wps:wsp>
+                      <wps:cNvCnPr/>
+                      <wps:spPr>
+                        <a:xfrm>
+                          <a:off x="0" y="0"/>
+                          <a:ext cx="1690577" cy="42531"/>
+                        </a:xfrm>
+                        <a:prstGeom prst="line">
+                          <a:avLst/>
+                        </a:prstGeom>
+                      </wps:spPr>
+                      <wps:style>
+                        <a:lnRef idx="1">
+                          <a:schemeClr val="dk1"/>
+                        </a:lnRef>
+                        <a:fillRef idx="0">
+                          <a:schemeClr val="dk1"/>
+                        </a:fillRef>
+                        <a:effectRef idx="0">
+                          <a:schemeClr val="dk1"/>
+                        </a:effectRef>
+                        <a:fontRef idx="minor">
+                          <a:schemeClr val="tx1"/>
+                        </a:fontRef>
+                      </wps:style>
+                      <wps:bodyPr/>
+                    </wps:wsp>
+                  </a:graphicData>
+                </a:graphic>
+              </wp:anchor>
+            </w:drawing>
+          </mc:Choice>
+          <mc:Fallback>
+            <w:pict>
+              <v:line w14:anchorId="6DB98C1C" id="Straight Connector 9" o:spid="_x0000_s1026" style="position:absolute;z-index:251718656;visibility:visible;mso-wrap-style:square;mso-wrap-distance-left:9pt;mso-wrap-distance-top:0;mso-wrap-distance-right:9pt;mso-wrap-distance-bottom:0;mso-position-horizontal:absolute;mso-position-horizontal-relative:text;mso-position-vertical:absolute;mso-position-vertical-relative:text" from="335.7pt,21.6pt" to="468.8pt,24.95pt" o:gfxdata="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" strokecolor="black [3200]" strokeweight=".5pt">
+                <v:stroke joinstyle="miter"/>
+              </v:line>
             </w:pict>
           </mc:Fallback>
         </mc:AlternateContent>
@@ -6318,7 +6632,7 @@
           </mc:Choice>
           <mc:Fallback>
             <w:pict>
-              <v:rect w14:anchorId="55723069" id="Rectangle 15" o:spid="_x0000_s1030" style="position:absolute;margin-left:4.5pt;margin-top:.8pt;width:75.75pt;height:18pt;z-index:251660288;visibility:visible;mso-wrap-style:square;mso-width-percent:0;mso-height-percent:0;mso-wrap-distance-left:9pt;mso-wrap-distance-top:0;mso-wrap-distance-right:9pt;mso-wrap-distance-bottom:0;mso-position-horizontal:absolute;mso-position-horizontal-relative:text;mso-position-vertical:absolute;mso-position-vertical-relative:text;mso-width-percent:0;mso-height-percent:0;mso-width-relative:margin;mso-height-relative:margin;v-text-anchor:middle" o:gfxdata="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" fillcolor="white [3201]" strokecolor="black [3200]" strokeweight="1pt">
+              <v:rect w14:anchorId="55723069" id="Rectangle 15" o:spid="_x0000_s1031" style="position:absolute;margin-left:4.5pt;margin-top:.8pt;width:75.75pt;height:18pt;z-index:251660288;visibility:visible;mso-wrap-style:square;mso-width-percent:0;mso-height-percent:0;mso-wrap-distance-left:9pt;mso-wrap-distance-top:0;mso-wrap-distance-right:9pt;mso-wrap-distance-bottom:0;mso-position-horizontal:absolute;mso-position-horizontal-relative:text;mso-position-vertical:absolute;mso-position-vertical-relative:text;mso-width-percent:0;mso-height-percent:0;mso-width-relative:margin;mso-height-relative:margin;v-text-anchor:middle" o:gfxdata="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" fillcolor="white [3201]" strokecolor="black [3200]" strokeweight="1pt">
                 <v:textbox>
                   <w:txbxContent>
                     <w:p>
@@ -6427,7 +6741,7 @@
           </mc:Choice>
           <mc:Fallback>
             <w:pict>
-              <v:rect w14:anchorId="7AA0D79B" id="Rectangle 40" o:spid="_x0000_s1031" style="position:absolute;margin-left:285pt;margin-top:12.05pt;width:51pt;height:18.75pt;z-index:251663360;visibility:visible;mso-wrap-style:square;mso-width-percent:0;mso-height-percent:0;mso-wrap-distance-left:9pt;mso-wrap-distance-top:0;mso-wrap-distance-right:9pt;mso-wrap-distance-bottom:0;mso-position-horizontal:absolute;mso-position-horizontal-relative:text;mso-position-vertical:absolute;mso-position-vertical-relative:text;mso-width-percent:0;mso-height-percent:0;mso-width-relative:margin;mso-height-relative:margin;v-text-anchor:middle" o:gfxdata="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" fillcolor="white [3201]" strokecolor="black [3200]" strokeweight="1pt">
+              <v:rect w14:anchorId="7AA0D79B" id="Rectangle 40" o:spid="_x0000_s1032" style="position:absolute;margin-left:285pt;margin-top:12.05pt;width:51pt;height:18.75pt;z-index:251663360;visibility:visible;mso-wrap-style:square;mso-width-percent:0;mso-height-percent:0;mso-wrap-distance-left:9pt;mso-wrap-distance-top:0;mso-wrap-distance-right:9pt;mso-wrap-distance-bottom:0;mso-position-horizontal:absolute;mso-position-horizontal-relative:text;mso-position-vertical:absolute;mso-position-vertical-relative:text;mso-width-percent:0;mso-height-percent:0;mso-width-relative:margin;mso-height-relative:margin;v-text-anchor:middle" o:gfxdata="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" fillcolor="white [3201]" strokecolor="black [3200]" strokeweight="1pt">
                 <v:textbox>
                   <w:txbxContent>
                     <w:p>
@@ -6494,34 +6808,31 @@
         <mc:AlternateContent>
           <mc:Choice Requires="wps">
             <w:drawing>
-              <wp:anchor distT="0" distB="0" distL="114300" distR="114300" simplePos="0" relativeHeight="251709440" behindDoc="0" locked="0" layoutInCell="1" allowOverlap="1">
+              <wp:anchor distT="0" distB="0" distL="114300" distR="114300" simplePos="0" relativeHeight="251722752" behindDoc="0" locked="0" layoutInCell="1" allowOverlap="1">
                 <wp:simplePos x="0" y="0"/>
                 <wp:positionH relativeFrom="column">
-                  <wp:posOffset>4276724</wp:posOffset>
+                  <wp:posOffset>3902149</wp:posOffset>
                 </wp:positionH>
                 <wp:positionV relativeFrom="paragraph">
-                  <wp:posOffset>10160</wp:posOffset>
+                  <wp:posOffset>109840</wp:posOffset>
                 </wp:positionV>
-                <wp:extent cx="1647825" cy="19050"/>
-                <wp:effectExtent l="0" t="57150" r="9525" b="95250"/>
+                <wp:extent cx="31898" cy="782601"/>
+                <wp:effectExtent l="0" t="0" r="25400" b="36830"/>
                 <wp:wrapNone/>
-                <wp:docPr id="73" name="Straight Arrow Connector 73"/>
+                <wp:docPr id="14" name="Straight Connector 14"/>
                 <wp:cNvGraphicFramePr/>
                 <a:graphic xmlns:a="http://schemas.openxmlformats.org/drawingml/2006/main">
                   <a:graphicData uri="http://schemas.microsoft.com/office/word/2010/wordprocessingShape">
                     <wps:wsp>
                       <wps:cNvCnPr/>
                       <wps:spPr>
-                        <a:xfrm>
+                        <a:xfrm flipH="1">
                           <a:off x="0" y="0"/>
-                          <a:ext cx="1647825" cy="19050"/>
+                          <a:ext cx="31898" cy="782601"/>
                         </a:xfrm>
-                        <a:prstGeom prst="straightConnector1">
+                        <a:prstGeom prst="line">
                           <a:avLst/>
                         </a:prstGeom>
-                        <a:ln>
-                          <a:tailEnd type="triangle"/>
-                        </a:ln>
                       </wps:spPr>
                       <wps:style>
                         <a:lnRef idx="1">
@@ -6546,76 +6857,9 @@
           </mc:Choice>
           <mc:Fallback>
             <w:pict>
-              <v:shape w14:anchorId="6121E1EC" id="Straight Arrow Connector 73" o:spid="_x0000_s1026" type="#_x0000_t32" style="position:absolute;margin-left:336.75pt;margin-top:.8pt;width:129.75pt;height:1.5pt;z-index:251709440;visibility:visible;mso-wrap-style:square;mso-wrap-distance-left:9pt;mso-wrap-distance-top:0;mso-wrap-distance-right:9pt;mso-wrap-distance-bottom:0;mso-position-horizontal:absolute;mso-position-horizontal-relative:text;mso-position-vertical:absolute;mso-position-vertical-relative:text" o:gfxdata="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" strokecolor="black [3200]" strokeweight=".5pt">
-                <v:stroke endarrow="block" joinstyle="miter"/>
-              </v:shape>
-            </w:pict>
-          </mc:Fallback>
-        </mc:AlternateContent>
-      </w:r>
-      <w:r>
-        <w:rPr>
-          <w:b/>
-          <w:noProof/>
-        </w:rPr>
-        <mc:AlternateContent>
-          <mc:Choice Requires="wps">
-            <w:drawing>
-              <wp:anchor distT="0" distB="0" distL="114300" distR="114300" simplePos="0" relativeHeight="251706368" behindDoc="0" locked="0" layoutInCell="1" allowOverlap="1">
-                <wp:simplePos x="0" y="0"/>
-                <wp:positionH relativeFrom="column">
-                  <wp:posOffset>3895725</wp:posOffset>
-                </wp:positionH>
-                <wp:positionV relativeFrom="paragraph">
-                  <wp:posOffset>105410</wp:posOffset>
-                </wp:positionV>
-                <wp:extent cx="9525" cy="800100"/>
-                <wp:effectExtent l="76200" t="0" r="66675" b="57150"/>
-                <wp:wrapNone/>
-                <wp:docPr id="70" name="Straight Arrow Connector 70"/>
-                <wp:cNvGraphicFramePr/>
-                <a:graphic xmlns:a="http://schemas.openxmlformats.org/drawingml/2006/main">
-                  <a:graphicData uri="http://schemas.microsoft.com/office/word/2010/wordprocessingShape">
-                    <wps:wsp>
-                      <wps:cNvCnPr/>
-                      <wps:spPr>
-                        <a:xfrm flipH="1">
-                          <a:off x="0" y="0"/>
-                          <a:ext cx="9525" cy="800100"/>
-                        </a:xfrm>
-                        <a:prstGeom prst="straightConnector1">
-                          <a:avLst/>
-                        </a:prstGeom>
-                        <a:ln>
-                          <a:tailEnd type="triangle"/>
-                        </a:ln>
-                      </wps:spPr>
-                      <wps:style>
-                        <a:lnRef idx="1">
-                          <a:schemeClr val="dk1"/>
-                        </a:lnRef>
-                        <a:fillRef idx="0">
-                          <a:schemeClr val="dk1"/>
-                        </a:fillRef>
-                        <a:effectRef idx="0">
-                          <a:schemeClr val="dk1"/>
-                        </a:effectRef>
-                        <a:fontRef idx="minor">
-                          <a:schemeClr val="tx1"/>
-                        </a:fontRef>
-                      </wps:style>
-                      <wps:bodyPr/>
-                    </wps:wsp>
-                  </a:graphicData>
-                </a:graphic>
-              </wp:anchor>
-            </w:drawing>
-          </mc:Choice>
-          <mc:Fallback>
-            <w:pict>
-              <v:shape w14:anchorId="718B1DF1" id="Straight Arrow Connector 70" o:spid="_x0000_s1026" type="#_x0000_t32" style="position:absolute;margin-left:306.75pt;margin-top:8.3pt;width:.75pt;height:63pt;flip:x;z-index:251706368;visibility:visible;mso-wrap-style:square;mso-wrap-distance-left:9pt;mso-wrap-distance-top:0;mso-wrap-distance-right:9pt;mso-wrap-distance-bottom:0;mso-position-horizontal:absolute;mso-position-horizontal-relative:text;mso-position-vertical:absolute;mso-position-vertical-relative:text" o:gfxdata="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" strokecolor="black [3200]" strokeweight=".5pt">
-                <v:stroke endarrow="block" joinstyle="miter"/>
-              </v:shape>
+              <v:line w14:anchorId="0AE2B277" id="Straight Connector 14" o:spid="_x0000_s1026" style="position:absolute;flip:x;z-index:251722752;visibility:visible;mso-wrap-style:square;mso-wrap-distance-left:9pt;mso-wrap-distance-top:0;mso-wrap-distance-right:9pt;mso-wrap-distance-bottom:0;mso-position-horizontal:absolute;mso-position-horizontal-relative:text;mso-position-vertical:absolute;mso-position-vertical-relative:text" from="307.25pt,8.65pt" to="309.75pt,70.25pt" o:gfxdata="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" strokecolor="black [3200]" strokeweight=".5pt">
+                <v:stroke joinstyle="miter"/>
+              </v:line>
             </w:pict>
           </mc:Fallback>
         </mc:AlternateContent>
@@ -6700,7 +6944,7 @@
           </mc:Choice>
           <mc:Fallback>
             <w:pict>
-              <v:shape w14:anchorId="50AF8CD5" id="Diamond 17" o:spid="_x0000_s1032" type="#_x0000_t4" style="position:absolute;margin-left:-3.75pt;margin-top:13.45pt;width:111.75pt;height:39.75pt;z-index:251677696;visibility:visible;mso-wrap-style:square;mso-width-percent:0;mso-height-percent:0;mso-wrap-distance-left:9pt;mso-wrap-distance-top:0;mso-wrap-distance-right:9pt;mso-wrap-distance-bottom:0;mso-position-horizontal:absolute;mso-position-horizontal-relative:text;mso-position-vertical:absolute;mso-position-vertical-relative:text;mso-width-percent:0;mso-height-percent:0;mso-width-relative:margin;mso-height-relative:margin;v-text-anchor:middle" o:gfxdata="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" fillcolor="white [3201]" strokecolor="black [3200]" strokeweight="1pt">
+              <v:shape w14:anchorId="50AF8CD5" id="Diamond 17" o:spid="_x0000_s1033" type="#_x0000_t4" style="position:absolute;margin-left:-3.75pt;margin-top:13.45pt;width:111.75pt;height:39.75pt;z-index:251677696;visibility:visible;mso-wrap-style:square;mso-width-percent:0;mso-height-percent:0;mso-wrap-distance-left:9pt;mso-wrap-distance-top:0;mso-wrap-distance-right:9pt;mso-wrap-distance-bottom:0;mso-position-horizontal:absolute;mso-position-horizontal-relative:text;mso-position-vertical:absolute;mso-position-vertical-relative:text;mso-width-percent:0;mso-height-percent:0;mso-width-relative:margin;mso-height-relative:margin;v-text-anchor:middle" o:gfxdata="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" fillcolor="white [3201]" strokecolor="black [3200]" strokeweight="1pt">
                 <v:textbox>
                   <w:txbxContent>
                     <w:p>
@@ -6772,10 +7016,7 @@
                               <w:jc w:val="center"/>
                             </w:pPr>
                             <w:r>
-                              <w:t>Provide</w:t>
-                            </w:r>
-                            <w:r>
-                              <w:t xml:space="preserve"> requisition</w:t>
+                              <w:t>Provide requisition</w:t>
                             </w:r>
                           </w:p>
                         </w:txbxContent>
@@ -6797,7 +7038,7 @@
           </mc:Choice>
           <mc:Fallback>
             <w:pict>
-              <v:shape w14:anchorId="5AA42D73" id="Diamond 6" o:spid="_x0000_s1033" type="#_x0000_t4" style="position:absolute;margin-left:401.25pt;margin-top:2.2pt;width:132.45pt;height:75.75pt;z-index:251670528;visibility:visible;mso-wrap-style:square;mso-width-percent:0;mso-wrap-distance-left:9pt;mso-wrap-distance-top:0;mso-wrap-distance-right:9pt;mso-wrap-distance-bottom:0;mso-position-horizontal:absolute;mso-position-horizontal-relative:text;mso-position-vertical:absolute;mso-position-vertical-relative:text;mso-width-percent:0;mso-width-relative:margin;v-text-anchor:middle" o:gfxdata="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" fillcolor="white [3201]" strokecolor="black [3200]" strokeweight="1pt">
+              <v:shape w14:anchorId="5AA42D73" id="Diamond 6" o:spid="_x0000_s1034" type="#_x0000_t4" style="position:absolute;margin-left:401.25pt;margin-top:2.2pt;width:132.45pt;height:75.75pt;z-index:251670528;visibility:visible;mso-wrap-style:square;mso-width-percent:0;mso-wrap-distance-left:9pt;mso-wrap-distance-top:0;mso-wrap-distance-right:9pt;mso-wrap-distance-bottom:0;mso-position-horizontal:absolute;mso-position-horizontal-relative:text;mso-position-vertical:absolute;mso-position-vertical-relative:text;mso-width-percent:0;mso-width-relative:margin;v-text-anchor:middle" o:gfxdata="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" fillcolor="white [3201]" strokecolor="black [3200]" strokeweight="1pt">
                 <v:textbox>
                   <w:txbxContent>
                     <w:p>
@@ -6805,10 +7046,7 @@
                         <w:jc w:val="center"/>
                       </w:pPr>
                       <w:r>
-                        <w:t>Provide</w:t>
-                      </w:r>
-                      <w:r>
-                        <w:t xml:space="preserve"> requisition</w:t>
+                        <w:t>Provide requisition</w:t>
                       </w:r>
                     </w:p>
                   </w:txbxContent>
@@ -6856,18 +7094,18 @@
         <mc:AlternateContent>
           <mc:Choice Requires="wps">
             <w:drawing>
-              <wp:anchor distT="0" distB="0" distL="114300" distR="114300" simplePos="0" relativeHeight="251697152" behindDoc="0" locked="0" layoutInCell="1" allowOverlap="1">
+              <wp:anchor distT="0" distB="0" distL="114300" distR="114300" simplePos="0" relativeHeight="251727872" behindDoc="0" locked="0" layoutInCell="1" allowOverlap="1">
                 <wp:simplePos x="0" y="0"/>
                 <wp:positionH relativeFrom="column">
-                  <wp:posOffset>1504950</wp:posOffset>
+                  <wp:posOffset>-212651</wp:posOffset>
                 </wp:positionH>
                 <wp:positionV relativeFrom="paragraph">
-                  <wp:posOffset>29210</wp:posOffset>
+                  <wp:posOffset>128225</wp:posOffset>
                 </wp:positionV>
-                <wp:extent cx="771525" cy="571500"/>
-                <wp:effectExtent l="38100" t="0" r="28575" b="57150"/>
+                <wp:extent cx="170121" cy="1850065"/>
+                <wp:effectExtent l="0" t="0" r="20955" b="36195"/>
                 <wp:wrapNone/>
-                <wp:docPr id="60" name="Straight Arrow Connector 60"/>
+                <wp:docPr id="22" name="Straight Connector 22"/>
                 <wp:cNvGraphicFramePr/>
                 <a:graphic xmlns:a="http://schemas.openxmlformats.org/drawingml/2006/main">
                   <a:graphicData uri="http://schemas.microsoft.com/office/word/2010/wordprocessingShape">
@@ -6876,14 +7114,11 @@
                       <wps:spPr>
                         <a:xfrm flipH="1">
                           <a:off x="0" y="0"/>
-                          <a:ext cx="771525" cy="571500"/>
+                          <a:ext cx="170121" cy="1850065"/>
                         </a:xfrm>
-                        <a:prstGeom prst="straightConnector1">
+                        <a:prstGeom prst="line">
                           <a:avLst/>
                         </a:prstGeom>
-                        <a:ln>
-                          <a:tailEnd type="triangle"/>
-                        </a:ln>
                       </wps:spPr>
                       <wps:style>
                         <a:lnRef idx="1">
@@ -6908,9 +7143,9 @@
           </mc:Choice>
           <mc:Fallback>
             <w:pict>
-              <v:shape w14:anchorId="4A369FE5" id="Straight Arrow Connector 60" o:spid="_x0000_s1026" type="#_x0000_t32" style="position:absolute;margin-left:118.5pt;margin-top:2.3pt;width:60.75pt;height:45pt;flip:x;z-index:251697152;visibility:visible;mso-wrap-style:square;mso-wrap-distance-left:9pt;mso-wrap-distance-top:0;mso-wrap-distance-right:9pt;mso-wrap-distance-bottom:0;mso-position-horizontal:absolute;mso-position-horizontal-relative:text;mso-position-vertical:absolute;mso-position-vertical-relative:text" o:gfxdata="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" strokecolor="black [3200]" strokeweight=".5pt">
-                <v:stroke endarrow="block" joinstyle="miter"/>
-              </v:shape>
+              <v:line w14:anchorId="1902DDEB" id="Straight Connector 22" o:spid="_x0000_s1026" style="position:absolute;flip:x;z-index:251727872;visibility:visible;mso-wrap-style:square;mso-wrap-distance-left:9pt;mso-wrap-distance-top:0;mso-wrap-distance-right:9pt;mso-wrap-distance-bottom:0;mso-position-horizontal:absolute;mso-position-horizontal-relative:text;mso-position-vertical:absolute;mso-position-vertical-relative:text" from="-16.75pt,10.1pt" to="-3.35pt,155.75pt" o:gfxdata="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" strokecolor="black [3200]" strokeweight=".5pt">
+                <v:stroke joinstyle="miter"/>
+              </v:line>
             </w:pict>
           </mc:Fallback>
         </mc:AlternateContent>
@@ -6922,34 +7157,31 @@
         <mc:AlternateContent>
           <mc:Choice Requires="wps">
             <w:drawing>
-              <wp:anchor distT="0" distB="0" distL="114300" distR="114300" simplePos="0" relativeHeight="251693056" behindDoc="0" locked="0" layoutInCell="1" allowOverlap="1">
+              <wp:anchor distT="0" distB="0" distL="114300" distR="114300" simplePos="0" relativeHeight="251719680" behindDoc="0" locked="0" layoutInCell="1" allowOverlap="1">
                 <wp:simplePos x="0" y="0"/>
                 <wp:positionH relativeFrom="column">
-                  <wp:posOffset>-257175</wp:posOffset>
+                  <wp:posOffset>1531088</wp:posOffset>
                 </wp:positionH>
                 <wp:positionV relativeFrom="paragraph">
-                  <wp:posOffset>133985</wp:posOffset>
+                  <wp:posOffset>28545</wp:posOffset>
                 </wp:positionV>
-                <wp:extent cx="228600" cy="1847850"/>
-                <wp:effectExtent l="57150" t="0" r="19050" b="57150"/>
+                <wp:extent cx="754912" cy="591437"/>
+                <wp:effectExtent l="0" t="0" r="26670" b="18415"/>
                 <wp:wrapNone/>
-                <wp:docPr id="56" name="Straight Arrow Connector 56"/>
+                <wp:docPr id="10" name="Straight Connector 10"/>
                 <wp:cNvGraphicFramePr/>
                 <a:graphic xmlns:a="http://schemas.openxmlformats.org/drawingml/2006/main">
                   <a:graphicData uri="http://schemas.microsoft.com/office/word/2010/wordprocessingShape">
                     <wps:wsp>
                       <wps:cNvCnPr/>
                       <wps:spPr>
-                        <a:xfrm flipH="1">
+                        <a:xfrm flipV="1">
                           <a:off x="0" y="0"/>
-                          <a:ext cx="228600" cy="1847850"/>
+                          <a:ext cx="754912" cy="591437"/>
                         </a:xfrm>
-                        <a:prstGeom prst="straightConnector1">
+                        <a:prstGeom prst="line">
                           <a:avLst/>
                         </a:prstGeom>
-                        <a:ln>
-                          <a:tailEnd type="triangle"/>
-                        </a:ln>
                       </wps:spPr>
                       <wps:style>
                         <a:lnRef idx="1">
@@ -6974,9 +7206,9 @@
           </mc:Choice>
           <mc:Fallback>
             <w:pict>
-              <v:shape w14:anchorId="0CCDAEBA" id="Straight Arrow Connector 56" o:spid="_x0000_s1026" type="#_x0000_t32" style="position:absolute;margin-left:-20.25pt;margin-top:10.55pt;width:18pt;height:145.5pt;flip:x;z-index:251693056;visibility:visible;mso-wrap-style:square;mso-wrap-distance-left:9pt;mso-wrap-distance-top:0;mso-wrap-distance-right:9pt;mso-wrap-distance-bottom:0;mso-position-horizontal:absolute;mso-position-horizontal-relative:text;mso-position-vertical:absolute;mso-position-vertical-relative:text" o:gfxdata="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" strokecolor="black [3200]" strokeweight=".5pt">
-                <v:stroke endarrow="block" joinstyle="miter"/>
-              </v:shape>
+              <v:line w14:anchorId="61D45959" id="Straight Connector 10" o:spid="_x0000_s1026" style="position:absolute;flip:y;z-index:251719680;visibility:visible;mso-wrap-style:square;mso-wrap-distance-left:9pt;mso-wrap-distance-top:0;mso-wrap-distance-right:9pt;mso-wrap-distance-bottom:0;mso-position-horizontal:absolute;mso-position-horizontal-relative:text;mso-position-vertical:absolute;mso-position-vertical-relative:text" from="120.55pt,2.25pt" to="180pt,48.8pt" o:gfxdata="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" strokecolor="black [3200]" strokeweight=".5pt">
+                <v:stroke joinstyle="miter"/>
+              </v:line>
             </w:pict>
           </mc:Fallback>
         </mc:AlternateContent>
@@ -7045,34 +7277,31 @@
         <mc:AlternateContent>
           <mc:Choice Requires="wps">
             <w:drawing>
-              <wp:anchor distT="0" distB="0" distL="114300" distR="114300" simplePos="0" relativeHeight="251704320" behindDoc="0" locked="0" layoutInCell="1" allowOverlap="1" wp14:anchorId="5791380A" wp14:editId="791FCEB1">
+              <wp:anchor distT="0" distB="0" distL="114300" distR="114300" simplePos="0" relativeHeight="251725824" behindDoc="0" locked="0" layoutInCell="1" allowOverlap="1">
                 <wp:simplePos x="0" y="0"/>
                 <wp:positionH relativeFrom="column">
-                  <wp:posOffset>5953125</wp:posOffset>
+                  <wp:posOffset>606056</wp:posOffset>
                 </wp:positionH>
                 <wp:positionV relativeFrom="paragraph">
-                  <wp:posOffset>134620</wp:posOffset>
+                  <wp:posOffset>269742</wp:posOffset>
                 </wp:positionV>
-                <wp:extent cx="28575" cy="552450"/>
-                <wp:effectExtent l="38100" t="0" r="66675" b="57150"/>
+                <wp:extent cx="148856" cy="318977"/>
+                <wp:effectExtent l="0" t="0" r="22860" b="24130"/>
                 <wp:wrapNone/>
-                <wp:docPr id="68" name="Straight Arrow Connector 68"/>
+                <wp:docPr id="20" name="Straight Connector 20"/>
                 <wp:cNvGraphicFramePr/>
                 <a:graphic xmlns:a="http://schemas.openxmlformats.org/drawingml/2006/main">
                   <a:graphicData uri="http://schemas.microsoft.com/office/word/2010/wordprocessingShape">
                     <wps:wsp>
                       <wps:cNvCnPr/>
                       <wps:spPr>
-                        <a:xfrm>
+                        <a:xfrm flipH="1">
                           <a:off x="0" y="0"/>
-                          <a:ext cx="28575" cy="552450"/>
+                          <a:ext cx="148856" cy="318977"/>
                         </a:xfrm>
-                        <a:prstGeom prst="straightConnector1">
+                        <a:prstGeom prst="line">
                           <a:avLst/>
                         </a:prstGeom>
-                        <a:ln>
-                          <a:tailEnd type="triangle"/>
-                        </a:ln>
                       </wps:spPr>
                       <wps:style>
                         <a:lnRef idx="1">
@@ -7097,9 +7326,9 @@
           </mc:Choice>
           <mc:Fallback>
             <w:pict>
-              <v:shape w14:anchorId="1FA4FA4E" id="Straight Arrow Connector 68" o:spid="_x0000_s1026" type="#_x0000_t32" style="position:absolute;margin-left:468.75pt;margin-top:10.6pt;width:2.25pt;height:43.5pt;z-index:251704320;visibility:visible;mso-wrap-style:square;mso-wrap-distance-left:9pt;mso-wrap-distance-top:0;mso-wrap-distance-right:9pt;mso-wrap-distance-bottom:0;mso-position-horizontal:absolute;mso-position-horizontal-relative:text;mso-position-vertical:absolute;mso-position-vertical-relative:text" o:gfxdata="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" strokecolor="black [3200]" strokeweight=".5pt">
-                <v:stroke endarrow="block" joinstyle="miter"/>
-              </v:shape>
+              <v:line w14:anchorId="3AA2DC30" id="Straight Connector 20" o:spid="_x0000_s1026" style="position:absolute;flip:x;z-index:251725824;visibility:visible;mso-wrap-style:square;mso-wrap-distance-left:9pt;mso-wrap-distance-top:0;mso-wrap-distance-right:9pt;mso-wrap-distance-bottom:0;mso-position-horizontal:absolute;mso-position-horizontal-relative:text;mso-position-vertical:absolute;mso-position-vertical-relative:text" from="47.7pt,21.25pt" to="59.4pt,46.35pt" o:gfxdata="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" strokecolor="black [3200]" strokeweight=".5pt">
+                <v:stroke joinstyle="miter"/>
+              </v:line>
             </w:pict>
           </mc:Fallback>
         </mc:AlternateContent>
@@ -7111,18 +7340,18 @@
         <mc:AlternateContent>
           <mc:Choice Requires="wps">
             <w:drawing>
-              <wp:anchor distT="0" distB="0" distL="114300" distR="114300" simplePos="0" relativeHeight="251699200" behindDoc="0" locked="0" layoutInCell="1" allowOverlap="1" wp14:anchorId="54494E31" wp14:editId="1B498B3D">
+              <wp:anchor distT="0" distB="0" distL="114300" distR="114300" simplePos="0" relativeHeight="251724800" behindDoc="0" locked="0" layoutInCell="1" allowOverlap="1">
                 <wp:simplePos x="0" y="0"/>
                 <wp:positionH relativeFrom="column">
-                  <wp:posOffset>1514475</wp:posOffset>
+                  <wp:posOffset>1507387</wp:posOffset>
                 </wp:positionH>
                 <wp:positionV relativeFrom="paragraph">
-                  <wp:posOffset>277495</wp:posOffset>
+                  <wp:posOffset>271736</wp:posOffset>
                 </wp:positionV>
-                <wp:extent cx="695325" cy="1295400"/>
-                <wp:effectExtent l="0" t="0" r="47625" b="57150"/>
+                <wp:extent cx="682920" cy="1284546"/>
+                <wp:effectExtent l="0" t="0" r="22225" b="30480"/>
                 <wp:wrapNone/>
-                <wp:docPr id="63" name="Straight Arrow Connector 63"/>
+                <wp:docPr id="19" name="Straight Connector 19"/>
                 <wp:cNvGraphicFramePr/>
                 <a:graphic xmlns:a="http://schemas.openxmlformats.org/drawingml/2006/main">
                   <a:graphicData uri="http://schemas.microsoft.com/office/word/2010/wordprocessingShape">
@@ -7131,14 +7360,11 @@
                       <wps:spPr>
                         <a:xfrm>
                           <a:off x="0" y="0"/>
-                          <a:ext cx="695325" cy="1295400"/>
+                          <a:ext cx="682920" cy="1284546"/>
                         </a:xfrm>
-                        <a:prstGeom prst="straightConnector1">
+                        <a:prstGeom prst="line">
                           <a:avLst/>
                         </a:prstGeom>
-                        <a:ln>
-                          <a:tailEnd type="triangle"/>
-                        </a:ln>
                       </wps:spPr>
                       <wps:style>
                         <a:lnRef idx="1">
@@ -7163,9 +7389,9 @@
           </mc:Choice>
           <mc:Fallback>
             <w:pict>
-              <v:shape w14:anchorId="6DB112BF" id="Straight Arrow Connector 63" o:spid="_x0000_s1026" type="#_x0000_t32" style="position:absolute;margin-left:119.25pt;margin-top:21.85pt;width:54.75pt;height:102pt;z-index:251699200;visibility:visible;mso-wrap-style:square;mso-wrap-distance-left:9pt;mso-wrap-distance-top:0;mso-wrap-distance-right:9pt;mso-wrap-distance-bottom:0;mso-position-horizontal:absolute;mso-position-horizontal-relative:text;mso-position-vertical:absolute;mso-position-vertical-relative:text" o:gfxdata="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" strokecolor="black [3200]" strokeweight=".5pt">
-                <v:stroke endarrow="block" joinstyle="miter"/>
-              </v:shape>
+              <v:line w14:anchorId="53245B7A" id="Straight Connector 19" o:spid="_x0000_s1026" style="position:absolute;z-index:251724800;visibility:visible;mso-wrap-style:square;mso-wrap-distance-left:9pt;mso-wrap-distance-top:0;mso-wrap-distance-right:9pt;mso-wrap-distance-bottom:0;mso-position-horizontal:absolute;mso-position-horizontal-relative:text;mso-position-vertical:absolute;mso-position-vertical-relative:text" from="118.7pt,21.4pt" to="172.45pt,122.55pt" o:gfxdata="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" strokecolor="black [3200]" strokeweight=".5pt">
+                <v:stroke joinstyle="miter"/>
+              </v:line>
             </w:pict>
           </mc:Fallback>
         </mc:AlternateContent>
@@ -7177,34 +7403,31 @@
         <mc:AlternateContent>
           <mc:Choice Requires="wps">
             <w:drawing>
-              <wp:anchor distT="0" distB="0" distL="114300" distR="114300" simplePos="0" relativeHeight="251694080" behindDoc="0" locked="0" layoutInCell="1" allowOverlap="1" wp14:anchorId="6F6F6A0A" wp14:editId="2043FB65">
+              <wp:anchor distT="0" distB="0" distL="114300" distR="114300" simplePos="0" relativeHeight="251723776" behindDoc="0" locked="0" layoutInCell="1" allowOverlap="1">
                 <wp:simplePos x="0" y="0"/>
                 <wp:positionH relativeFrom="column">
-                  <wp:posOffset>609600</wp:posOffset>
+                  <wp:posOffset>5954026</wp:posOffset>
                 </wp:positionH>
                 <wp:positionV relativeFrom="paragraph">
-                  <wp:posOffset>277495</wp:posOffset>
+                  <wp:posOffset>136614</wp:posOffset>
                 </wp:positionV>
-                <wp:extent cx="161925" cy="323850"/>
-                <wp:effectExtent l="38100" t="0" r="28575" b="57150"/>
+                <wp:extent cx="0" cy="547798"/>
+                <wp:effectExtent l="0" t="0" r="19050" b="24130"/>
                 <wp:wrapNone/>
-                <wp:docPr id="57" name="Straight Arrow Connector 57"/>
+                <wp:docPr id="18" name="Straight Connector 18"/>
                 <wp:cNvGraphicFramePr/>
                 <a:graphic xmlns:a="http://schemas.openxmlformats.org/drawingml/2006/main">
                   <a:graphicData uri="http://schemas.microsoft.com/office/word/2010/wordprocessingShape">
                     <wps:wsp>
                       <wps:cNvCnPr/>
                       <wps:spPr>
-                        <a:xfrm flipH="1">
+                        <a:xfrm>
                           <a:off x="0" y="0"/>
-                          <a:ext cx="161925" cy="323850"/>
+                          <a:ext cx="0" cy="547798"/>
                         </a:xfrm>
-                        <a:prstGeom prst="straightConnector1">
+                        <a:prstGeom prst="line">
                           <a:avLst/>
                         </a:prstGeom>
-                        <a:ln>
-                          <a:tailEnd type="triangle"/>
-                        </a:ln>
                       </wps:spPr>
                       <wps:style>
                         <a:lnRef idx="1">
@@ -7229,9 +7452,9 @@
           </mc:Choice>
           <mc:Fallback>
             <w:pict>
-              <v:shape w14:anchorId="148B6C8D" id="Straight Arrow Connector 57" o:spid="_x0000_s1026" type="#_x0000_t32" style="position:absolute;margin-left:48pt;margin-top:21.85pt;width:12.75pt;height:25.5pt;flip:x;z-index:251694080;visibility:visible;mso-wrap-style:square;mso-wrap-distance-left:9pt;mso-wrap-distance-top:0;mso-wrap-distance-right:9pt;mso-wrap-distance-bottom:0;mso-position-horizontal:absolute;mso-position-horizontal-relative:text;mso-position-vertical:absolute;mso-position-vertical-relative:text" o:gfxdata="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" strokecolor="black [3200]" strokeweight=".5pt">
-                <v:stroke endarrow="block" joinstyle="miter"/>
-              </v:shape>
+              <v:line w14:anchorId="0BCE3C04" id="Straight Connector 18" o:spid="_x0000_s1026" style="position:absolute;z-index:251723776;visibility:visible;mso-wrap-style:square;mso-wrap-distance-left:9pt;mso-wrap-distance-top:0;mso-wrap-distance-right:9pt;mso-wrap-distance-bottom:0;mso-position-horizontal:absolute;mso-position-horizontal-relative:text;mso-position-vertical:absolute;mso-position-vertical-relative:text" from="468.8pt,10.75pt" to="468.8pt,53.9pt" o:gfxdata="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" strokecolor="black [3200]" strokeweight=".5pt">
+                <v:stroke joinstyle="miter"/>
+              </v:line>
             </w:pict>
           </mc:Fallback>
         </mc:AlternateContent>
@@ -7312,7 +7535,7 @@
           </mc:Choice>
           <mc:Fallback>
             <w:pict>
-              <v:shape w14:anchorId="6B100B9C" id="Diamond 45" o:spid="_x0000_s1034" type="#_x0000_t4" style="position:absolute;margin-left:254.25pt;margin-top:2.3pt;width:103.5pt;height:69.75pt;z-index:251673600;visibility:visible;mso-wrap-style:square;mso-height-percent:0;mso-wrap-distance-left:9pt;mso-wrap-distance-top:0;mso-wrap-distance-right:9pt;mso-wrap-distance-bottom:0;mso-position-horizontal:absolute;mso-position-horizontal-relative:text;mso-position-vertical:absolute;mso-position-vertical-relative:text;mso-height-percent:0;mso-height-relative:margin;v-text-anchor:middle" o:gfxdata="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" fillcolor="white [3201]" strokecolor="black [3200]" strokeweight="1pt">
+              <v:shape w14:anchorId="6B100B9C" id="Diamond 45" o:spid="_x0000_s1035" type="#_x0000_t4" style="position:absolute;margin-left:254.25pt;margin-top:2.3pt;width:103.5pt;height:69.75pt;z-index:251673600;visibility:visible;mso-wrap-style:square;mso-height-percent:0;mso-wrap-distance-left:9pt;mso-wrap-distance-top:0;mso-wrap-distance-right:9pt;mso-wrap-distance-bottom:0;mso-position-horizontal:absolute;mso-position-horizontal-relative:text;mso-position-vertical:absolute;mso-position-vertical-relative:text;mso-height-percent:0;mso-height-relative:margin;v-text-anchor:middle" o:gfxdata="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" fillcolor="white [3201]" strokecolor="black [3200]" strokeweight="1pt">
                 <v:textbox>
                   <w:txbxContent>
                     <w:p>
@@ -7415,7 +7638,7 @@
           </mc:Choice>
           <mc:Fallback>
             <w:pict>
-              <v:rect w14:anchorId="76F5ED3B" id="Rectangle 38" o:spid="_x0000_s1035" style="position:absolute;margin-left:59.25pt;margin-top:.85pt;width:59.25pt;height:20.25pt;z-index:251661312;visibility:visible;mso-wrap-style:square;mso-width-percent:0;mso-height-percent:0;mso-wrap-distance-left:9pt;mso-wrap-distance-top:0;mso-wrap-distance-right:9pt;mso-wrap-distance-bottom:0;mso-position-horizontal:absolute;mso-position-horizontal-relative:text;mso-position-vertical:absolute;mso-position-vertical-relative:text;mso-width-percent:0;mso-height-percent:0;mso-width-relative:margin;mso-height-relative:margin;v-text-anchor:middle" o:gfxdata="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" fillcolor="white [3201]" strokecolor="black [3200]" strokeweight="1pt">
+              <v:rect w14:anchorId="76F5ED3B" id="Rectangle 38" o:spid="_x0000_s1036" style="position:absolute;margin-left:59.25pt;margin-top:.85pt;width:59.25pt;height:20.25pt;z-index:251661312;visibility:visible;mso-wrap-style:square;mso-width-percent:0;mso-height-percent:0;mso-wrap-distance-left:9pt;mso-wrap-distance-top:0;mso-wrap-distance-right:9pt;mso-wrap-distance-bottom:0;mso-position-horizontal:absolute;mso-position-horizontal-relative:text;mso-position-vertical:absolute;mso-position-vertical-relative:text;mso-width-percent:0;mso-height-percent:0;mso-width-relative:margin;mso-height-relative:margin;v-text-anchor:middle" o:gfxdata="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" fillcolor="white [3201]" strokecolor="black [3200]" strokeweight="1pt">
                 <v:textbox>
                   <w:txbxContent>
                     <w:p>
@@ -7612,7 +7835,7 @@
           </mc:Choice>
           <mc:Fallback>
             <w:pict>
-              <v:rect w14:anchorId="52DAEAC4" id="Rectangle 44" o:spid="_x0000_s1036" style="position:absolute;margin-left:435.75pt;margin-top:8.35pt;width:86.25pt;height:19.5pt;z-index:251671552;visibility:visible;mso-wrap-style:square;mso-width-percent:0;mso-height-percent:0;mso-wrap-distance-left:9pt;mso-wrap-distance-top:0;mso-wrap-distance-right:9pt;mso-wrap-distance-bottom:0;mso-position-horizontal:absolute;mso-position-horizontal-relative:text;mso-position-vertical:absolute;mso-position-vertical-relative:text;mso-width-percent:0;mso-height-percent:0;mso-width-relative:margin;mso-height-relative:margin;v-text-anchor:middle" o:gfxdata="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" fillcolor="white [3201]" strokecolor="black [3200]" strokeweight="1pt">
+              <v:rect w14:anchorId="52DAEAC4" id="Rectangle 44" o:spid="_x0000_s1037" style="position:absolute;margin-left:435.75pt;margin-top:8.35pt;width:86.25pt;height:19.5pt;z-index:251671552;visibility:visible;mso-wrap-style:square;mso-width-percent:0;mso-height-percent:0;mso-wrap-distance-left:9pt;mso-wrap-distance-top:0;mso-wrap-distance-right:9pt;mso-wrap-distance-bottom:0;mso-position-horizontal:absolute;mso-position-horizontal-relative:text;mso-position-vertical:absolute;mso-position-vertical-relative:text;mso-width-percent:0;mso-height-percent:0;mso-width-relative:margin;mso-height-relative:margin;v-text-anchor:middle" o:gfxdata="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" fillcolor="white [3201]" strokecolor="black [3200]" strokeweight="1pt">
                 <v:textbox>
                   <w:txbxContent>
                     <w:p>
@@ -7716,7 +7939,7 @@
           </mc:Choice>
           <mc:Fallback>
             <w:pict>
-              <v:shape w14:anchorId="02BDCCCF" id="Diamond 16" o:spid="_x0000_s1037" type="#_x0000_t4" style="position:absolute;margin-left:0;margin-top:1.5pt;width:92.25pt;height:42pt;z-index:251675648;visibility:visible;mso-wrap-style:square;mso-width-percent:0;mso-height-percent:0;mso-wrap-distance-left:9pt;mso-wrap-distance-top:0;mso-wrap-distance-right:9pt;mso-wrap-distance-bottom:0;mso-position-horizontal:left;mso-position-horizontal-relative:margin;mso-position-vertical:absolute;mso-position-vertical-relative:text;mso-width-percent:0;mso-height-percent:0;mso-width-relative:margin;mso-height-relative:margin;v-text-anchor:middle" o:gfxdata="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" fillcolor="white [3201]" strokecolor="black [3200]" strokeweight="1pt">
+              <v:shape w14:anchorId="02BDCCCF" id="Diamond 16" o:spid="_x0000_s1038" type="#_x0000_t4" style="position:absolute;margin-left:0;margin-top:1.5pt;width:92.25pt;height:42pt;z-index:251675648;visibility:visible;mso-wrap-style:square;mso-width-percent:0;mso-height-percent:0;mso-wrap-distance-left:9pt;mso-wrap-distance-top:0;mso-wrap-distance-right:9pt;mso-wrap-distance-bottom:0;mso-position-horizontal:left;mso-position-horizontal-relative:margin;mso-position-vertical:absolute;mso-position-vertical-relative:text;mso-width-percent:0;mso-height-percent:0;mso-width-relative:margin;mso-height-relative:margin;v-text-anchor:middle" o:gfxdata="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" fillcolor="white [3201]" strokecolor="black [3200]" strokeweight="1pt">
                 <v:textbox>
                   <w:txbxContent>
                     <w:p>
@@ -7765,18 +7988,18 @@
         <mc:AlternateContent>
           <mc:Choice Requires="wps">
             <w:drawing>
-              <wp:anchor distT="0" distB="0" distL="114300" distR="114300" simplePos="0" relativeHeight="251705344" behindDoc="0" locked="0" layoutInCell="1" allowOverlap="1">
+              <wp:anchor distT="0" distB="0" distL="114300" distR="114300" simplePos="0" relativeHeight="251728896" behindDoc="0" locked="0" layoutInCell="1" allowOverlap="1">
                 <wp:simplePos x="0" y="0"/>
                 <wp:positionH relativeFrom="column">
-                  <wp:posOffset>3886200</wp:posOffset>
+                  <wp:posOffset>3891516</wp:posOffset>
                 </wp:positionH>
                 <wp:positionV relativeFrom="paragraph">
-                  <wp:posOffset>58420</wp:posOffset>
+                  <wp:posOffset>64179</wp:posOffset>
                 </wp:positionV>
-                <wp:extent cx="504825" cy="628650"/>
-                <wp:effectExtent l="0" t="0" r="66675" b="57150"/>
+                <wp:extent cx="566406" cy="624220"/>
+                <wp:effectExtent l="0" t="0" r="24765" b="23495"/>
                 <wp:wrapNone/>
-                <wp:docPr id="69" name="Straight Arrow Connector 69"/>
+                <wp:docPr id="23" name="Straight Connector 23"/>
                 <wp:cNvGraphicFramePr/>
                 <a:graphic xmlns:a="http://schemas.openxmlformats.org/drawingml/2006/main">
                   <a:graphicData uri="http://schemas.microsoft.com/office/word/2010/wordprocessingShape">
@@ -7785,14 +8008,11 @@
                       <wps:spPr>
                         <a:xfrm>
                           <a:off x="0" y="0"/>
-                          <a:ext cx="504825" cy="628650"/>
+                          <a:ext cx="566406" cy="624220"/>
                         </a:xfrm>
-                        <a:prstGeom prst="straightConnector1">
+                        <a:prstGeom prst="line">
                           <a:avLst/>
                         </a:prstGeom>
-                        <a:ln>
-                          <a:tailEnd type="triangle"/>
-                        </a:ln>
                       </wps:spPr>
                       <wps:style>
                         <a:lnRef idx="1">
@@ -7817,9 +8037,9 @@
           </mc:Choice>
           <mc:Fallback>
             <w:pict>
-              <v:shape w14:anchorId="6A726724" id="Straight Arrow Connector 69" o:spid="_x0000_s1026" type="#_x0000_t32" style="position:absolute;margin-left:306pt;margin-top:4.6pt;width:39.75pt;height:49.5pt;z-index:251705344;visibility:visible;mso-wrap-style:square;mso-wrap-distance-left:9pt;mso-wrap-distance-top:0;mso-wrap-distance-right:9pt;mso-wrap-distance-bottom:0;mso-position-horizontal:absolute;mso-position-horizontal-relative:text;mso-position-vertical:absolute;mso-position-vertical-relative:text" o:gfxdata="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" strokecolor="black [3200]" strokeweight=".5pt">
-                <v:stroke endarrow="block" joinstyle="miter"/>
-              </v:shape>
+              <v:line w14:anchorId="5D1ACD9D" id="Straight Connector 23" o:spid="_x0000_s1026" style="position:absolute;z-index:251728896;visibility:visible;mso-wrap-style:square;mso-wrap-distance-left:9pt;mso-wrap-distance-top:0;mso-wrap-distance-right:9pt;mso-wrap-distance-bottom:0;mso-position-horizontal:absolute;mso-position-horizontal-relative:text;mso-position-vertical:absolute;mso-position-vertical-relative:text" from="306.4pt,5.05pt" to="351pt,54.2pt" o:gfxdata="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" strokecolor="black [3200]" strokeweight=".5pt">
+                <v:stroke joinstyle="miter"/>
+              </v:line>
             </w:pict>
           </mc:Fallback>
         </mc:AlternateContent>
@@ -7831,18 +8051,18 @@
         <mc:AlternateContent>
           <mc:Choice Requires="wps">
             <w:drawing>
-              <wp:anchor distT="0" distB="0" distL="114300" distR="114300" simplePos="0" relativeHeight="251695104" behindDoc="0" locked="0" layoutInCell="1" allowOverlap="1">
+              <wp:anchor distT="0" distB="0" distL="114300" distR="114300" simplePos="0" relativeHeight="251726848" behindDoc="0" locked="0" layoutInCell="1" allowOverlap="1">
                 <wp:simplePos x="0" y="0"/>
                 <wp:positionH relativeFrom="column">
-                  <wp:posOffset>561975</wp:posOffset>
+                  <wp:posOffset>531628</wp:posOffset>
                 </wp:positionH>
                 <wp:positionV relativeFrom="paragraph">
-                  <wp:posOffset>267970</wp:posOffset>
+                  <wp:posOffset>264869</wp:posOffset>
                 </wp:positionV>
-                <wp:extent cx="38100" cy="285750"/>
-                <wp:effectExtent l="57150" t="0" r="57150" b="57150"/>
+                <wp:extent cx="59808" cy="285307"/>
+                <wp:effectExtent l="0" t="0" r="35560" b="19685"/>
                 <wp:wrapNone/>
-                <wp:docPr id="58" name="Straight Arrow Connector 58"/>
+                <wp:docPr id="21" name="Straight Connector 21"/>
                 <wp:cNvGraphicFramePr/>
                 <a:graphic xmlns:a="http://schemas.openxmlformats.org/drawingml/2006/main">
                   <a:graphicData uri="http://schemas.microsoft.com/office/word/2010/wordprocessingShape">
@@ -7851,14 +8071,11 @@
                       <wps:spPr>
                         <a:xfrm flipH="1">
                           <a:off x="0" y="0"/>
-                          <a:ext cx="38100" cy="285750"/>
+                          <a:ext cx="59808" cy="285307"/>
                         </a:xfrm>
-                        <a:prstGeom prst="straightConnector1">
+                        <a:prstGeom prst="line">
                           <a:avLst/>
                         </a:prstGeom>
-                        <a:ln>
-                          <a:tailEnd type="triangle"/>
-                        </a:ln>
                       </wps:spPr>
                       <wps:style>
                         <a:lnRef idx="1">
@@ -7883,9 +8100,9 @@
           </mc:Choice>
           <mc:Fallback>
             <w:pict>
-              <v:shape w14:anchorId="0CDDF197" id="Straight Arrow Connector 58" o:spid="_x0000_s1026" type="#_x0000_t32" style="position:absolute;margin-left:44.25pt;margin-top:21.1pt;width:3pt;height:22.5pt;flip:x;z-index:251695104;visibility:visible;mso-wrap-style:square;mso-wrap-distance-left:9pt;mso-wrap-distance-top:0;mso-wrap-distance-right:9pt;mso-wrap-distance-bottom:0;mso-position-horizontal:absolute;mso-position-horizontal-relative:text;mso-position-vertical:absolute;mso-position-vertical-relative:text" o:gfxdata="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" strokecolor="black [3200]" strokeweight=".5pt">
-                <v:stroke endarrow="block" joinstyle="miter"/>
-              </v:shape>
+              <v:line w14:anchorId="6E241F0A" id="Straight Connector 21" o:spid="_x0000_s1026" style="position:absolute;flip:x;z-index:251726848;visibility:visible;mso-wrap-style:square;mso-wrap-distance-left:9pt;mso-wrap-distance-top:0;mso-wrap-distance-right:9pt;mso-wrap-distance-bottom:0;mso-position-horizontal:absolute;mso-position-horizontal-relative:text;mso-position-vertical:absolute;mso-position-vertical-relative:text" from="41.85pt,20.85pt" to="46.55pt,43.3pt" o:gfxdata="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" strokecolor="black [3200]" strokeweight=".5pt">
+                <v:stroke joinstyle="miter"/>
+              </v:line>
             </w:pict>
           </mc:Fallback>
         </mc:AlternateContent>
@@ -7976,7 +8193,7 @@
           </mc:Choice>
           <mc:Fallback>
             <w:pict>
-              <v:rect w14:anchorId="04EE84F7" id="Rectangle 39" o:spid="_x0000_s1038" style="position:absolute;margin-left:-21pt;margin-top:21.15pt;width:67.5pt;height:20.25pt;z-index:251662336;visibility:visible;mso-wrap-style:square;mso-wrap-distance-left:9pt;mso-wrap-distance-top:0;mso-wrap-distance-right:9pt;mso-wrap-distance-bottom:0;mso-position-horizontal:absolute;mso-position-horizontal-relative:text;mso-position-vertical:absolute;mso-position-vertical-relative:text;v-text-anchor:middle" o:gfxdata="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" fillcolor="white [3201]" strokecolor="black [3200]" strokeweight="1pt">
+              <v:rect w14:anchorId="04EE84F7" id="Rectangle 39" o:spid="_x0000_s1039" style="position:absolute;margin-left:-21pt;margin-top:21.15pt;width:67.5pt;height:20.25pt;z-index:251662336;visibility:visible;mso-wrap-style:square;mso-wrap-distance-left:9pt;mso-wrap-distance-top:0;mso-wrap-distance-right:9pt;mso-wrap-distance-bottom:0;mso-position-horizontal:absolute;mso-position-horizontal-relative:text;mso-position-vertical:absolute;mso-position-vertical-relative:text;v-text-anchor:middle" o:gfxdata="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" fillcolor="white [3201]" strokecolor="black [3200]" strokeweight="1pt">
                 <v:textbox>
                   <w:txbxContent>
                     <w:p>
@@ -8052,8 +8269,6 @@
         <w:tab/>
         <w:t xml:space="preserve">          N</w:t>
       </w:r>
-      <w:bookmarkStart w:id="365" w:name="_GoBack"/>
-      <w:bookmarkEnd w:id="365"/>
     </w:p>
     <w:p>
       <w:r>
@@ -8064,18 +8279,18 @@
         <mc:AlternateContent>
           <mc:Choice Requires="wps">
             <w:drawing>
-              <wp:anchor distT="0" distB="0" distL="114300" distR="114300" simplePos="0" relativeHeight="251698176" behindDoc="0" locked="0" layoutInCell="1" allowOverlap="1">
+              <wp:anchor distT="0" distB="0" distL="114300" distR="114300" simplePos="0" relativeHeight="251734016" behindDoc="0" locked="0" layoutInCell="1" allowOverlap="1">
                 <wp:simplePos x="0" y="0"/>
                 <wp:positionH relativeFrom="column">
-                  <wp:posOffset>600075</wp:posOffset>
+                  <wp:posOffset>552893</wp:posOffset>
                 </wp:positionH>
                 <wp:positionV relativeFrom="paragraph">
-                  <wp:posOffset>230505</wp:posOffset>
+                  <wp:posOffset>236486</wp:posOffset>
                 </wp:positionV>
-                <wp:extent cx="38100" cy="666750"/>
-                <wp:effectExtent l="38100" t="0" r="95250" b="57150"/>
+                <wp:extent cx="95693" cy="635960"/>
+                <wp:effectExtent l="0" t="0" r="19050" b="31115"/>
                 <wp:wrapNone/>
-                <wp:docPr id="61" name="Straight Arrow Connector 61"/>
+                <wp:docPr id="28" name="Straight Connector 28"/>
                 <wp:cNvGraphicFramePr/>
                 <a:graphic xmlns:a="http://schemas.openxmlformats.org/drawingml/2006/main">
                   <a:graphicData uri="http://schemas.microsoft.com/office/word/2010/wordprocessingShape">
@@ -8084,14 +8299,11 @@
                       <wps:spPr>
                         <a:xfrm>
                           <a:off x="0" y="0"/>
-                          <a:ext cx="38100" cy="666750"/>
+                          <a:ext cx="95693" cy="635960"/>
                         </a:xfrm>
-                        <a:prstGeom prst="straightConnector1">
+                        <a:prstGeom prst="line">
                           <a:avLst/>
                         </a:prstGeom>
-                        <a:ln>
-                          <a:tailEnd type="triangle"/>
-                        </a:ln>
                       </wps:spPr>
                       <wps:style>
                         <a:lnRef idx="1">
@@ -8116,9 +8328,9 @@
           </mc:Choice>
           <mc:Fallback>
             <w:pict>
-              <v:shape w14:anchorId="265E332D" id="Straight Arrow Connector 61" o:spid="_x0000_s1026" type="#_x0000_t32" style="position:absolute;margin-left:47.25pt;margin-top:18.15pt;width:3pt;height:52.5pt;z-index:251698176;visibility:visible;mso-wrap-style:square;mso-wrap-distance-left:9pt;mso-wrap-distance-top:0;mso-wrap-distance-right:9pt;mso-wrap-distance-bottom:0;mso-position-horizontal:absolute;mso-position-horizontal-relative:text;mso-position-vertical:absolute;mso-position-vertical-relative:text" o:gfxdata="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" strokecolor="black [3200]" strokeweight=".5pt">
-                <v:stroke endarrow="block" joinstyle="miter"/>
-              </v:shape>
+              <v:line w14:anchorId="1839220E" id="Straight Connector 28" o:spid="_x0000_s1026" style="position:absolute;z-index:251734016;visibility:visible;mso-wrap-style:square;mso-wrap-distance-left:9pt;mso-wrap-distance-top:0;mso-wrap-distance-right:9pt;mso-wrap-distance-bottom:0;mso-position-horizontal:absolute;mso-position-horizontal-relative:text;mso-position-vertical:absolute;mso-position-vertical-relative:text" from="43.55pt,18.6pt" to="51.1pt,68.7pt" o:gfxdata="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" strokecolor="black [3200]" strokeweight=".5pt">
+                <v:stroke joinstyle="miter"/>
+              </v:line>
             </w:pict>
           </mc:Fallback>
         </mc:AlternateContent>
@@ -8209,7 +8421,7 @@
           </mc:Choice>
           <mc:Fallback>
             <w:pict>
-              <v:rect id="Rectangle 50" o:spid="_x0000_s1039" style="position:absolute;margin-left:305.25pt;margin-top:9.15pt;width:85.5pt;height:20.25pt;z-index:251685888;visibility:visible;mso-wrap-style:square;mso-width-percent:0;mso-height-percent:0;mso-wrap-distance-left:9pt;mso-wrap-distance-top:0;mso-wrap-distance-right:9pt;mso-wrap-distance-bottom:0;mso-position-horizontal:absolute;mso-position-horizontal-relative:text;mso-position-vertical:absolute;mso-position-vertical-relative:text;mso-width-percent:0;mso-height-percent:0;mso-width-relative:margin;mso-height-relative:margin;v-text-anchor:middle" o:gfxdata="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" fillcolor="white [3201]" strokecolor="black [3200]" strokeweight="1pt">
+              <v:rect id="Rectangle 50" o:spid="_x0000_s1040" style="position:absolute;margin-left:305.25pt;margin-top:9.15pt;width:85.5pt;height:20.25pt;z-index:251685888;visibility:visible;mso-wrap-style:square;mso-width-percent:0;mso-height-percent:0;mso-wrap-distance-left:9pt;mso-wrap-distance-top:0;mso-wrap-distance-right:9pt;mso-wrap-distance-bottom:0;mso-position-horizontal:absolute;mso-position-horizontal-relative:text;mso-position-vertical:absolute;mso-position-vertical-relative:text;mso-width-percent:0;mso-height-percent:0;mso-width-relative:margin;mso-height-relative:margin;v-text-anchor:middle" o:gfxdata="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" fillcolor="white [3201]" strokecolor="black [3200]" strokeweight="1pt">
                 <v:textbox>
                   <w:txbxContent>
                     <w:p>
@@ -8313,7 +8525,7 @@
           </mc:Choice>
           <mc:Fallback>
             <w:pict>
-              <v:shape w14:anchorId="2F049DFA" id="Diamond 47" o:spid="_x0000_s1040" type="#_x0000_t4" style="position:absolute;margin-left:122.25pt;margin-top:9.9pt;width:99.75pt;height:67.5pt;z-index:251681792;visibility:visible;mso-wrap-style:square;mso-width-percent:0;mso-height-percent:0;mso-wrap-distance-left:9pt;mso-wrap-distance-top:0;mso-wrap-distance-right:9pt;mso-wrap-distance-bottom:0;mso-position-horizontal:absolute;mso-position-horizontal-relative:margin;mso-position-vertical:absolute;mso-position-vertical-relative:text;mso-width-percent:0;mso-height-percent:0;mso-width-relative:margin;mso-height-relative:margin;v-text-anchor:middle" o:gfxdata="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" fillcolor="white [3201]" strokecolor="black [3200]" strokeweight="1pt">
+              <v:shape w14:anchorId="2F049DFA" id="Diamond 47" o:spid="_x0000_s1041" type="#_x0000_t4" style="position:absolute;margin-left:122.25pt;margin-top:9.9pt;width:99.75pt;height:67.5pt;z-index:251681792;visibility:visible;mso-wrap-style:square;mso-width-percent:0;mso-height-percent:0;mso-wrap-distance-left:9pt;mso-wrap-distance-top:0;mso-wrap-distance-right:9pt;mso-wrap-distance-bottom:0;mso-position-horizontal:absolute;mso-position-horizontal-relative:margin;mso-position-vertical:absolute;mso-position-vertical-relative:text;mso-width-percent:0;mso-height-percent:0;mso-width-relative:margin;mso-height-relative:margin;v-text-anchor:middle" o:gfxdata="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" fillcolor="white [3201]" strokecolor="black [3200]" strokeweight="1pt">
                 <v:textbox>
                   <w:txbxContent>
                     <w:p>
@@ -8346,18 +8558,18 @@
         <mc:AlternateContent>
           <mc:Choice Requires="wps">
             <w:drawing>
-              <wp:anchor distT="0" distB="0" distL="114300" distR="114300" simplePos="0" relativeHeight="251703296" behindDoc="0" locked="0" layoutInCell="1" allowOverlap="1">
+              <wp:anchor distT="0" distB="0" distL="114300" distR="114300" simplePos="0" relativeHeight="251729920" behindDoc="0" locked="0" layoutInCell="1" allowOverlap="1">
                 <wp:simplePos x="0" y="0"/>
                 <wp:positionH relativeFrom="column">
-                  <wp:posOffset>4514850</wp:posOffset>
+                  <wp:posOffset>4614530</wp:posOffset>
                 </wp:positionH>
                 <wp:positionV relativeFrom="paragraph">
-                  <wp:posOffset>87630</wp:posOffset>
+                  <wp:posOffset>88959</wp:posOffset>
                 </wp:positionV>
-                <wp:extent cx="314325" cy="714375"/>
-                <wp:effectExtent l="0" t="0" r="66675" b="47625"/>
+                <wp:extent cx="219075" cy="731653"/>
+                <wp:effectExtent l="0" t="0" r="28575" b="30480"/>
                 <wp:wrapNone/>
-                <wp:docPr id="67" name="Straight Arrow Connector 67"/>
+                <wp:docPr id="24" name="Straight Connector 24"/>
                 <wp:cNvGraphicFramePr/>
                 <a:graphic xmlns:a="http://schemas.openxmlformats.org/drawingml/2006/main">
                   <a:graphicData uri="http://schemas.microsoft.com/office/word/2010/wordprocessingShape">
@@ -8366,14 +8578,11 @@
                       <wps:spPr>
                         <a:xfrm>
                           <a:off x="0" y="0"/>
-                          <a:ext cx="314325" cy="714375"/>
+                          <a:ext cx="219075" cy="731653"/>
                         </a:xfrm>
-                        <a:prstGeom prst="straightConnector1">
+                        <a:prstGeom prst="line">
                           <a:avLst/>
                         </a:prstGeom>
-                        <a:ln>
-                          <a:tailEnd type="triangle"/>
-                        </a:ln>
                       </wps:spPr>
                       <wps:style>
                         <a:lnRef idx="1">
@@ -8398,9 +8607,9 @@
           </mc:Choice>
           <mc:Fallback>
             <w:pict>
-              <v:shape w14:anchorId="1CF14E74" id="Straight Arrow Connector 67" o:spid="_x0000_s1026" type="#_x0000_t32" style="position:absolute;margin-left:355.5pt;margin-top:6.9pt;width:24.75pt;height:56.25pt;z-index:251703296;visibility:visible;mso-wrap-style:square;mso-wrap-distance-left:9pt;mso-wrap-distance-top:0;mso-wrap-distance-right:9pt;mso-wrap-distance-bottom:0;mso-position-horizontal:absolute;mso-position-horizontal-relative:text;mso-position-vertical:absolute;mso-position-vertical-relative:text" o:gfxdata="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" strokecolor="black [3200]" strokeweight=".5pt">
-                <v:stroke endarrow="block" joinstyle="miter"/>
-              </v:shape>
+              <v:line w14:anchorId="1EAC5525" id="Straight Connector 24" o:spid="_x0000_s1026" style="position:absolute;z-index:251729920;visibility:visible;mso-wrap-style:square;mso-wrap-distance-left:9pt;mso-wrap-distance-top:0;mso-wrap-distance-right:9pt;mso-wrap-distance-bottom:0;mso-position-horizontal:absolute;mso-position-horizontal-relative:text;mso-position-vertical:absolute;mso-position-vertical-relative:text" from="363.35pt,7pt" to="380.6pt,64.6pt" o:gfxdata="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" strokecolor="black [3200]" strokeweight=".5pt">
+                <v:stroke joinstyle="miter"/>
+              </v:line>
             </w:pict>
           </mc:Fallback>
         </mc:AlternateContent>
@@ -8409,7 +8618,22 @@
         <w:tab/>
       </w:r>
     </w:p>
-    <w:p/>
+    <w:p>
+      <w:pPr>
+        <w:rPr>
+          <w:b/>
+        </w:rPr>
+      </w:pPr>
+      <w:r>
+        <w:t xml:space="preserve">                 </w:t>
+      </w:r>
+      <w:r>
+        <w:rPr>
+          <w:b/>
+        </w:rPr>
+        <w:t>1</w:t>
+      </w:r>
+    </w:p>
     <w:p>
       <w:pPr>
         <w:tabs>
@@ -8424,18 +8648,18 @@
         <mc:AlternateContent>
           <mc:Choice Requires="wps">
             <w:drawing>
-              <wp:anchor distT="0" distB="0" distL="114300" distR="114300" simplePos="0" relativeHeight="251701248" behindDoc="0" locked="0" layoutInCell="1" allowOverlap="1">
+              <wp:anchor distT="0" distB="0" distL="114300" distR="114300" simplePos="0" relativeHeight="251730944" behindDoc="0" locked="0" layoutInCell="1" allowOverlap="1">
                 <wp:simplePos x="0" y="0"/>
                 <wp:positionH relativeFrom="column">
-                  <wp:posOffset>2190750</wp:posOffset>
+                  <wp:posOffset>2179674</wp:posOffset>
                 </wp:positionH>
                 <wp:positionV relativeFrom="paragraph">
-                  <wp:posOffset>125730</wp:posOffset>
+                  <wp:posOffset>128166</wp:posOffset>
                 </wp:positionV>
-                <wp:extent cx="447675" cy="1657350"/>
-                <wp:effectExtent l="0" t="0" r="66675" b="57150"/>
+                <wp:extent cx="414670" cy="1641401"/>
+                <wp:effectExtent l="0" t="0" r="23495" b="35560"/>
                 <wp:wrapNone/>
-                <wp:docPr id="65" name="Straight Arrow Connector 65"/>
+                <wp:docPr id="25" name="Straight Connector 25"/>
                 <wp:cNvGraphicFramePr/>
                 <a:graphic xmlns:a="http://schemas.openxmlformats.org/drawingml/2006/main">
                   <a:graphicData uri="http://schemas.microsoft.com/office/word/2010/wordprocessingShape">
@@ -8444,14 +8668,11 @@
                       <wps:spPr>
                         <a:xfrm>
                           <a:off x="0" y="0"/>
-                          <a:ext cx="447675" cy="1657350"/>
+                          <a:ext cx="414670" cy="1641401"/>
                         </a:xfrm>
-                        <a:prstGeom prst="straightConnector1">
+                        <a:prstGeom prst="line">
                           <a:avLst/>
                         </a:prstGeom>
-                        <a:ln>
-                          <a:tailEnd type="triangle"/>
-                        </a:ln>
                       </wps:spPr>
                       <wps:style>
                         <a:lnRef idx="1">
@@ -8476,9 +8697,9 @@
           </mc:Choice>
           <mc:Fallback>
             <w:pict>
-              <v:shape w14:anchorId="167BB3EB" id="Straight Arrow Connector 65" o:spid="_x0000_s1026" type="#_x0000_t32" style="position:absolute;margin-left:172.5pt;margin-top:9.9pt;width:35.25pt;height:130.5pt;z-index:251701248;visibility:visible;mso-wrap-style:square;mso-wrap-distance-left:9pt;mso-wrap-distance-top:0;mso-wrap-distance-right:9pt;mso-wrap-distance-bottom:0;mso-position-horizontal:absolute;mso-position-horizontal-relative:text;mso-position-vertical:absolute;mso-position-vertical-relative:text" o:gfxdata="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" strokecolor="black [3200]" strokeweight=".5pt">
-                <v:stroke endarrow="block" joinstyle="miter"/>
-              </v:shape>
+              <v:line w14:anchorId="5901B06F" id="Straight Connector 25" o:spid="_x0000_s1026" style="position:absolute;z-index:251730944;visibility:visible;mso-wrap-style:square;mso-wrap-distance-left:9pt;mso-wrap-distance-top:0;mso-wrap-distance-right:9pt;mso-wrap-distance-bottom:0;mso-position-horizontal:absolute;mso-position-horizontal-relative:text;mso-position-vertical:absolute;mso-position-vertical-relative:text" from="171.65pt,10.1pt" to="204.3pt,139.35pt" o:gfxdata="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" strokecolor="black [3200]" strokeweight=".5pt">
+                <v:stroke joinstyle="miter"/>
+              </v:line>
             </w:pict>
           </mc:Fallback>
         </mc:AlternateContent>
@@ -8562,7 +8783,7 @@
           </mc:Choice>
           <mc:Fallback>
             <w:pict>
-              <v:shape w14:anchorId="597A21C0" id="Diamond 51" o:spid="_x0000_s1041" type="#_x0000_t4" style="position:absolute;margin-left:319.5pt;margin-top:18.9pt;width:121.2pt;height:58.5pt;z-index:251687936;visibility:visible;mso-wrap-style:square;mso-width-percent:0;mso-height-percent:0;mso-wrap-distance-left:9pt;mso-wrap-distance-top:0;mso-wrap-distance-right:9pt;mso-wrap-distance-bottom:0;mso-position-horizontal:absolute;mso-position-horizontal-relative:text;mso-position-vertical:absolute;mso-position-vertical-relative:text;mso-width-percent:0;mso-height-percent:0;mso-width-relative:margin;mso-height-relative:margin;v-text-anchor:middle" o:gfxdata="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" fillcolor="white [3201]" strokecolor="black [3200]" strokeweight="1pt">
+              <v:shape w14:anchorId="597A21C0" id="Diamond 51" o:spid="_x0000_s1042" type="#_x0000_t4" style="position:absolute;margin-left:319.5pt;margin-top:18.9pt;width:121.2pt;height:58.5pt;z-index:251687936;visibility:visible;mso-wrap-style:square;mso-width-percent:0;mso-height-percent:0;mso-wrap-distance-left:9pt;mso-wrap-distance-top:0;mso-wrap-distance-right:9pt;mso-wrap-distance-bottom:0;mso-position-horizontal:absolute;mso-position-horizontal-relative:text;mso-position-vertical:absolute;mso-position-vertical-relative:text;mso-width-percent:0;mso-height-percent:0;mso-width-relative:margin;mso-height-relative:margin;v-text-anchor:middle" o:gfxdata="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" fillcolor="white [3201]" strokecolor="black [3200]" strokeweight="1pt">
                 <v:textbox>
                   <w:txbxContent>
                     <w:p>
@@ -8666,7 +8887,7 @@
           </mc:Choice>
           <mc:Fallback>
             <w:pict>
-              <v:shape w14:anchorId="4CE36C1F" id="Diamond 48" o:spid="_x0000_s1042" type="#_x0000_t4" style="position:absolute;margin-left:0;margin-top:1.45pt;width:99.75pt;height:72.75pt;z-index:251683840;visibility:visible;mso-wrap-style:square;mso-width-percent:0;mso-height-percent:0;mso-wrap-distance-left:9pt;mso-wrap-distance-top:0;mso-wrap-distance-right:9pt;mso-wrap-distance-bottom:0;mso-position-horizontal:absolute;mso-position-horizontal-relative:margin;mso-position-vertical:absolute;mso-position-vertical-relative:text;mso-width-percent:0;mso-height-percent:0;mso-width-relative:margin;mso-height-relative:margin;v-text-anchor:middle" o:gfxdata="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" fillcolor="white [3201]" strokecolor="black [3200]" strokeweight="1pt">
+              <v:shape w14:anchorId="4CE36C1F" id="Diamond 48" o:spid="_x0000_s1043" type="#_x0000_t4" style="position:absolute;margin-left:0;margin-top:1.45pt;width:99.75pt;height:72.75pt;z-index:251683840;visibility:visible;mso-wrap-style:square;mso-width-percent:0;mso-height-percent:0;mso-wrap-distance-left:9pt;mso-wrap-distance-top:0;mso-wrap-distance-right:9pt;mso-wrap-distance-bottom:0;mso-position-horizontal:absolute;mso-position-horizontal-relative:margin;mso-position-vertical:absolute;mso-position-vertical-relative:text;mso-width-percent:0;mso-height-percent:0;mso-width-relative:margin;mso-height-relative:margin;v-text-anchor:middle" o:gfxdata="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" fillcolor="white [3201]" strokecolor="black [3200]" strokeweight="1pt">
                 <v:textbox>
                   <w:txbxContent>
                     <w:p>
@@ -8699,34 +8920,31 @@
         <mc:AlternateContent>
           <mc:Choice Requires="wps">
             <w:drawing>
-              <wp:anchor distT="0" distB="0" distL="114300" distR="114300" simplePos="0" relativeHeight="251702272" behindDoc="0" locked="0" layoutInCell="1" allowOverlap="1">
+              <wp:anchor distT="0" distB="0" distL="114300" distR="114300" simplePos="0" relativeHeight="251732992" behindDoc="0" locked="0" layoutInCell="1" allowOverlap="1">
                 <wp:simplePos x="0" y="0"/>
                 <wp:positionH relativeFrom="column">
-                  <wp:posOffset>3238500</wp:posOffset>
+                  <wp:posOffset>3267297</wp:posOffset>
                 </wp:positionH>
                 <wp:positionV relativeFrom="paragraph">
-                  <wp:posOffset>716915</wp:posOffset>
+                  <wp:posOffset>676378</wp:posOffset>
                 </wp:positionV>
-                <wp:extent cx="1590675" cy="752475"/>
-                <wp:effectExtent l="38100" t="0" r="28575" b="66675"/>
+                <wp:extent cx="1591782" cy="808075"/>
+                <wp:effectExtent l="0" t="0" r="27940" b="30480"/>
                 <wp:wrapNone/>
-                <wp:docPr id="66" name="Straight Arrow Connector 66"/>
+                <wp:docPr id="27" name="Straight Connector 27"/>
                 <wp:cNvGraphicFramePr/>
                 <a:graphic xmlns:a="http://schemas.openxmlformats.org/drawingml/2006/main">
                   <a:graphicData uri="http://schemas.microsoft.com/office/word/2010/wordprocessingShape">
                     <wps:wsp>
                       <wps:cNvCnPr/>
                       <wps:spPr>
-                        <a:xfrm flipH="1">
+                        <a:xfrm flipV="1">
                           <a:off x="0" y="0"/>
-                          <a:ext cx="1590675" cy="752475"/>
+                          <a:ext cx="1591782" cy="808075"/>
                         </a:xfrm>
-                        <a:prstGeom prst="straightConnector1">
+                        <a:prstGeom prst="line">
                           <a:avLst/>
                         </a:prstGeom>
-                        <a:ln>
-                          <a:tailEnd type="triangle"/>
-                        </a:ln>
                       </wps:spPr>
                       <wps:style>
                         <a:lnRef idx="1">
@@ -8751,9 +8969,9 @@
           </mc:Choice>
           <mc:Fallback>
             <w:pict>
-              <v:shape w14:anchorId="7AE9665B" id="Straight Arrow Connector 66" o:spid="_x0000_s1026" type="#_x0000_t32" style="position:absolute;margin-left:255pt;margin-top:56.45pt;width:125.25pt;height:59.25pt;flip:x;z-index:251702272;visibility:visible;mso-wrap-style:square;mso-wrap-distance-left:9pt;mso-wrap-distance-top:0;mso-wrap-distance-right:9pt;mso-wrap-distance-bottom:0;mso-position-horizontal:absolute;mso-position-horizontal-relative:text;mso-position-vertical:absolute;mso-position-vertical-relative:text" o:gfxdata="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" strokecolor="black [3200]" strokeweight=".5pt">
-                <v:stroke endarrow="block" joinstyle="miter"/>
-              </v:shape>
+              <v:line w14:anchorId="502AE2E2" id="Straight Connector 27" o:spid="_x0000_s1026" style="position:absolute;flip:y;z-index:251732992;visibility:visible;mso-wrap-style:square;mso-wrap-distance-left:9pt;mso-wrap-distance-top:0;mso-wrap-distance-right:9pt;mso-wrap-distance-bottom:0;mso-position-horizontal:absolute;mso-position-horizontal-relative:text;mso-position-vertical:absolute;mso-position-vertical-relative:text" from="257.25pt,53.25pt" to="382.6pt,116.9pt" o:gfxdata="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" strokecolor="black [3200]" strokeweight=".5pt">
+                <v:stroke joinstyle="miter"/>
+              </v:line>
             </w:pict>
           </mc:Fallback>
         </mc:AlternateContent>
@@ -8765,18 +8983,18 @@
         <mc:AlternateContent>
           <mc:Choice Requires="wps">
             <w:drawing>
-              <wp:anchor distT="0" distB="0" distL="114300" distR="114300" simplePos="0" relativeHeight="251700224" behindDoc="0" locked="0" layoutInCell="1" allowOverlap="1">
+              <wp:anchor distT="0" distB="0" distL="114300" distR="114300" simplePos="0" relativeHeight="251731968" behindDoc="0" locked="0" layoutInCell="1" allowOverlap="1">
                 <wp:simplePos x="0" y="0"/>
                 <wp:positionH relativeFrom="column">
-                  <wp:posOffset>1276350</wp:posOffset>
+                  <wp:posOffset>1266825</wp:posOffset>
                 </wp:positionH>
                 <wp:positionV relativeFrom="paragraph">
-                  <wp:posOffset>212090</wp:posOffset>
+                  <wp:posOffset>208545</wp:posOffset>
                 </wp:positionV>
-                <wp:extent cx="828675" cy="1276350"/>
-                <wp:effectExtent l="0" t="0" r="47625" b="57150"/>
+                <wp:extent cx="891584" cy="1279333"/>
+                <wp:effectExtent l="0" t="0" r="22860" b="35560"/>
                 <wp:wrapNone/>
-                <wp:docPr id="64" name="Straight Arrow Connector 64"/>
+                <wp:docPr id="26" name="Straight Connector 26"/>
                 <wp:cNvGraphicFramePr/>
                 <a:graphic xmlns:a="http://schemas.openxmlformats.org/drawingml/2006/main">
                   <a:graphicData uri="http://schemas.microsoft.com/office/word/2010/wordprocessingShape">
@@ -8785,14 +9003,11 @@
                       <wps:spPr>
                         <a:xfrm>
                           <a:off x="0" y="0"/>
-                          <a:ext cx="828675" cy="1276350"/>
+                          <a:ext cx="891584" cy="1279333"/>
                         </a:xfrm>
-                        <a:prstGeom prst="straightConnector1">
+                        <a:prstGeom prst="line">
                           <a:avLst/>
                         </a:prstGeom>
-                        <a:ln>
-                          <a:tailEnd type="triangle"/>
-                        </a:ln>
                       </wps:spPr>
                       <wps:style>
                         <a:lnRef idx="1">
@@ -8817,9 +9032,9 @@
           </mc:Choice>
           <mc:Fallback>
             <w:pict>
-              <v:shape w14:anchorId="247128B9" id="Straight Arrow Connector 64" o:spid="_x0000_s1026" type="#_x0000_t32" style="position:absolute;margin-left:100.5pt;margin-top:16.7pt;width:65.25pt;height:100.5pt;z-index:251700224;visibility:visible;mso-wrap-style:square;mso-wrap-distance-left:9pt;mso-wrap-distance-top:0;mso-wrap-distance-right:9pt;mso-wrap-distance-bottom:0;mso-position-horizontal:absolute;mso-position-horizontal-relative:text;mso-position-vertical:absolute;mso-position-vertical-relative:text" o:gfxdata="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" strokecolor="black [3200]" strokeweight=".5pt">
-                <v:stroke endarrow="block" joinstyle="miter"/>
-              </v:shape>
+              <v:line w14:anchorId="66D91383" id="Straight Connector 26" o:spid="_x0000_s1026" style="position:absolute;z-index:251731968;visibility:visible;mso-wrap-style:square;mso-wrap-distance-left:9pt;mso-wrap-distance-top:0;mso-wrap-distance-right:9pt;mso-wrap-distance-bottom:0;mso-position-horizontal:absolute;mso-position-horizontal-relative:text;mso-position-vertical:absolute;mso-position-vertical-relative:text" from="99.75pt,16.4pt" to="169.95pt,117.15pt" o:gfxdata="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" strokecolor="black [3200]" strokeweight=".5pt">
+                <v:stroke joinstyle="miter"/>
+              </v:line>
             </w:pict>
           </mc:Fallback>
         </mc:AlternateContent>
@@ -8909,7 +9124,7 @@
           </mc:Choice>
           <mc:Fallback>
             <w:pict>
-              <v:rect w14:anchorId="67880F9D" id="Rectangle 49" o:spid="_x0000_s1043" style="position:absolute;margin-left:165.75pt;margin-top:116.45pt;width:91.5pt;height:33pt;z-index:251684864;visibility:visible;mso-wrap-style:square;mso-width-percent:0;mso-height-percent:0;mso-wrap-distance-left:9pt;mso-wrap-distance-top:0;mso-wrap-distance-right:9pt;mso-wrap-distance-bottom:0;mso-position-horizontal:absolute;mso-position-horizontal-relative:text;mso-position-vertical:absolute;mso-position-vertical-relative:text;mso-width-percent:0;mso-height-percent:0;mso-width-relative:margin;mso-height-relative:margin;v-text-anchor:middle" o:gfxdata="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" fillcolor="white [3201]" strokecolor="black [3200]" strokeweight="1pt">
+              <v:rect w14:anchorId="67880F9D" id="Rectangle 49" o:spid="_x0000_s1044" style="position:absolute;margin-left:165.75pt;margin-top:116.45pt;width:91.5pt;height:33pt;z-index:251684864;visibility:visible;mso-wrap-style:square;mso-width-percent:0;mso-height-percent:0;mso-wrap-distance-left:9pt;mso-wrap-distance-top:0;mso-wrap-distance-right:9pt;mso-wrap-distance-bottom:0;mso-position-horizontal:absolute;mso-position-horizontal-relative:text;mso-position-vertical:absolute;mso-position-vertical-relative:text;mso-width-percent:0;mso-height-percent:0;mso-width-relative:margin;mso-height-relative:margin;v-text-anchor:middle" o:gfxdata="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" fillcolor="white [3201]" strokecolor="black [3200]" strokeweight="1pt">
                 <v:textbox>
                   <w:txbxContent>
                     <w:p>
@@ -8935,6 +9150,27 @@
       </w:r>
       <w:r>
         <w:tab/>
+      </w:r>
+    </w:p>
+    <w:p/>
+    <w:p>
+      <w:pPr>
+        <w:tabs>
+          <w:tab w:val="left" w:pos="2055"/>
+        </w:tabs>
+        <w:rPr>
+          <w:b/>
+        </w:rPr>
+      </w:pPr>
+      <w:r>
+        <w:tab/>
+        <w:t xml:space="preserve">     </w:t>
+      </w:r>
+      <w:r>
+        <w:rPr>
+          <w:b/>
+        </w:rPr>
+        <w:t>1</w:t>
       </w:r>
     </w:p>
     <w:sectPr>
@@ -9796,7 +10032,7 @@
 </file>
 
 <file path=customXml/itemProps1.xml><?xml version="1.0" encoding="utf-8"?>
-<ds:datastoreItem xmlns:ds="http://schemas.openxmlformats.org/officeDocument/2006/customXml" ds:itemID="{CB2FBCC4-26B7-4D03-A14F-FC5EB9D3A328}">
+<ds:datastoreItem xmlns:ds="http://schemas.openxmlformats.org/officeDocument/2006/customXml" ds:itemID="{4F7A18AA-5850-4B0E-9EA8-B38CD16EC2A7}">
   <ds:schemaRefs>
     <ds:schemaRef ds:uri="http://schemas.openxmlformats.org/officeDocument/2006/bibliography"/>
   </ds:schemaRefs>

</xml_diff>